<commit_message>
sua file bao cao
</commit_message>
<xml_diff>
--- a/BaoCaoCNPM.docx
+++ b/BaoCaoCNPM.docx
@@ -1335,7 +1335,7 @@
           <w:lang w:val="vi-VN"/>
         </w:rPr>
       </w:pPr>
-      <w:bookmarkStart w:id="0" w:name="_Toc387692905"/>
+      <w:bookmarkStart w:id="0" w:name="_Toc36281457"/>
       <w:r>
         <w:rPr>
           <w:lang w:val="vi-VN"/>
@@ -1406,7 +1406,6 @@
           <w:lang w:val="vi-VN"/>
         </w:rPr>
       </w:pPr>
-      <w:commentRangeStart w:id="1"/>
       <w:r>
         <w:rPr>
           <w:b/>
@@ -1445,16 +1444,6 @@
           <w:lang w:val="vi-VN"/>
         </w:rPr>
         <w:t>TẠI TRƯỜNG ĐẠI HỌC TÔN ĐỨC THẮNG</w:t>
-      </w:r>
-      <w:commentRangeEnd w:id="1"/>
-      <w:r>
-        <w:rPr>
-          <w:rStyle w:val="CommentReference"/>
-          <w:b/>
-          <w:sz w:val="32"/>
-          <w:szCs w:val="32"/>
-        </w:rPr>
-        <w:commentReference w:id="1"/>
       </w:r>
     </w:p>
     <w:p>
@@ -1510,7 +1499,6 @@
         </w:rPr>
         <w:t xml:space="preserve"> của riêng </w:t>
       </w:r>
-      <w:commentRangeStart w:id="2"/>
       <w:r>
         <w:rPr>
           <w:sz w:val="26"/>
@@ -1525,22 +1513,7 @@
           <w:szCs w:val="26"/>
           <w:lang w:val="vi-VN"/>
         </w:rPr>
-        <w:t xml:space="preserve"> </w:t>
-      </w:r>
-      <w:commentRangeEnd w:id="2"/>
-      <w:r>
-        <w:rPr>
-          <w:rStyle w:val="CommentReference"/>
-        </w:rPr>
-        <w:commentReference w:id="2"/>
-      </w:r>
-      <w:r>
-        <w:rPr>
-          <w:sz w:val="26"/>
-          <w:szCs w:val="26"/>
-          <w:lang w:val="vi-VN"/>
-        </w:rPr>
-        <w:t xml:space="preserve">và được sự hướng dẫn của </w:t>
+        <w:t xml:space="preserve"> và được sự hướng dẫn của </w:t>
       </w:r>
       <w:r>
         <w:rPr>
@@ -1769,24 +1742,22 @@
           <w:lang w:val="vi-VN"/>
         </w:rPr>
         <w:tab/>
-      </w:r>
-      <w:commentRangeStart w:id="3"/>
-      <w:r>
+        <w:t>Nguyễn Văn B</w:t>
+      </w:r>
+    </w:p>
+    <w:p>
+      <w:pPr>
+        <w:tabs>
+          <w:tab w:val="center" w:pos="6379"/>
+        </w:tabs>
+        <w:spacing w:after="200" w:line="276" w:lineRule="auto"/>
         <w:rPr>
           <w:i/>
           <w:sz w:val="26"/>
           <w:szCs w:val="26"/>
           <w:lang w:val="vi-VN"/>
         </w:rPr>
-        <w:t>Nguyễn Văn B</w:t>
-      </w:r>
-      <w:commentRangeEnd w:id="3"/>
-      <w:r>
-        <w:rPr>
-          <w:rStyle w:val="CommentReference"/>
-        </w:rPr>
-        <w:commentReference w:id="3"/>
-      </w:r>
+      </w:pPr>
     </w:p>
     <w:p>
       <w:pPr>
@@ -1829,30 +1800,27 @@
           <w:lang w:val="vi-VN"/>
         </w:rPr>
       </w:pPr>
-    </w:p>
-    <w:p>
-      <w:pPr>
-        <w:tabs>
-          <w:tab w:val="center" w:pos="6379"/>
-        </w:tabs>
-        <w:spacing w:after="200" w:line="276" w:lineRule="auto"/>
+      <w:r>
         <w:rPr>
           <w:i/>
           <w:sz w:val="26"/>
           <w:szCs w:val="26"/>
           <w:lang w:val="vi-VN"/>
         </w:rPr>
-      </w:pPr>
-      <w:r>
+        <w:tab/>
+        <w:t>Trần Văn C</w:t>
+      </w:r>
+    </w:p>
+    <w:p>
+      <w:pPr>
+        <w:spacing w:after="200" w:line="276" w:lineRule="auto"/>
         <w:rPr>
           <w:i/>
           <w:sz w:val="26"/>
           <w:szCs w:val="26"/>
           <w:lang w:val="vi-VN"/>
         </w:rPr>
-        <w:tab/>
-      </w:r>
-      <w:commentRangeStart w:id="4"/>
+      </w:pPr>
       <w:r>
         <w:rPr>
           <w:i/>
@@ -1860,33 +1828,6 @@
           <w:szCs w:val="26"/>
           <w:lang w:val="vi-VN"/>
         </w:rPr>
-        <w:t>Trần Văn C</w:t>
-      </w:r>
-      <w:commentRangeEnd w:id="4"/>
-      <w:r>
-        <w:rPr>
-          <w:rStyle w:val="CommentReference"/>
-        </w:rPr>
-        <w:commentReference w:id="4"/>
-      </w:r>
-    </w:p>
-    <w:p>
-      <w:pPr>
-        <w:spacing w:after="200" w:line="276" w:lineRule="auto"/>
-        <w:rPr>
-          <w:i/>
-          <w:sz w:val="26"/>
-          <w:szCs w:val="26"/>
-          <w:lang w:val="vi-VN"/>
-        </w:rPr>
-      </w:pPr>
-      <w:r>
-        <w:rPr>
-          <w:i/>
-          <w:sz w:val="26"/>
-          <w:szCs w:val="26"/>
-          <w:lang w:val="vi-VN"/>
-        </w:rPr>
         <w:br w:type="page"/>
       </w:r>
     </w:p>
@@ -1898,7 +1839,7 @@
           <w:lang w:val="vi-VN"/>
         </w:rPr>
       </w:pPr>
-      <w:bookmarkStart w:id="5" w:name="_Toc387692906"/>
+      <w:bookmarkStart w:id="1" w:name="_Toc36281458"/>
       <w:r>
         <w:rPr>
           <w:lang w:val="vi-VN"/>
@@ -1906,7 +1847,7 @@
         <w:lastRenderedPageBreak/>
         <w:t>PHẦN XÁC NHẬN VÀ ĐÁNH GIÁ CỦA GIẢNG VIÊN</w:t>
       </w:r>
-      <w:bookmarkEnd w:id="5"/>
+      <w:bookmarkEnd w:id="1"/>
     </w:p>
     <w:p>
       <w:pPr>
@@ -2104,7 +2045,7 @@
           <w:lang w:val="vi-VN"/>
         </w:rPr>
       </w:pPr>
-      <w:bookmarkStart w:id="6" w:name="_Toc387692907"/>
+      <w:bookmarkStart w:id="2" w:name="_Toc36281459"/>
       <w:r>
         <w:rPr>
           <w:lang w:val="vi-VN"/>
@@ -2112,7 +2053,7 @@
         <w:lastRenderedPageBreak/>
         <w:t>TÓM TẮT</w:t>
       </w:r>
-      <w:bookmarkEnd w:id="6"/>
+      <w:bookmarkEnd w:id="2"/>
     </w:p>
     <w:p>
       <w:pPr>
@@ -2169,7 +2110,7 @@
           <w:lang w:val="vi-VN"/>
         </w:rPr>
         <w:sectPr>
-          <w:headerReference w:type="default" r:id="rId12"/>
+          <w:headerReference w:type="default" r:id="rId10"/>
           <w:pgSz w:w="12240" w:h="15840"/>
           <w:pgMar w:top="1985" w:right="1134" w:bottom="1701" w:left="1985" w:header="720" w:footer="720" w:gutter="0"/>
           <w:pgNumType w:fmt="lowerRoman" w:start="1"/>
@@ -2191,22 +2132,13 @@
         <w:pStyle w:val="Chng"/>
         <w:jc w:val="center"/>
       </w:pPr>
-      <w:bookmarkStart w:id="7" w:name="_Toc387692908"/>
-      <w:commentRangeStart w:id="8"/>
+      <w:bookmarkStart w:id="3" w:name="_Toc36281460"/>
       <w:r>
         <w:lastRenderedPageBreak/>
         <w:t>MỤC LỤC</w:t>
       </w:r>
-      <w:commentRangeEnd w:id="8"/>
-      <w:r>
-        <w:rPr>
-          <w:rStyle w:val="CommentReference"/>
-        </w:rPr>
-        <w:commentReference w:id="8"/>
-      </w:r>
-      <w:bookmarkEnd w:id="7"/>
-    </w:p>
-    <w:commentRangeStart w:id="9"/>
+      <w:bookmarkEnd w:id="3"/>
+    </w:p>
     <w:p>
       <w:pPr>
         <w:pStyle w:val="TOC1"/>
@@ -2238,64 +2170,109 @@
         </w:rPr>
         <w:fldChar w:fldCharType="separate"/>
       </w:r>
-      <w:hyperlink w:anchor="_Toc387692905" w:history="1">
-        <w:r>
-          <w:rPr>
-            <w:rStyle w:val="Hyperlink"/>
-            <w:noProof/>
-            <w:lang w:val="vi-VN"/>
-          </w:rPr>
-          <w:t>LỜI CẢM ƠN</w:t>
-        </w:r>
-        <w:r>
-          <w:rPr>
-            <w:noProof/>
-            <w:webHidden/>
-          </w:rPr>
-          <w:tab/>
-        </w:r>
-        <w:r>
-          <w:rPr>
-            <w:noProof/>
-            <w:webHidden/>
-          </w:rPr>
-          <w:fldChar w:fldCharType="begin"/>
-        </w:r>
-        <w:r>
-          <w:rPr>
-            <w:noProof/>
-            <w:webHidden/>
-          </w:rPr>
-          <w:instrText xml:space="preserve"> PAGEREF _Toc387692905 \h </w:instrText>
-        </w:r>
-        <w:r>
-          <w:rPr>
-            <w:noProof/>
-            <w:webHidden/>
-          </w:rPr>
-        </w:r>
-        <w:r>
-          <w:rPr>
-            <w:noProof/>
-            <w:webHidden/>
-          </w:rPr>
-          <w:fldChar w:fldCharType="separate"/>
-        </w:r>
-        <w:r>
-          <w:rPr>
-            <w:noProof/>
-            <w:webHidden/>
-          </w:rPr>
-          <w:t>i</w:t>
-        </w:r>
-        <w:r>
-          <w:rPr>
-            <w:noProof/>
-            <w:webHidden/>
-          </w:rPr>
-          <w:fldChar w:fldCharType="end"/>
-        </w:r>
-      </w:hyperlink>
+      <w:r>
+        <w:rPr>
+          <w:rStyle w:val="Hyperlink"/>
+          <w:noProof/>
+        </w:rPr>
+        <w:fldChar w:fldCharType="begin"/>
+      </w:r>
+      <w:r>
+        <w:rPr>
+          <w:rStyle w:val="Hyperlink"/>
+          <w:noProof/>
+        </w:rPr>
+        <w:instrText xml:space="preserve"> </w:instrText>
+      </w:r>
+      <w:r>
+        <w:rPr>
+          <w:noProof/>
+        </w:rPr>
+        <w:instrText>HYPERLINK \l "_Toc36281457"</w:instrText>
+      </w:r>
+      <w:r>
+        <w:rPr>
+          <w:rStyle w:val="Hyperlink"/>
+          <w:noProof/>
+        </w:rPr>
+        <w:instrText xml:space="preserve"> </w:instrText>
+      </w:r>
+      <w:r>
+        <w:rPr>
+          <w:rStyle w:val="Hyperlink"/>
+          <w:noProof/>
+        </w:rPr>
+      </w:r>
+      <w:r>
+        <w:rPr>
+          <w:rStyle w:val="Hyperlink"/>
+          <w:noProof/>
+        </w:rPr>
+        <w:fldChar w:fldCharType="separate"/>
+      </w:r>
+      <w:r>
+        <w:rPr>
+          <w:rStyle w:val="Hyperlink"/>
+          <w:noProof/>
+          <w:lang w:val="vi-VN"/>
+        </w:rPr>
+        <w:t>LỜI CẢM ƠN</w:t>
+      </w:r>
+      <w:r>
+        <w:rPr>
+          <w:noProof/>
+          <w:webHidden/>
+        </w:rPr>
+        <w:tab/>
+      </w:r>
+      <w:r>
+        <w:rPr>
+          <w:noProof/>
+          <w:webHidden/>
+        </w:rPr>
+        <w:fldChar w:fldCharType="begin"/>
+      </w:r>
+      <w:r>
+        <w:rPr>
+          <w:noProof/>
+          <w:webHidden/>
+        </w:rPr>
+        <w:instrText xml:space="preserve"> PAGEREF _Toc36281457 \h </w:instrText>
+      </w:r>
+      <w:r>
+        <w:rPr>
+          <w:noProof/>
+          <w:webHidden/>
+        </w:rPr>
+      </w:r>
+      <w:r>
+        <w:rPr>
+          <w:noProof/>
+          <w:webHidden/>
+        </w:rPr>
+        <w:fldChar w:fldCharType="separate"/>
+      </w:r>
+      <w:r>
+        <w:rPr>
+          <w:noProof/>
+          <w:webHidden/>
+        </w:rPr>
+        <w:t>i</w:t>
+      </w:r>
+      <w:r>
+        <w:rPr>
+          <w:noProof/>
+          <w:webHidden/>
+        </w:rPr>
+        <w:fldChar w:fldCharType="end"/>
+      </w:r>
+      <w:r>
+        <w:rPr>
+          <w:rStyle w:val="Hyperlink"/>
+          <w:noProof/>
+        </w:rPr>
+        <w:fldChar w:fldCharType="end"/>
+      </w:r>
     </w:p>
     <w:p>
       <w:pPr>
@@ -2310,7 +2287,7 @@
           <w:szCs w:val="22"/>
         </w:rPr>
       </w:pPr>
-      <w:hyperlink w:anchor="_Toc387692906" w:history="1">
+      <w:hyperlink w:anchor="_Toc36281458" w:history="1">
         <w:r>
           <w:rPr>
             <w:rStyle w:val="Hyperlink"/>
@@ -2338,7 +2315,7 @@
             <w:noProof/>
             <w:webHidden/>
           </w:rPr>
-          <w:instrText xml:space="preserve"> PAGEREF _Toc387692906 \h </w:instrText>
+          <w:instrText xml:space="preserve"> PAGEREF _Toc36281458 \h </w:instrText>
         </w:r>
         <w:r>
           <w:rPr>
@@ -2358,7 +2335,7 @@
             <w:noProof/>
             <w:webHidden/>
           </w:rPr>
-          <w:t>i</w:t>
+          <w:t>iii</w:t>
         </w:r>
         <w:r>
           <w:rPr>
@@ -2382,7 +2359,7 @@
           <w:szCs w:val="22"/>
         </w:rPr>
       </w:pPr>
-      <w:hyperlink w:anchor="_Toc387692907" w:history="1">
+      <w:hyperlink w:anchor="_Toc36281459" w:history="1">
         <w:r>
           <w:rPr>
             <w:rStyle w:val="Hyperlink"/>
@@ -2410,7 +2387,7 @@
             <w:noProof/>
             <w:webHidden/>
           </w:rPr>
-          <w:instrText xml:space="preserve"> PAGEREF _Toc387692907 \h </w:instrText>
+          <w:instrText xml:space="preserve"> PAGEREF _Toc36281459 \h </w:instrText>
         </w:r>
         <w:r>
           <w:rPr>
@@ -2430,7 +2407,7 @@
             <w:noProof/>
             <w:webHidden/>
           </w:rPr>
-          <w:t>i</w:t>
+          <w:t>iv</w:t>
         </w:r>
         <w:r>
           <w:rPr>
@@ -2454,7 +2431,7 @@
           <w:szCs w:val="22"/>
         </w:rPr>
       </w:pPr>
-      <w:hyperlink w:anchor="_Toc387692908" w:history="1">
+      <w:hyperlink w:anchor="_Toc36281460" w:history="1">
         <w:r>
           <w:rPr>
             <w:rStyle w:val="Hyperlink"/>
@@ -2481,7 +2458,7 @@
             <w:noProof/>
             <w:webHidden/>
           </w:rPr>
-          <w:instrText xml:space="preserve"> PAGEREF _Toc387692908 \h </w:instrText>
+          <w:instrText xml:space="preserve"> PAGEREF _Toc36281460 \h </w:instrText>
         </w:r>
         <w:r>
           <w:rPr>
@@ -2525,7 +2502,7 @@
           <w:szCs w:val="22"/>
         </w:rPr>
       </w:pPr>
-      <w:hyperlink w:anchor="_Toc387692909" w:history="1">
+      <w:hyperlink w:anchor="_Toc36281461" w:history="1">
         <w:r>
           <w:rPr>
             <w:rStyle w:val="Hyperlink"/>
@@ -2552,7 +2529,7 @@
             <w:noProof/>
             <w:webHidden/>
           </w:rPr>
-          <w:instrText xml:space="preserve"> PAGEREF _Toc387692909 \h </w:instrText>
+          <w:instrText xml:space="preserve"> PAGEREF _Toc36281461 \h </w:instrText>
         </w:r>
         <w:r>
           <w:rPr>
@@ -2572,7 +2549,7 @@
             <w:noProof/>
             <w:webHidden/>
           </w:rPr>
-          <w:t>1</w:t>
+          <w:t>4</w:t>
         </w:r>
         <w:r>
           <w:rPr>
@@ -2596,7 +2573,7 @@
           <w:szCs w:val="22"/>
         </w:rPr>
       </w:pPr>
-      <w:hyperlink w:anchor="_Toc387692910" w:history="1">
+      <w:hyperlink w:anchor="_Toc36281462" w:history="1">
         <w:r>
           <w:rPr>
             <w:rStyle w:val="Hyperlink"/>
@@ -2623,7 +2600,7 @@
             <w:noProof/>
             <w:webHidden/>
           </w:rPr>
-          <w:instrText xml:space="preserve"> PAGEREF _Toc387692910 \h </w:instrText>
+          <w:instrText xml:space="preserve"> PAGEREF _Toc36281462 \h </w:instrText>
         </w:r>
         <w:r>
           <w:rPr>
@@ -2643,7 +2620,7 @@
             <w:noProof/>
             <w:webHidden/>
           </w:rPr>
-          <w:t>1</w:t>
+          <w:t>5</w:t>
         </w:r>
         <w:r>
           <w:rPr>
@@ -2667,13 +2644,22 @@
           <w:szCs w:val="22"/>
         </w:rPr>
       </w:pPr>
-      <w:hyperlink w:anchor="_Toc387692911" w:history="1">
+      <w:hyperlink w:anchor="_Toc36281463" w:history="1">
         <w:r>
           <w:rPr>
             <w:rStyle w:val="Hyperlink"/>
             <w:noProof/>
           </w:rPr>
-          <w:t>1.1 Tiểu mục cấp 1</w:t>
+          <w:t xml:space="preserve">1.1 Khảo sát tình hình quảng bá nông sản của </w:t>
+        </w:r>
+        <w:bookmarkStart w:id="4" w:name="_GoBack"/>
+        <w:bookmarkEnd w:id="4"/>
+        <w:r>
+          <w:rPr>
+            <w:rStyle w:val="Hyperlink"/>
+            <w:noProof/>
+          </w:rPr>
+          <w:t>VIỆT NAM hiện nay</w:t>
         </w:r>
         <w:r>
           <w:rPr>
@@ -2694,7 +2680,7 @@
             <w:noProof/>
             <w:webHidden/>
           </w:rPr>
-          <w:instrText xml:space="preserve"> PAGEREF _Toc387692911 \h </w:instrText>
+          <w:instrText xml:space="preserve"> PAGEREF _Toc36281463 \h </w:instrText>
         </w:r>
         <w:r>
           <w:rPr>
@@ -2714,7 +2700,362 @@
             <w:noProof/>
             <w:webHidden/>
           </w:rPr>
-          <w:t>1</w:t>
+          <w:t>5</w:t>
+        </w:r>
+        <w:r>
+          <w:rPr>
+            <w:noProof/>
+            <w:webHidden/>
+          </w:rPr>
+          <w:fldChar w:fldCharType="end"/>
+        </w:r>
+      </w:hyperlink>
+    </w:p>
+    <w:p>
+      <w:pPr>
+        <w:pStyle w:val="TOC2"/>
+        <w:tabs>
+          <w:tab w:val="right" w:leader="dot" w:pos="9111"/>
+        </w:tabs>
+        <w:rPr>
+          <w:rFonts w:asciiTheme="minorHAnsi" w:eastAsiaTheme="minorEastAsia" w:hAnsiTheme="minorHAnsi" w:cstheme="minorBidi"/>
+          <w:noProof/>
+          <w:sz w:val="22"/>
+          <w:szCs w:val="22"/>
+        </w:rPr>
+      </w:pPr>
+      <w:hyperlink w:anchor="_Toc36281464" w:history="1">
+        <w:r>
+          <w:rPr>
+            <w:rStyle w:val="Hyperlink"/>
+            <w:noProof/>
+          </w:rPr>
+          <w:t>1.2 Mục tiêu của hệ thống hướng tới</w:t>
+        </w:r>
+        <w:r>
+          <w:rPr>
+            <w:noProof/>
+            <w:webHidden/>
+          </w:rPr>
+          <w:tab/>
+        </w:r>
+        <w:r>
+          <w:rPr>
+            <w:noProof/>
+            <w:webHidden/>
+          </w:rPr>
+          <w:fldChar w:fldCharType="begin"/>
+        </w:r>
+        <w:r>
+          <w:rPr>
+            <w:noProof/>
+            <w:webHidden/>
+          </w:rPr>
+          <w:instrText xml:space="preserve"> PAGEREF _Toc36281464 \h </w:instrText>
+        </w:r>
+        <w:r>
+          <w:rPr>
+            <w:noProof/>
+            <w:webHidden/>
+          </w:rPr>
+        </w:r>
+        <w:r>
+          <w:rPr>
+            <w:noProof/>
+            <w:webHidden/>
+          </w:rPr>
+          <w:fldChar w:fldCharType="separate"/>
+        </w:r>
+        <w:r>
+          <w:rPr>
+            <w:noProof/>
+            <w:webHidden/>
+          </w:rPr>
+          <w:t>5</w:t>
+        </w:r>
+        <w:r>
+          <w:rPr>
+            <w:noProof/>
+            <w:webHidden/>
+          </w:rPr>
+          <w:fldChar w:fldCharType="end"/>
+        </w:r>
+      </w:hyperlink>
+    </w:p>
+    <w:p>
+      <w:pPr>
+        <w:pStyle w:val="TOC2"/>
+        <w:tabs>
+          <w:tab w:val="right" w:leader="dot" w:pos="9111"/>
+        </w:tabs>
+        <w:rPr>
+          <w:rFonts w:asciiTheme="minorHAnsi" w:eastAsiaTheme="minorEastAsia" w:hAnsiTheme="minorHAnsi" w:cstheme="minorBidi"/>
+          <w:noProof/>
+          <w:sz w:val="22"/>
+          <w:szCs w:val="22"/>
+        </w:rPr>
+      </w:pPr>
+      <w:hyperlink w:anchor="_Toc36281465" w:history="1">
+        <w:r>
+          <w:rPr>
+            <w:rStyle w:val="Hyperlink"/>
+            <w:noProof/>
+          </w:rPr>
+          <w:t>1.3 Đối tượng nghiên cứu</w:t>
+        </w:r>
+        <w:r>
+          <w:rPr>
+            <w:noProof/>
+            <w:webHidden/>
+          </w:rPr>
+          <w:tab/>
+        </w:r>
+        <w:r>
+          <w:rPr>
+            <w:noProof/>
+            <w:webHidden/>
+          </w:rPr>
+          <w:fldChar w:fldCharType="begin"/>
+        </w:r>
+        <w:r>
+          <w:rPr>
+            <w:noProof/>
+            <w:webHidden/>
+          </w:rPr>
+          <w:instrText xml:space="preserve"> PAGEREF _Toc36281465 \h </w:instrText>
+        </w:r>
+        <w:r>
+          <w:rPr>
+            <w:noProof/>
+            <w:webHidden/>
+          </w:rPr>
+        </w:r>
+        <w:r>
+          <w:rPr>
+            <w:noProof/>
+            <w:webHidden/>
+          </w:rPr>
+          <w:fldChar w:fldCharType="separate"/>
+        </w:r>
+        <w:r>
+          <w:rPr>
+            <w:noProof/>
+            <w:webHidden/>
+          </w:rPr>
+          <w:t>5</w:t>
+        </w:r>
+        <w:r>
+          <w:rPr>
+            <w:noProof/>
+            <w:webHidden/>
+          </w:rPr>
+          <w:fldChar w:fldCharType="end"/>
+        </w:r>
+      </w:hyperlink>
+    </w:p>
+    <w:p>
+      <w:pPr>
+        <w:pStyle w:val="TOC2"/>
+        <w:tabs>
+          <w:tab w:val="right" w:leader="dot" w:pos="9111"/>
+        </w:tabs>
+        <w:rPr>
+          <w:rFonts w:asciiTheme="minorHAnsi" w:eastAsiaTheme="minorEastAsia" w:hAnsiTheme="minorHAnsi" w:cstheme="minorBidi"/>
+          <w:noProof/>
+          <w:sz w:val="22"/>
+          <w:szCs w:val="22"/>
+        </w:rPr>
+      </w:pPr>
+      <w:hyperlink w:anchor="_Toc36281466" w:history="1">
+        <w:r>
+          <w:rPr>
+            <w:rStyle w:val="Hyperlink"/>
+            <w:noProof/>
+          </w:rPr>
+          <w:t>1.4 Mục tiêu nghiên cứu</w:t>
+        </w:r>
+        <w:r>
+          <w:rPr>
+            <w:noProof/>
+            <w:webHidden/>
+          </w:rPr>
+          <w:tab/>
+        </w:r>
+        <w:r>
+          <w:rPr>
+            <w:noProof/>
+            <w:webHidden/>
+          </w:rPr>
+          <w:fldChar w:fldCharType="begin"/>
+        </w:r>
+        <w:r>
+          <w:rPr>
+            <w:noProof/>
+            <w:webHidden/>
+          </w:rPr>
+          <w:instrText xml:space="preserve"> PAGEREF _Toc36281466 \h </w:instrText>
+        </w:r>
+        <w:r>
+          <w:rPr>
+            <w:noProof/>
+            <w:webHidden/>
+          </w:rPr>
+        </w:r>
+        <w:r>
+          <w:rPr>
+            <w:noProof/>
+            <w:webHidden/>
+          </w:rPr>
+          <w:fldChar w:fldCharType="separate"/>
+        </w:r>
+        <w:r>
+          <w:rPr>
+            <w:noProof/>
+            <w:webHidden/>
+          </w:rPr>
+          <w:t>5</w:t>
+        </w:r>
+        <w:r>
+          <w:rPr>
+            <w:noProof/>
+            <w:webHidden/>
+          </w:rPr>
+          <w:fldChar w:fldCharType="end"/>
+        </w:r>
+      </w:hyperlink>
+    </w:p>
+    <w:p>
+      <w:pPr>
+        <w:pStyle w:val="TOC1"/>
+        <w:tabs>
+          <w:tab w:val="right" w:leader="dot" w:pos="9111"/>
+        </w:tabs>
+        <w:rPr>
+          <w:rFonts w:asciiTheme="minorHAnsi" w:eastAsiaTheme="minorEastAsia" w:hAnsiTheme="minorHAnsi" w:cstheme="minorBidi"/>
+          <w:noProof/>
+          <w:sz w:val="22"/>
+          <w:szCs w:val="22"/>
+        </w:rPr>
+      </w:pPr>
+      <w:hyperlink w:anchor="_Toc36281467" w:history="1">
+        <w:r>
+          <w:rPr>
+            <w:rStyle w:val="Hyperlink"/>
+            <w:noProof/>
+          </w:rPr>
+          <w:t>CHƯƠNG 2 – PHÂN TÍCH THIẾT KẾ HỆ THỐNG</w:t>
+        </w:r>
+        <w:r>
+          <w:rPr>
+            <w:noProof/>
+            <w:webHidden/>
+          </w:rPr>
+          <w:tab/>
+        </w:r>
+        <w:r>
+          <w:rPr>
+            <w:noProof/>
+            <w:webHidden/>
+          </w:rPr>
+          <w:fldChar w:fldCharType="begin"/>
+        </w:r>
+        <w:r>
+          <w:rPr>
+            <w:noProof/>
+            <w:webHidden/>
+          </w:rPr>
+          <w:instrText xml:space="preserve"> PAGEREF _Toc36281467 \h </w:instrText>
+        </w:r>
+        <w:r>
+          <w:rPr>
+            <w:noProof/>
+            <w:webHidden/>
+          </w:rPr>
+        </w:r>
+        <w:r>
+          <w:rPr>
+            <w:noProof/>
+            <w:webHidden/>
+          </w:rPr>
+          <w:fldChar w:fldCharType="separate"/>
+        </w:r>
+        <w:r>
+          <w:rPr>
+            <w:noProof/>
+            <w:webHidden/>
+          </w:rPr>
+          <w:t>6</w:t>
+        </w:r>
+        <w:r>
+          <w:rPr>
+            <w:noProof/>
+            <w:webHidden/>
+          </w:rPr>
+          <w:fldChar w:fldCharType="end"/>
+        </w:r>
+      </w:hyperlink>
+    </w:p>
+    <w:p>
+      <w:pPr>
+        <w:pStyle w:val="TOC2"/>
+        <w:tabs>
+          <w:tab w:val="right" w:leader="dot" w:pos="9111"/>
+        </w:tabs>
+        <w:rPr>
+          <w:rFonts w:asciiTheme="minorHAnsi" w:eastAsiaTheme="minorEastAsia" w:hAnsiTheme="minorHAnsi" w:cstheme="minorBidi"/>
+          <w:noProof/>
+          <w:sz w:val="22"/>
+          <w:szCs w:val="22"/>
+        </w:rPr>
+      </w:pPr>
+      <w:hyperlink w:anchor="_Toc36281468" w:history="1">
+        <w:r>
+          <w:rPr>
+            <w:rStyle w:val="Hyperlink"/>
+            <w:noProof/>
+          </w:rPr>
+          <w:t>2.1 Chức năng chính của hệ thống</w:t>
+        </w:r>
+        <w:r>
+          <w:rPr>
+            <w:noProof/>
+            <w:webHidden/>
+          </w:rPr>
+          <w:tab/>
+        </w:r>
+        <w:r>
+          <w:rPr>
+            <w:noProof/>
+            <w:webHidden/>
+          </w:rPr>
+          <w:fldChar w:fldCharType="begin"/>
+        </w:r>
+        <w:r>
+          <w:rPr>
+            <w:noProof/>
+            <w:webHidden/>
+          </w:rPr>
+          <w:instrText xml:space="preserve"> PAGEREF _Toc36281468 \h </w:instrText>
+        </w:r>
+        <w:r>
+          <w:rPr>
+            <w:noProof/>
+            <w:webHidden/>
+          </w:rPr>
+        </w:r>
+        <w:r>
+          <w:rPr>
+            <w:noProof/>
+            <w:webHidden/>
+          </w:rPr>
+          <w:fldChar w:fldCharType="separate"/>
+        </w:r>
+        <w:r>
+          <w:rPr>
+            <w:noProof/>
+            <w:webHidden/>
+          </w:rPr>
+          <w:t>6</w:t>
         </w:r>
         <w:r>
           <w:rPr>
@@ -2738,13 +3079,13 @@
           <w:szCs w:val="22"/>
         </w:rPr>
       </w:pPr>
-      <w:hyperlink w:anchor="_Toc387692912" w:history="1">
+      <w:hyperlink w:anchor="_Toc36281469" w:history="1">
         <w:r>
           <w:rPr>
             <w:rStyle w:val="Hyperlink"/>
             <w:noProof/>
           </w:rPr>
-          <w:t>1.1.1 Tiểu mục cấp 2</w:t>
+          <w:t>2.1.1 Yêu cầu chức năng.</w:t>
         </w:r>
         <w:r>
           <w:rPr>
@@ -2765,7 +3106,7 @@
             <w:noProof/>
             <w:webHidden/>
           </w:rPr>
-          <w:instrText xml:space="preserve"> PAGEREF _Toc387692912 \h </w:instrText>
+          <w:instrText xml:space="preserve"> PAGEREF _Toc36281469 \h </w:instrText>
         </w:r>
         <w:r>
           <w:rPr>
@@ -2785,7 +3126,7 @@
             <w:noProof/>
             <w:webHidden/>
           </w:rPr>
-          <w:t>1</w:t>
+          <w:t>6</w:t>
         </w:r>
         <w:r>
           <w:rPr>
@@ -2798,7 +3139,7 @@
     </w:p>
     <w:p>
       <w:pPr>
-        <w:pStyle w:val="TOC4"/>
+        <w:pStyle w:val="TOC3"/>
         <w:tabs>
           <w:tab w:val="right" w:leader="dot" w:pos="9111"/>
         </w:tabs>
@@ -2809,13 +3150,13 @@
           <w:szCs w:val="22"/>
         </w:rPr>
       </w:pPr>
-      <w:hyperlink w:anchor="_Toc387692913" w:history="1">
+      <w:hyperlink w:anchor="_Toc36281470" w:history="1">
         <w:r>
           <w:rPr>
             <w:rStyle w:val="Hyperlink"/>
             <w:noProof/>
           </w:rPr>
-          <w:t>1.1.1.1 Tiểu mục cấp 3</w:t>
+          <w:t>2.1.2 Yêu cầu phi chức năng.</w:t>
         </w:r>
         <w:r>
           <w:rPr>
@@ -2836,7 +3177,7 @@
             <w:noProof/>
             <w:webHidden/>
           </w:rPr>
-          <w:instrText xml:space="preserve"> PAGEREF _Toc387692913 \h </w:instrText>
+          <w:instrText xml:space="preserve"> PAGEREF _Toc36281470 \h </w:instrText>
         </w:r>
         <w:r>
           <w:rPr>
@@ -2856,7 +3197,7 @@
             <w:noProof/>
             <w:webHidden/>
           </w:rPr>
-          <w:t>1</w:t>
+          <w:t>6</w:t>
         </w:r>
         <w:r>
           <w:rPr>
@@ -2869,7 +3210,7 @@
     </w:p>
     <w:p>
       <w:pPr>
-        <w:pStyle w:val="TOC4"/>
+        <w:pStyle w:val="TOC2"/>
         <w:tabs>
           <w:tab w:val="right" w:leader="dot" w:pos="9111"/>
         </w:tabs>
@@ -2880,13 +3221,13 @@
           <w:szCs w:val="22"/>
         </w:rPr>
       </w:pPr>
-      <w:hyperlink w:anchor="_Toc387692914" w:history="1">
+      <w:hyperlink w:anchor="_Toc36281471" w:history="1">
         <w:r>
           <w:rPr>
             <w:rStyle w:val="Hyperlink"/>
             <w:noProof/>
           </w:rPr>
-          <w:t>1.1.1.2 Tiểu mục cấp 3 tiếp theo.</w:t>
+          <w:t>2.2 Khảo sát hệ thống</w:t>
         </w:r>
         <w:r>
           <w:rPr>
@@ -2907,7 +3248,7 @@
             <w:noProof/>
             <w:webHidden/>
           </w:rPr>
-          <w:instrText xml:space="preserve"> PAGEREF _Toc387692914 \h </w:instrText>
+          <w:instrText xml:space="preserve"> PAGEREF _Toc36281471 \h </w:instrText>
         </w:r>
         <w:r>
           <w:rPr>
@@ -2927,7 +3268,362 @@
             <w:noProof/>
             <w:webHidden/>
           </w:rPr>
-          <w:t>1</w:t>
+          <w:t>6</w:t>
+        </w:r>
+        <w:r>
+          <w:rPr>
+            <w:noProof/>
+            <w:webHidden/>
+          </w:rPr>
+          <w:fldChar w:fldCharType="end"/>
+        </w:r>
+      </w:hyperlink>
+    </w:p>
+    <w:p>
+      <w:pPr>
+        <w:pStyle w:val="TOC1"/>
+        <w:tabs>
+          <w:tab w:val="right" w:leader="dot" w:pos="9111"/>
+        </w:tabs>
+        <w:rPr>
+          <w:rFonts w:asciiTheme="minorHAnsi" w:eastAsiaTheme="minorEastAsia" w:hAnsiTheme="minorHAnsi" w:cstheme="minorBidi"/>
+          <w:noProof/>
+          <w:sz w:val="22"/>
+          <w:szCs w:val="22"/>
+        </w:rPr>
+      </w:pPr>
+      <w:hyperlink w:anchor="_Toc36281472" w:history="1">
+        <w:r>
+          <w:rPr>
+            <w:rStyle w:val="Hyperlink"/>
+            <w:noProof/>
+          </w:rPr>
+          <w:t>CHƯƠNG 3- THIẾT KẾ VÀ XÂY DỰNG HỆ THỐNG</w:t>
+        </w:r>
+        <w:r>
+          <w:rPr>
+            <w:noProof/>
+            <w:webHidden/>
+          </w:rPr>
+          <w:tab/>
+        </w:r>
+        <w:r>
+          <w:rPr>
+            <w:noProof/>
+            <w:webHidden/>
+          </w:rPr>
+          <w:fldChar w:fldCharType="begin"/>
+        </w:r>
+        <w:r>
+          <w:rPr>
+            <w:noProof/>
+            <w:webHidden/>
+          </w:rPr>
+          <w:instrText xml:space="preserve"> PAGEREF _Toc36281472 \h </w:instrText>
+        </w:r>
+        <w:r>
+          <w:rPr>
+            <w:noProof/>
+            <w:webHidden/>
+          </w:rPr>
+        </w:r>
+        <w:r>
+          <w:rPr>
+            <w:noProof/>
+            <w:webHidden/>
+          </w:rPr>
+          <w:fldChar w:fldCharType="separate"/>
+        </w:r>
+        <w:r>
+          <w:rPr>
+            <w:noProof/>
+            <w:webHidden/>
+          </w:rPr>
+          <w:t>9</w:t>
+        </w:r>
+        <w:r>
+          <w:rPr>
+            <w:noProof/>
+            <w:webHidden/>
+          </w:rPr>
+          <w:fldChar w:fldCharType="end"/>
+        </w:r>
+      </w:hyperlink>
+    </w:p>
+    <w:p>
+      <w:pPr>
+        <w:pStyle w:val="TOC2"/>
+        <w:tabs>
+          <w:tab w:val="right" w:leader="dot" w:pos="9111"/>
+        </w:tabs>
+        <w:rPr>
+          <w:rFonts w:asciiTheme="minorHAnsi" w:eastAsiaTheme="minorEastAsia" w:hAnsiTheme="minorHAnsi" w:cstheme="minorBidi"/>
+          <w:noProof/>
+          <w:sz w:val="22"/>
+          <w:szCs w:val="22"/>
+        </w:rPr>
+      </w:pPr>
+      <w:hyperlink w:anchor="_Toc36281473" w:history="1">
+        <w:r>
+          <w:rPr>
+            <w:rStyle w:val="Hyperlink"/>
+            <w:noProof/>
+          </w:rPr>
+          <w:t>3.1 Danh sách Actor</w:t>
+        </w:r>
+        <w:r>
+          <w:rPr>
+            <w:noProof/>
+            <w:webHidden/>
+          </w:rPr>
+          <w:tab/>
+        </w:r>
+        <w:r>
+          <w:rPr>
+            <w:noProof/>
+            <w:webHidden/>
+          </w:rPr>
+          <w:fldChar w:fldCharType="begin"/>
+        </w:r>
+        <w:r>
+          <w:rPr>
+            <w:noProof/>
+            <w:webHidden/>
+          </w:rPr>
+          <w:instrText xml:space="preserve"> PAGEREF _Toc36281473 \h </w:instrText>
+        </w:r>
+        <w:r>
+          <w:rPr>
+            <w:noProof/>
+            <w:webHidden/>
+          </w:rPr>
+        </w:r>
+        <w:r>
+          <w:rPr>
+            <w:noProof/>
+            <w:webHidden/>
+          </w:rPr>
+          <w:fldChar w:fldCharType="separate"/>
+        </w:r>
+        <w:r>
+          <w:rPr>
+            <w:noProof/>
+            <w:webHidden/>
+          </w:rPr>
+          <w:t>9</w:t>
+        </w:r>
+        <w:r>
+          <w:rPr>
+            <w:noProof/>
+            <w:webHidden/>
+          </w:rPr>
+          <w:fldChar w:fldCharType="end"/>
+        </w:r>
+      </w:hyperlink>
+    </w:p>
+    <w:p>
+      <w:pPr>
+        <w:pStyle w:val="TOC2"/>
+        <w:tabs>
+          <w:tab w:val="right" w:leader="dot" w:pos="9111"/>
+        </w:tabs>
+        <w:rPr>
+          <w:rFonts w:asciiTheme="minorHAnsi" w:eastAsiaTheme="minorEastAsia" w:hAnsiTheme="minorHAnsi" w:cstheme="minorBidi"/>
+          <w:noProof/>
+          <w:sz w:val="22"/>
+          <w:szCs w:val="22"/>
+        </w:rPr>
+      </w:pPr>
+      <w:hyperlink w:anchor="_Toc36281474" w:history="1">
+        <w:r>
+          <w:rPr>
+            <w:rStyle w:val="Hyperlink"/>
+            <w:noProof/>
+          </w:rPr>
+          <w:t>3.2 Danh sách use case</w:t>
+        </w:r>
+        <w:r>
+          <w:rPr>
+            <w:noProof/>
+            <w:webHidden/>
+          </w:rPr>
+          <w:tab/>
+        </w:r>
+        <w:r>
+          <w:rPr>
+            <w:noProof/>
+            <w:webHidden/>
+          </w:rPr>
+          <w:fldChar w:fldCharType="begin"/>
+        </w:r>
+        <w:r>
+          <w:rPr>
+            <w:noProof/>
+            <w:webHidden/>
+          </w:rPr>
+          <w:instrText xml:space="preserve"> PAGEREF _Toc36281474 \h </w:instrText>
+        </w:r>
+        <w:r>
+          <w:rPr>
+            <w:noProof/>
+            <w:webHidden/>
+          </w:rPr>
+        </w:r>
+        <w:r>
+          <w:rPr>
+            <w:noProof/>
+            <w:webHidden/>
+          </w:rPr>
+          <w:fldChar w:fldCharType="separate"/>
+        </w:r>
+        <w:r>
+          <w:rPr>
+            <w:noProof/>
+            <w:webHidden/>
+          </w:rPr>
+          <w:t>9</w:t>
+        </w:r>
+        <w:r>
+          <w:rPr>
+            <w:noProof/>
+            <w:webHidden/>
+          </w:rPr>
+          <w:fldChar w:fldCharType="end"/>
+        </w:r>
+      </w:hyperlink>
+    </w:p>
+    <w:p>
+      <w:pPr>
+        <w:pStyle w:val="TOC2"/>
+        <w:tabs>
+          <w:tab w:val="right" w:leader="dot" w:pos="9111"/>
+        </w:tabs>
+        <w:rPr>
+          <w:rFonts w:asciiTheme="minorHAnsi" w:eastAsiaTheme="minorEastAsia" w:hAnsiTheme="minorHAnsi" w:cstheme="minorBidi"/>
+          <w:noProof/>
+          <w:sz w:val="22"/>
+          <w:szCs w:val="22"/>
+        </w:rPr>
+      </w:pPr>
+      <w:hyperlink w:anchor="_Toc36281475" w:history="1">
+        <w:r>
+          <w:rPr>
+            <w:rStyle w:val="Hyperlink"/>
+            <w:noProof/>
+          </w:rPr>
+          <w:t>3.3 Sơ đồ use case</w:t>
+        </w:r>
+        <w:r>
+          <w:rPr>
+            <w:noProof/>
+            <w:webHidden/>
+          </w:rPr>
+          <w:tab/>
+        </w:r>
+        <w:r>
+          <w:rPr>
+            <w:noProof/>
+            <w:webHidden/>
+          </w:rPr>
+          <w:fldChar w:fldCharType="begin"/>
+        </w:r>
+        <w:r>
+          <w:rPr>
+            <w:noProof/>
+            <w:webHidden/>
+          </w:rPr>
+          <w:instrText xml:space="preserve"> PAGEREF _Toc36281475 \h </w:instrText>
+        </w:r>
+        <w:r>
+          <w:rPr>
+            <w:noProof/>
+            <w:webHidden/>
+          </w:rPr>
+        </w:r>
+        <w:r>
+          <w:rPr>
+            <w:noProof/>
+            <w:webHidden/>
+          </w:rPr>
+          <w:fldChar w:fldCharType="separate"/>
+        </w:r>
+        <w:r>
+          <w:rPr>
+            <w:noProof/>
+            <w:webHidden/>
+          </w:rPr>
+          <w:t>9</w:t>
+        </w:r>
+        <w:r>
+          <w:rPr>
+            <w:noProof/>
+            <w:webHidden/>
+          </w:rPr>
+          <w:fldChar w:fldCharType="end"/>
+        </w:r>
+      </w:hyperlink>
+    </w:p>
+    <w:p>
+      <w:pPr>
+        <w:pStyle w:val="TOC2"/>
+        <w:tabs>
+          <w:tab w:val="right" w:leader="dot" w:pos="9111"/>
+        </w:tabs>
+        <w:rPr>
+          <w:rFonts w:asciiTheme="minorHAnsi" w:eastAsiaTheme="minorEastAsia" w:hAnsiTheme="minorHAnsi" w:cstheme="minorBidi"/>
+          <w:noProof/>
+          <w:sz w:val="22"/>
+          <w:szCs w:val="22"/>
+        </w:rPr>
+      </w:pPr>
+      <w:hyperlink w:anchor="_Toc36281476" w:history="1">
+        <w:r>
+          <w:rPr>
+            <w:rStyle w:val="Hyperlink"/>
+            <w:noProof/>
+          </w:rPr>
+          <w:t>3.4 Đặc tả use case</w:t>
+        </w:r>
+        <w:r>
+          <w:rPr>
+            <w:noProof/>
+            <w:webHidden/>
+          </w:rPr>
+          <w:tab/>
+        </w:r>
+        <w:r>
+          <w:rPr>
+            <w:noProof/>
+            <w:webHidden/>
+          </w:rPr>
+          <w:fldChar w:fldCharType="begin"/>
+        </w:r>
+        <w:r>
+          <w:rPr>
+            <w:noProof/>
+            <w:webHidden/>
+          </w:rPr>
+          <w:instrText xml:space="preserve"> PAGEREF _Toc36281476 \h </w:instrText>
+        </w:r>
+        <w:r>
+          <w:rPr>
+            <w:noProof/>
+            <w:webHidden/>
+          </w:rPr>
+        </w:r>
+        <w:r>
+          <w:rPr>
+            <w:noProof/>
+            <w:webHidden/>
+          </w:rPr>
+          <w:fldChar w:fldCharType="separate"/>
+        </w:r>
+        <w:r>
+          <w:rPr>
+            <w:noProof/>
+            <w:webHidden/>
+          </w:rPr>
+          <w:t>11</w:t>
         </w:r>
         <w:r>
           <w:rPr>
@@ -2951,13 +3647,13 @@
           <w:szCs w:val="22"/>
         </w:rPr>
       </w:pPr>
-      <w:hyperlink w:anchor="_Toc387692915" w:history="1">
+      <w:hyperlink w:anchor="_Toc36281477" w:history="1">
         <w:r>
           <w:rPr>
             <w:rStyle w:val="Hyperlink"/>
             <w:noProof/>
           </w:rPr>
-          <w:t>1.1.2 Tiểu mục cấp 2 tiếp theo</w:t>
+          <w:t>3.4.1 Đăng nhập.</w:t>
         </w:r>
         <w:r>
           <w:rPr>
@@ -2978,7 +3674,7 @@
             <w:noProof/>
             <w:webHidden/>
           </w:rPr>
-          <w:instrText xml:space="preserve"> PAGEREF _Toc387692915 \h </w:instrText>
+          <w:instrText xml:space="preserve"> PAGEREF _Toc36281477 \h </w:instrText>
         </w:r>
         <w:r>
           <w:rPr>
@@ -2998,7 +3694,220 @@
             <w:noProof/>
             <w:webHidden/>
           </w:rPr>
-          <w:t>1</w:t>
+          <w:t>11</w:t>
+        </w:r>
+        <w:r>
+          <w:rPr>
+            <w:noProof/>
+            <w:webHidden/>
+          </w:rPr>
+          <w:fldChar w:fldCharType="end"/>
+        </w:r>
+      </w:hyperlink>
+    </w:p>
+    <w:p>
+      <w:pPr>
+        <w:pStyle w:val="TOC3"/>
+        <w:tabs>
+          <w:tab w:val="right" w:leader="dot" w:pos="9111"/>
+        </w:tabs>
+        <w:rPr>
+          <w:rFonts w:asciiTheme="minorHAnsi" w:eastAsiaTheme="minorEastAsia" w:hAnsiTheme="minorHAnsi" w:cstheme="minorBidi"/>
+          <w:noProof/>
+          <w:sz w:val="22"/>
+          <w:szCs w:val="22"/>
+        </w:rPr>
+      </w:pPr>
+      <w:hyperlink w:anchor="_Toc36281478" w:history="1">
+        <w:r>
+          <w:rPr>
+            <w:rStyle w:val="Hyperlink"/>
+            <w:noProof/>
+          </w:rPr>
+          <w:t>3.4.2 Upload farmer produce</w:t>
+        </w:r>
+        <w:r>
+          <w:rPr>
+            <w:noProof/>
+            <w:webHidden/>
+          </w:rPr>
+          <w:tab/>
+        </w:r>
+        <w:r>
+          <w:rPr>
+            <w:noProof/>
+            <w:webHidden/>
+          </w:rPr>
+          <w:fldChar w:fldCharType="begin"/>
+        </w:r>
+        <w:r>
+          <w:rPr>
+            <w:noProof/>
+            <w:webHidden/>
+          </w:rPr>
+          <w:instrText xml:space="preserve"> PAGEREF _Toc36281478 \h </w:instrText>
+        </w:r>
+        <w:r>
+          <w:rPr>
+            <w:noProof/>
+            <w:webHidden/>
+          </w:rPr>
+        </w:r>
+        <w:r>
+          <w:rPr>
+            <w:noProof/>
+            <w:webHidden/>
+          </w:rPr>
+          <w:fldChar w:fldCharType="separate"/>
+        </w:r>
+        <w:r>
+          <w:rPr>
+            <w:noProof/>
+            <w:webHidden/>
+          </w:rPr>
+          <w:t>11</w:t>
+        </w:r>
+        <w:r>
+          <w:rPr>
+            <w:noProof/>
+            <w:webHidden/>
+          </w:rPr>
+          <w:fldChar w:fldCharType="end"/>
+        </w:r>
+      </w:hyperlink>
+    </w:p>
+    <w:p>
+      <w:pPr>
+        <w:pStyle w:val="TOC3"/>
+        <w:tabs>
+          <w:tab w:val="right" w:leader="dot" w:pos="9111"/>
+        </w:tabs>
+        <w:rPr>
+          <w:rFonts w:asciiTheme="minorHAnsi" w:eastAsiaTheme="minorEastAsia" w:hAnsiTheme="minorHAnsi" w:cstheme="minorBidi"/>
+          <w:noProof/>
+          <w:sz w:val="22"/>
+          <w:szCs w:val="22"/>
+        </w:rPr>
+      </w:pPr>
+      <w:hyperlink w:anchor="_Toc36281479" w:history="1">
+        <w:r>
+          <w:rPr>
+            <w:rStyle w:val="Hyperlink"/>
+            <w:noProof/>
+          </w:rPr>
+          <w:t>3.4.3 View faemer produce</w:t>
+        </w:r>
+        <w:r>
+          <w:rPr>
+            <w:noProof/>
+            <w:webHidden/>
+          </w:rPr>
+          <w:tab/>
+        </w:r>
+        <w:r>
+          <w:rPr>
+            <w:noProof/>
+            <w:webHidden/>
+          </w:rPr>
+          <w:fldChar w:fldCharType="begin"/>
+        </w:r>
+        <w:r>
+          <w:rPr>
+            <w:noProof/>
+            <w:webHidden/>
+          </w:rPr>
+          <w:instrText xml:space="preserve"> PAGEREF _Toc36281479 \h </w:instrText>
+        </w:r>
+        <w:r>
+          <w:rPr>
+            <w:noProof/>
+            <w:webHidden/>
+          </w:rPr>
+        </w:r>
+        <w:r>
+          <w:rPr>
+            <w:noProof/>
+            <w:webHidden/>
+          </w:rPr>
+          <w:fldChar w:fldCharType="separate"/>
+        </w:r>
+        <w:r>
+          <w:rPr>
+            <w:noProof/>
+            <w:webHidden/>
+          </w:rPr>
+          <w:t>12</w:t>
+        </w:r>
+        <w:r>
+          <w:rPr>
+            <w:noProof/>
+            <w:webHidden/>
+          </w:rPr>
+          <w:fldChar w:fldCharType="end"/>
+        </w:r>
+      </w:hyperlink>
+    </w:p>
+    <w:p>
+      <w:pPr>
+        <w:pStyle w:val="TOC1"/>
+        <w:tabs>
+          <w:tab w:val="right" w:leader="dot" w:pos="9111"/>
+        </w:tabs>
+        <w:rPr>
+          <w:rFonts w:asciiTheme="minorHAnsi" w:eastAsiaTheme="minorEastAsia" w:hAnsiTheme="minorHAnsi" w:cstheme="minorBidi"/>
+          <w:noProof/>
+          <w:sz w:val="22"/>
+          <w:szCs w:val="22"/>
+        </w:rPr>
+      </w:pPr>
+      <w:hyperlink w:anchor="_Toc36281480" w:history="1">
+        <w:r>
+          <w:rPr>
+            <w:rStyle w:val="Hyperlink"/>
+            <w:noProof/>
+          </w:rPr>
+          <w:t>CHƯƠNG 4- SƠ ĐỒ HOẠT ĐỘNG (ACTIVITY DIAGRAM).</w:t>
+        </w:r>
+        <w:r>
+          <w:rPr>
+            <w:noProof/>
+            <w:webHidden/>
+          </w:rPr>
+          <w:tab/>
+        </w:r>
+        <w:r>
+          <w:rPr>
+            <w:noProof/>
+            <w:webHidden/>
+          </w:rPr>
+          <w:fldChar w:fldCharType="begin"/>
+        </w:r>
+        <w:r>
+          <w:rPr>
+            <w:noProof/>
+            <w:webHidden/>
+          </w:rPr>
+          <w:instrText xml:space="preserve"> PAGEREF _Toc36281480 \h </w:instrText>
+        </w:r>
+        <w:r>
+          <w:rPr>
+            <w:noProof/>
+            <w:webHidden/>
+          </w:rPr>
+        </w:r>
+        <w:r>
+          <w:rPr>
+            <w:noProof/>
+            <w:webHidden/>
+          </w:rPr>
+          <w:fldChar w:fldCharType="separate"/>
+        </w:r>
+        <w:r>
+          <w:rPr>
+            <w:noProof/>
+            <w:webHidden/>
+          </w:rPr>
+          <w:t>13</w:t>
         </w:r>
         <w:r>
           <w:rPr>
@@ -3022,13 +3931,21 @@
           <w:szCs w:val="22"/>
         </w:rPr>
       </w:pPr>
-      <w:hyperlink w:anchor="_Toc387692916" w:history="1">
+      <w:hyperlink w:anchor="_Toc36281481" w:history="1">
         <w:r>
           <w:rPr>
             <w:rStyle w:val="Hyperlink"/>
             <w:noProof/>
           </w:rPr>
-          <w:t>1.2 Nội dung của chương này</w:t>
+          <w:t>4.1 Sơ đồ hoạt động chức năng “Đăng nhập</w:t>
+        </w:r>
+        <w:r>
+          <w:rPr>
+            <w:rStyle w:val="Hyperlink"/>
+            <w:bCs/>
+            <w:noProof/>
+          </w:rPr>
+          <w:t>”</w:t>
         </w:r>
         <w:r>
           <w:rPr>
@@ -3049,7 +3966,7 @@
             <w:noProof/>
             <w:webHidden/>
           </w:rPr>
-          <w:instrText xml:space="preserve"> PAGEREF _Toc387692916 \h </w:instrText>
+          <w:instrText xml:space="preserve"> PAGEREF _Toc36281481 \h </w:instrText>
         </w:r>
         <w:r>
           <w:rPr>
@@ -3069,7 +3986,362 @@
             <w:noProof/>
             <w:webHidden/>
           </w:rPr>
-          <w:t>1</w:t>
+          <w:t>13</w:t>
+        </w:r>
+        <w:r>
+          <w:rPr>
+            <w:noProof/>
+            <w:webHidden/>
+          </w:rPr>
+          <w:fldChar w:fldCharType="end"/>
+        </w:r>
+      </w:hyperlink>
+    </w:p>
+    <w:p>
+      <w:pPr>
+        <w:pStyle w:val="TOC2"/>
+        <w:tabs>
+          <w:tab w:val="right" w:leader="dot" w:pos="9111"/>
+        </w:tabs>
+        <w:rPr>
+          <w:rFonts w:asciiTheme="minorHAnsi" w:eastAsiaTheme="minorEastAsia" w:hAnsiTheme="minorHAnsi" w:cstheme="minorBidi"/>
+          <w:noProof/>
+          <w:sz w:val="22"/>
+          <w:szCs w:val="22"/>
+        </w:rPr>
+      </w:pPr>
+      <w:hyperlink w:anchor="_Toc36281482" w:history="1">
+        <w:r>
+          <w:rPr>
+            <w:rStyle w:val="Hyperlink"/>
+            <w:noProof/>
+          </w:rPr>
+          <w:t>4.2 Sơ đồ hoạt động chức năng “Đăng Xuất”</w:t>
+        </w:r>
+        <w:r>
+          <w:rPr>
+            <w:noProof/>
+            <w:webHidden/>
+          </w:rPr>
+          <w:tab/>
+        </w:r>
+        <w:r>
+          <w:rPr>
+            <w:noProof/>
+            <w:webHidden/>
+          </w:rPr>
+          <w:fldChar w:fldCharType="begin"/>
+        </w:r>
+        <w:r>
+          <w:rPr>
+            <w:noProof/>
+            <w:webHidden/>
+          </w:rPr>
+          <w:instrText xml:space="preserve"> PAGEREF _Toc36281482 \h </w:instrText>
+        </w:r>
+        <w:r>
+          <w:rPr>
+            <w:noProof/>
+            <w:webHidden/>
+          </w:rPr>
+        </w:r>
+        <w:r>
+          <w:rPr>
+            <w:noProof/>
+            <w:webHidden/>
+          </w:rPr>
+          <w:fldChar w:fldCharType="separate"/>
+        </w:r>
+        <w:r>
+          <w:rPr>
+            <w:noProof/>
+            <w:webHidden/>
+          </w:rPr>
+          <w:t>13</w:t>
+        </w:r>
+        <w:r>
+          <w:rPr>
+            <w:noProof/>
+            <w:webHidden/>
+          </w:rPr>
+          <w:fldChar w:fldCharType="end"/>
+        </w:r>
+      </w:hyperlink>
+    </w:p>
+    <w:p>
+      <w:pPr>
+        <w:pStyle w:val="TOC2"/>
+        <w:tabs>
+          <w:tab w:val="right" w:leader="dot" w:pos="9111"/>
+        </w:tabs>
+        <w:rPr>
+          <w:rFonts w:asciiTheme="minorHAnsi" w:eastAsiaTheme="minorEastAsia" w:hAnsiTheme="minorHAnsi" w:cstheme="minorBidi"/>
+          <w:noProof/>
+          <w:sz w:val="22"/>
+          <w:szCs w:val="22"/>
+        </w:rPr>
+      </w:pPr>
+      <w:hyperlink w:anchor="_Toc36281483" w:history="1">
+        <w:r>
+          <w:rPr>
+            <w:rStyle w:val="Hyperlink"/>
+            <w:noProof/>
+          </w:rPr>
+          <w:t>4.3 Sơ đồ hoạt dộng chức năng “đổi password”</w:t>
+        </w:r>
+        <w:r>
+          <w:rPr>
+            <w:noProof/>
+            <w:webHidden/>
+          </w:rPr>
+          <w:tab/>
+        </w:r>
+        <w:r>
+          <w:rPr>
+            <w:noProof/>
+            <w:webHidden/>
+          </w:rPr>
+          <w:fldChar w:fldCharType="begin"/>
+        </w:r>
+        <w:r>
+          <w:rPr>
+            <w:noProof/>
+            <w:webHidden/>
+          </w:rPr>
+          <w:instrText xml:space="preserve"> PAGEREF _Toc36281483 \h </w:instrText>
+        </w:r>
+        <w:r>
+          <w:rPr>
+            <w:noProof/>
+            <w:webHidden/>
+          </w:rPr>
+        </w:r>
+        <w:r>
+          <w:rPr>
+            <w:noProof/>
+            <w:webHidden/>
+          </w:rPr>
+          <w:fldChar w:fldCharType="separate"/>
+        </w:r>
+        <w:r>
+          <w:rPr>
+            <w:noProof/>
+            <w:webHidden/>
+          </w:rPr>
+          <w:t>14</w:t>
+        </w:r>
+        <w:r>
+          <w:rPr>
+            <w:noProof/>
+            <w:webHidden/>
+          </w:rPr>
+          <w:fldChar w:fldCharType="end"/>
+        </w:r>
+      </w:hyperlink>
+    </w:p>
+    <w:p>
+      <w:pPr>
+        <w:pStyle w:val="TOC2"/>
+        <w:tabs>
+          <w:tab w:val="right" w:leader="dot" w:pos="9111"/>
+        </w:tabs>
+        <w:rPr>
+          <w:rFonts w:asciiTheme="minorHAnsi" w:eastAsiaTheme="minorEastAsia" w:hAnsiTheme="minorHAnsi" w:cstheme="minorBidi"/>
+          <w:noProof/>
+          <w:sz w:val="22"/>
+          <w:szCs w:val="22"/>
+        </w:rPr>
+      </w:pPr>
+      <w:hyperlink w:anchor="_Toc36281484" w:history="1">
+        <w:r>
+          <w:rPr>
+            <w:rStyle w:val="Hyperlink"/>
+            <w:noProof/>
+          </w:rPr>
+          <w:t>4.4 Sơ đồ hoạt động chức năng Upload Farmer’s Produce.</w:t>
+        </w:r>
+        <w:r>
+          <w:rPr>
+            <w:noProof/>
+            <w:webHidden/>
+          </w:rPr>
+          <w:tab/>
+        </w:r>
+        <w:r>
+          <w:rPr>
+            <w:noProof/>
+            <w:webHidden/>
+          </w:rPr>
+          <w:fldChar w:fldCharType="begin"/>
+        </w:r>
+        <w:r>
+          <w:rPr>
+            <w:noProof/>
+            <w:webHidden/>
+          </w:rPr>
+          <w:instrText xml:space="preserve"> PAGEREF _Toc36281484 \h </w:instrText>
+        </w:r>
+        <w:r>
+          <w:rPr>
+            <w:noProof/>
+            <w:webHidden/>
+          </w:rPr>
+        </w:r>
+        <w:r>
+          <w:rPr>
+            <w:noProof/>
+            <w:webHidden/>
+          </w:rPr>
+          <w:fldChar w:fldCharType="separate"/>
+        </w:r>
+        <w:r>
+          <w:rPr>
+            <w:noProof/>
+            <w:webHidden/>
+          </w:rPr>
+          <w:t>15</w:t>
+        </w:r>
+        <w:r>
+          <w:rPr>
+            <w:noProof/>
+            <w:webHidden/>
+          </w:rPr>
+          <w:fldChar w:fldCharType="end"/>
+        </w:r>
+      </w:hyperlink>
+    </w:p>
+    <w:p>
+      <w:pPr>
+        <w:pStyle w:val="TOC2"/>
+        <w:tabs>
+          <w:tab w:val="right" w:leader="dot" w:pos="9111"/>
+        </w:tabs>
+        <w:rPr>
+          <w:rFonts w:asciiTheme="minorHAnsi" w:eastAsiaTheme="minorEastAsia" w:hAnsiTheme="minorHAnsi" w:cstheme="minorBidi"/>
+          <w:noProof/>
+          <w:sz w:val="22"/>
+          <w:szCs w:val="22"/>
+        </w:rPr>
+      </w:pPr>
+      <w:hyperlink w:anchor="_Toc36281485" w:history="1">
+        <w:r>
+          <w:rPr>
+            <w:rStyle w:val="Hyperlink"/>
+            <w:noProof/>
+          </w:rPr>
+          <w:t>4.5 Sơ đồ hoạt động chức năng “ Xem nông sản”</w:t>
+        </w:r>
+        <w:r>
+          <w:rPr>
+            <w:noProof/>
+            <w:webHidden/>
+          </w:rPr>
+          <w:tab/>
+        </w:r>
+        <w:r>
+          <w:rPr>
+            <w:noProof/>
+            <w:webHidden/>
+          </w:rPr>
+          <w:fldChar w:fldCharType="begin"/>
+        </w:r>
+        <w:r>
+          <w:rPr>
+            <w:noProof/>
+            <w:webHidden/>
+          </w:rPr>
+          <w:instrText xml:space="preserve"> PAGEREF _Toc36281485 \h </w:instrText>
+        </w:r>
+        <w:r>
+          <w:rPr>
+            <w:noProof/>
+            <w:webHidden/>
+          </w:rPr>
+        </w:r>
+        <w:r>
+          <w:rPr>
+            <w:noProof/>
+            <w:webHidden/>
+          </w:rPr>
+          <w:fldChar w:fldCharType="separate"/>
+        </w:r>
+        <w:r>
+          <w:rPr>
+            <w:noProof/>
+            <w:webHidden/>
+          </w:rPr>
+          <w:t>16</w:t>
+        </w:r>
+        <w:r>
+          <w:rPr>
+            <w:noProof/>
+            <w:webHidden/>
+          </w:rPr>
+          <w:fldChar w:fldCharType="end"/>
+        </w:r>
+      </w:hyperlink>
+    </w:p>
+    <w:p>
+      <w:pPr>
+        <w:pStyle w:val="TOC2"/>
+        <w:tabs>
+          <w:tab w:val="right" w:leader="dot" w:pos="9111"/>
+        </w:tabs>
+        <w:rPr>
+          <w:rFonts w:asciiTheme="minorHAnsi" w:eastAsiaTheme="minorEastAsia" w:hAnsiTheme="minorHAnsi" w:cstheme="minorBidi"/>
+          <w:noProof/>
+          <w:sz w:val="22"/>
+          <w:szCs w:val="22"/>
+        </w:rPr>
+      </w:pPr>
+      <w:hyperlink w:anchor="_Toc36281486" w:history="1">
+        <w:r>
+          <w:rPr>
+            <w:rStyle w:val="Hyperlink"/>
+            <w:noProof/>
+          </w:rPr>
+          <w:t>4.6 Sơ đồ hoạt động chức năng “sửa thông tin bài đăng”</w:t>
+        </w:r>
+        <w:r>
+          <w:rPr>
+            <w:noProof/>
+            <w:webHidden/>
+          </w:rPr>
+          <w:tab/>
+        </w:r>
+        <w:r>
+          <w:rPr>
+            <w:noProof/>
+            <w:webHidden/>
+          </w:rPr>
+          <w:fldChar w:fldCharType="begin"/>
+        </w:r>
+        <w:r>
+          <w:rPr>
+            <w:noProof/>
+            <w:webHidden/>
+          </w:rPr>
+          <w:instrText xml:space="preserve"> PAGEREF _Toc36281486 \h </w:instrText>
+        </w:r>
+        <w:r>
+          <w:rPr>
+            <w:noProof/>
+            <w:webHidden/>
+          </w:rPr>
+        </w:r>
+        <w:r>
+          <w:rPr>
+            <w:noProof/>
+            <w:webHidden/>
+          </w:rPr>
+          <w:fldChar w:fldCharType="separate"/>
+        </w:r>
+        <w:r>
+          <w:rPr>
+            <w:noProof/>
+            <w:webHidden/>
+          </w:rPr>
+          <w:t>17</w:t>
         </w:r>
         <w:r>
           <w:rPr>
@@ -3093,13 +4365,13 @@
           <w:szCs w:val="22"/>
         </w:rPr>
       </w:pPr>
-      <w:hyperlink w:anchor="_Toc387692917" w:history="1">
+      <w:hyperlink w:anchor="_Toc36281487" w:history="1">
         <w:r>
           <w:rPr>
             <w:rStyle w:val="Hyperlink"/>
             <w:noProof/>
           </w:rPr>
-          <w:t>CHƯƠNG 2 – TỔNG QUAN</w:t>
+          <w:t>CHƯƠNG 5- SƠ ĐỒ LỚP (CLASS DIAGRAM)</w:t>
         </w:r>
         <w:r>
           <w:rPr>
@@ -3120,7 +4392,7 @@
             <w:noProof/>
             <w:webHidden/>
           </w:rPr>
-          <w:instrText xml:space="preserve"> PAGEREF _Toc387692917 \h </w:instrText>
+          <w:instrText xml:space="preserve"> PAGEREF _Toc36281487 \h </w:instrText>
         </w:r>
         <w:r>
           <w:rPr>
@@ -3140,7 +4412,7 @@
             <w:noProof/>
             <w:webHidden/>
           </w:rPr>
-          <w:t>1</w:t>
+          <w:t>19</w:t>
         </w:r>
         <w:r>
           <w:rPr>
@@ -3153,7 +4425,7 @@
     </w:p>
     <w:p>
       <w:pPr>
-        <w:pStyle w:val="TOC2"/>
+        <w:pStyle w:val="TOC1"/>
         <w:tabs>
           <w:tab w:val="right" w:leader="dot" w:pos="9111"/>
         </w:tabs>
@@ -3164,13 +4436,13 @@
           <w:szCs w:val="22"/>
         </w:rPr>
       </w:pPr>
-      <w:hyperlink w:anchor="_Toc387692918" w:history="1">
+      <w:hyperlink w:anchor="_Toc36281488" w:history="1">
         <w:r>
           <w:rPr>
             <w:rStyle w:val="Hyperlink"/>
             <w:noProof/>
           </w:rPr>
-          <w:t>1.1 Trình bày công thức toán học</w:t>
+          <w:t>CHƯƠNG 6- SƠ ĐỒ ERD (ERD DIAGRAM)</w:t>
         </w:r>
         <w:r>
           <w:rPr>
@@ -3191,7 +4463,7 @@
             <w:noProof/>
             <w:webHidden/>
           </w:rPr>
-          <w:instrText xml:space="preserve"> PAGEREF _Toc387692918 \h </w:instrText>
+          <w:instrText xml:space="preserve"> PAGEREF _Toc36281488 \h </w:instrText>
         </w:r>
         <w:r>
           <w:rPr>
@@ -3211,7 +4483,7 @@
             <w:noProof/>
             <w:webHidden/>
           </w:rPr>
-          <w:t>1</w:t>
+          <w:t>20</w:t>
         </w:r>
         <w:r>
           <w:rPr>
@@ -3224,7 +4496,7 @@
     </w:p>
     <w:p>
       <w:pPr>
-        <w:pStyle w:val="TOC2"/>
+        <w:pStyle w:val="TOC1"/>
         <w:tabs>
           <w:tab w:val="right" w:leader="dot" w:pos="9111"/>
         </w:tabs>
@@ -3235,13 +4507,13 @@
           <w:szCs w:val="22"/>
         </w:rPr>
       </w:pPr>
-      <w:hyperlink w:anchor="_Toc387692919" w:history="1">
+      <w:hyperlink w:anchor="_Toc36281489" w:history="1">
         <w:r>
           <w:rPr>
             <w:rStyle w:val="Hyperlink"/>
             <w:noProof/>
           </w:rPr>
-          <w:t>1.2 Trình bày một hình vẽ, sơ đồ</w:t>
+          <w:t>CHƯƠNG 7- SƠ ĐỒ QUAN HỆ</w:t>
         </w:r>
         <w:r>
           <w:rPr>
@@ -3262,7 +4534,7 @@
             <w:noProof/>
             <w:webHidden/>
           </w:rPr>
-          <w:instrText xml:space="preserve"> PAGEREF _Toc387692919 \h </w:instrText>
+          <w:instrText xml:space="preserve"> PAGEREF _Toc36281489 \h </w:instrText>
         </w:r>
         <w:r>
           <w:rPr>
@@ -3282,433 +4554,7 @@
             <w:noProof/>
             <w:webHidden/>
           </w:rPr>
-          <w:t>1</w:t>
-        </w:r>
-        <w:r>
-          <w:rPr>
-            <w:noProof/>
-            <w:webHidden/>
-          </w:rPr>
-          <w:fldChar w:fldCharType="end"/>
-        </w:r>
-      </w:hyperlink>
-    </w:p>
-    <w:p>
-      <w:pPr>
-        <w:pStyle w:val="TOC1"/>
-        <w:tabs>
-          <w:tab w:val="right" w:leader="dot" w:pos="9111"/>
-        </w:tabs>
-        <w:rPr>
-          <w:rFonts w:asciiTheme="minorHAnsi" w:eastAsiaTheme="minorEastAsia" w:hAnsiTheme="minorHAnsi" w:cstheme="minorBidi"/>
-          <w:noProof/>
-          <w:sz w:val="22"/>
-          <w:szCs w:val="22"/>
-        </w:rPr>
-      </w:pPr>
-      <w:hyperlink w:anchor="_Toc387692920" w:history="1">
-        <w:r>
-          <w:rPr>
-            <w:rStyle w:val="Hyperlink"/>
-            <w:noProof/>
-          </w:rPr>
-          <w:t>CHƯƠNG 3 – CƠ SỞ LÝ THUYẾT / NGHIÊN CỨU THỰC NGHIỆM</w:t>
-        </w:r>
-        <w:r>
-          <w:rPr>
-            <w:noProof/>
-            <w:webHidden/>
-          </w:rPr>
-          <w:tab/>
-        </w:r>
-        <w:r>
-          <w:rPr>
-            <w:noProof/>
-            <w:webHidden/>
-          </w:rPr>
-          <w:fldChar w:fldCharType="begin"/>
-        </w:r>
-        <w:r>
-          <w:rPr>
-            <w:noProof/>
-            <w:webHidden/>
-          </w:rPr>
-          <w:instrText xml:space="preserve"> PAGEREF _Toc387692920 \h </w:instrText>
-        </w:r>
-        <w:r>
-          <w:rPr>
-            <w:noProof/>
-            <w:webHidden/>
-          </w:rPr>
-        </w:r>
-        <w:r>
-          <w:rPr>
-            <w:noProof/>
-            <w:webHidden/>
-          </w:rPr>
-          <w:fldChar w:fldCharType="separate"/>
-        </w:r>
-        <w:r>
-          <w:rPr>
-            <w:noProof/>
-            <w:webHidden/>
-          </w:rPr>
-          <w:t>1</w:t>
-        </w:r>
-        <w:r>
-          <w:rPr>
-            <w:noProof/>
-            <w:webHidden/>
-          </w:rPr>
-          <w:fldChar w:fldCharType="end"/>
-        </w:r>
-      </w:hyperlink>
-    </w:p>
-    <w:p>
-      <w:pPr>
-        <w:pStyle w:val="TOC2"/>
-        <w:tabs>
-          <w:tab w:val="right" w:leader="dot" w:pos="9111"/>
-        </w:tabs>
-        <w:rPr>
-          <w:rFonts w:asciiTheme="minorHAnsi" w:eastAsiaTheme="minorEastAsia" w:hAnsiTheme="minorHAnsi" w:cstheme="minorBidi"/>
-          <w:noProof/>
-          <w:sz w:val="22"/>
-          <w:szCs w:val="22"/>
-        </w:rPr>
-      </w:pPr>
-      <w:hyperlink w:anchor="_Toc387692921" w:history="1">
-        <w:r>
-          <w:rPr>
-            <w:rStyle w:val="Hyperlink"/>
-            <w:noProof/>
-          </w:rPr>
-          <w:t>3.1 Chèn bảng:</w:t>
-        </w:r>
-        <w:r>
-          <w:rPr>
-            <w:noProof/>
-            <w:webHidden/>
-          </w:rPr>
-          <w:tab/>
-        </w:r>
-        <w:r>
-          <w:rPr>
-            <w:noProof/>
-            <w:webHidden/>
-          </w:rPr>
-          <w:fldChar w:fldCharType="begin"/>
-        </w:r>
-        <w:r>
-          <w:rPr>
-            <w:noProof/>
-            <w:webHidden/>
-          </w:rPr>
-          <w:instrText xml:space="preserve"> PAGEREF _Toc387692921 \h </w:instrText>
-        </w:r>
-        <w:r>
-          <w:rPr>
-            <w:noProof/>
-            <w:webHidden/>
-          </w:rPr>
-        </w:r>
-        <w:r>
-          <w:rPr>
-            <w:noProof/>
-            <w:webHidden/>
-          </w:rPr>
-          <w:fldChar w:fldCharType="separate"/>
-        </w:r>
-        <w:r>
-          <w:rPr>
-            <w:noProof/>
-            <w:webHidden/>
-          </w:rPr>
-          <w:t>1</w:t>
-        </w:r>
-        <w:r>
-          <w:rPr>
-            <w:noProof/>
-            <w:webHidden/>
-          </w:rPr>
-          <w:fldChar w:fldCharType="end"/>
-        </w:r>
-      </w:hyperlink>
-    </w:p>
-    <w:p>
-      <w:pPr>
-        <w:pStyle w:val="TOC2"/>
-        <w:tabs>
-          <w:tab w:val="right" w:leader="dot" w:pos="9111"/>
-        </w:tabs>
-        <w:rPr>
-          <w:rFonts w:asciiTheme="minorHAnsi" w:eastAsiaTheme="minorEastAsia" w:hAnsiTheme="minorHAnsi" w:cstheme="minorBidi"/>
-          <w:noProof/>
-          <w:sz w:val="22"/>
-          <w:szCs w:val="22"/>
-        </w:rPr>
-      </w:pPr>
-      <w:hyperlink w:anchor="_Toc387692922" w:history="1">
-        <w:r>
-          <w:rPr>
-            <w:rStyle w:val="Hyperlink"/>
-            <w:noProof/>
-          </w:rPr>
-          <w:t>3.2 Viết tắt</w:t>
-        </w:r>
-        <w:r>
-          <w:rPr>
-            <w:noProof/>
-            <w:webHidden/>
-          </w:rPr>
-          <w:tab/>
-        </w:r>
-        <w:r>
-          <w:rPr>
-            <w:noProof/>
-            <w:webHidden/>
-          </w:rPr>
-          <w:fldChar w:fldCharType="begin"/>
-        </w:r>
-        <w:r>
-          <w:rPr>
-            <w:noProof/>
-            <w:webHidden/>
-          </w:rPr>
-          <w:instrText xml:space="preserve"> PAGEREF _Toc387692922 \h </w:instrText>
-        </w:r>
-        <w:r>
-          <w:rPr>
-            <w:noProof/>
-            <w:webHidden/>
-          </w:rPr>
-        </w:r>
-        <w:r>
-          <w:rPr>
-            <w:noProof/>
-            <w:webHidden/>
-          </w:rPr>
-          <w:fldChar w:fldCharType="separate"/>
-        </w:r>
-        <w:r>
-          <w:rPr>
-            <w:noProof/>
-            <w:webHidden/>
-          </w:rPr>
-          <w:t>1</w:t>
-        </w:r>
-        <w:r>
-          <w:rPr>
-            <w:noProof/>
-            <w:webHidden/>
-          </w:rPr>
-          <w:fldChar w:fldCharType="end"/>
-        </w:r>
-      </w:hyperlink>
-    </w:p>
-    <w:p>
-      <w:pPr>
-        <w:pStyle w:val="TOC2"/>
-        <w:tabs>
-          <w:tab w:val="right" w:leader="dot" w:pos="9111"/>
-        </w:tabs>
-        <w:rPr>
-          <w:rFonts w:asciiTheme="minorHAnsi" w:eastAsiaTheme="minorEastAsia" w:hAnsiTheme="minorHAnsi" w:cstheme="minorBidi"/>
-          <w:noProof/>
-          <w:sz w:val="22"/>
-          <w:szCs w:val="22"/>
-        </w:rPr>
-      </w:pPr>
-      <w:hyperlink w:anchor="_Toc387692923" w:history="1">
-        <w:r>
-          <w:rPr>
-            <w:rStyle w:val="Hyperlink"/>
-            <w:noProof/>
-          </w:rPr>
-          <w:t>3.3 Trích dẫn</w:t>
-        </w:r>
-        <w:r>
-          <w:rPr>
-            <w:noProof/>
-            <w:webHidden/>
-          </w:rPr>
-          <w:tab/>
-        </w:r>
-        <w:r>
-          <w:rPr>
-            <w:noProof/>
-            <w:webHidden/>
-          </w:rPr>
-          <w:fldChar w:fldCharType="begin"/>
-        </w:r>
-        <w:r>
-          <w:rPr>
-            <w:noProof/>
-            <w:webHidden/>
-          </w:rPr>
-          <w:instrText xml:space="preserve"> PAGEREF _Toc387692923 \h </w:instrText>
-        </w:r>
-        <w:r>
-          <w:rPr>
-            <w:noProof/>
-            <w:webHidden/>
-          </w:rPr>
-        </w:r>
-        <w:r>
-          <w:rPr>
-            <w:noProof/>
-            <w:webHidden/>
-          </w:rPr>
-          <w:fldChar w:fldCharType="separate"/>
-        </w:r>
-        <w:r>
-          <w:rPr>
-            <w:noProof/>
-            <w:webHidden/>
-          </w:rPr>
-          <w:t>1</w:t>
-        </w:r>
-        <w:r>
-          <w:rPr>
-            <w:noProof/>
-            <w:webHidden/>
-          </w:rPr>
-          <w:fldChar w:fldCharType="end"/>
-        </w:r>
-      </w:hyperlink>
-    </w:p>
-    <w:p>
-      <w:pPr>
-        <w:pStyle w:val="TOC3"/>
-        <w:tabs>
-          <w:tab w:val="right" w:leader="dot" w:pos="9111"/>
-        </w:tabs>
-        <w:rPr>
-          <w:rFonts w:asciiTheme="minorHAnsi" w:eastAsiaTheme="minorEastAsia" w:hAnsiTheme="minorHAnsi" w:cstheme="minorBidi"/>
-          <w:noProof/>
-          <w:sz w:val="22"/>
-          <w:szCs w:val="22"/>
-        </w:rPr>
-      </w:pPr>
-      <w:hyperlink w:anchor="_Toc387692924" w:history="1">
-        <w:r>
-          <w:rPr>
-            <w:rStyle w:val="Hyperlink"/>
-            <w:noProof/>
-          </w:rPr>
-          <w:t>3.3.1 Tài liệu tham khảo và cách trích dẫn</w:t>
-        </w:r>
-        <w:r>
-          <w:rPr>
-            <w:noProof/>
-            <w:webHidden/>
-          </w:rPr>
-          <w:tab/>
-        </w:r>
-        <w:r>
-          <w:rPr>
-            <w:noProof/>
-            <w:webHidden/>
-          </w:rPr>
-          <w:fldChar w:fldCharType="begin"/>
-        </w:r>
-        <w:r>
-          <w:rPr>
-            <w:noProof/>
-            <w:webHidden/>
-          </w:rPr>
-          <w:instrText xml:space="preserve"> PAGEREF _Toc387692924 \h </w:instrText>
-        </w:r>
-        <w:r>
-          <w:rPr>
-            <w:noProof/>
-            <w:webHidden/>
-          </w:rPr>
-        </w:r>
-        <w:r>
-          <w:rPr>
-            <w:noProof/>
-            <w:webHidden/>
-          </w:rPr>
-          <w:fldChar w:fldCharType="separate"/>
-        </w:r>
-        <w:r>
-          <w:rPr>
-            <w:noProof/>
-            <w:webHidden/>
-          </w:rPr>
-          <w:t>1</w:t>
-        </w:r>
-        <w:r>
-          <w:rPr>
-            <w:noProof/>
-            <w:webHidden/>
-          </w:rPr>
-          <w:fldChar w:fldCharType="end"/>
-        </w:r>
-      </w:hyperlink>
-    </w:p>
-    <w:p>
-      <w:pPr>
-        <w:pStyle w:val="TOC3"/>
-        <w:tabs>
-          <w:tab w:val="right" w:leader="dot" w:pos="9111"/>
-        </w:tabs>
-        <w:rPr>
-          <w:rFonts w:asciiTheme="minorHAnsi" w:eastAsiaTheme="minorEastAsia" w:hAnsiTheme="minorHAnsi" w:cstheme="minorBidi"/>
-          <w:noProof/>
-          <w:sz w:val="22"/>
-          <w:szCs w:val="22"/>
-        </w:rPr>
-      </w:pPr>
-      <w:hyperlink w:anchor="_Toc387692925" w:history="1">
-        <w:r>
-          <w:rPr>
-            <w:rStyle w:val="Hyperlink"/>
-            <w:noProof/>
-          </w:rPr>
-          <w:t>3.3.2 Qui định của Khoa Công nghệ thông tin</w:t>
-        </w:r>
-        <w:r>
-          <w:rPr>
-            <w:noProof/>
-            <w:webHidden/>
-          </w:rPr>
-          <w:tab/>
-        </w:r>
-        <w:r>
-          <w:rPr>
-            <w:noProof/>
-            <w:webHidden/>
-          </w:rPr>
-          <w:fldChar w:fldCharType="begin"/>
-        </w:r>
-        <w:r>
-          <w:rPr>
-            <w:noProof/>
-            <w:webHidden/>
-          </w:rPr>
-          <w:instrText xml:space="preserve"> PAGEREF _Toc387692925 \h </w:instrText>
-        </w:r>
-        <w:r>
-          <w:rPr>
-            <w:noProof/>
-            <w:webHidden/>
-          </w:rPr>
-        </w:r>
-        <w:r>
-          <w:rPr>
-            <w:noProof/>
-            <w:webHidden/>
-          </w:rPr>
-          <w:fldChar w:fldCharType="separate"/>
-        </w:r>
-        <w:r>
-          <w:rPr>
-            <w:noProof/>
-            <w:webHidden/>
-          </w:rPr>
-          <w:t>1</w:t>
+          <w:t>21</w:t>
         </w:r>
         <w:r>
           <w:rPr>
@@ -3733,13 +4579,6 @@
           <w:szCs w:val="26"/>
         </w:rPr>
         <w:fldChar w:fldCharType="end"/>
-      </w:r>
-      <w:commentRangeEnd w:id="9"/>
-      <w:r>
-        <w:rPr>
-          <w:rStyle w:val="CommentReference"/>
-        </w:rPr>
-        <w:commentReference w:id="9"/>
       </w:r>
     </w:p>
     <w:p>
@@ -3930,23 +4769,12 @@
         <w:pStyle w:val="Chng"/>
         <w:jc w:val="center"/>
       </w:pPr>
-      <w:bookmarkStart w:id="10" w:name="_Toc387692909"/>
-      <w:commentRangeStart w:id="11"/>
+      <w:bookmarkStart w:id="5" w:name="_Toc36281461"/>
       <w:r>
         <w:lastRenderedPageBreak/>
-        <w:t>DANH MỤC</w:t>
-      </w:r>
-      <w:commentRangeEnd w:id="11"/>
-      <w:r>
-        <w:rPr>
-          <w:rStyle w:val="CommentReference"/>
-        </w:rPr>
-        <w:commentReference w:id="11"/>
-      </w:r>
-      <w:r>
-        <w:t xml:space="preserve"> CÁC BẢNG BIỂU, HÌNH VẼ, ĐỒ THỊ</w:t>
-      </w:r>
-      <w:bookmarkEnd w:id="10"/>
+        <w:t>DANH MỤC CÁC BẢNG BIỂU, HÌNH VẼ, ĐỒ THỊ</w:t>
+      </w:r>
+      <w:bookmarkEnd w:id="5"/>
     </w:p>
     <w:p>
       <w:pPr>
@@ -4005,7 +4833,7 @@
       <w:pPr>
         <w:pStyle w:val="Chng"/>
       </w:pPr>
-      <w:bookmarkStart w:id="12" w:name="_Toc387692910"/>
+      <w:bookmarkStart w:id="6" w:name="_Toc36281462"/>
       <w:r>
         <w:lastRenderedPageBreak/>
         <w:t>C</w:t>
@@ -4019,23 +4847,23 @@
       <w:r>
         <w:t>MỞ ĐẦU</w:t>
       </w:r>
-      <w:bookmarkEnd w:id="12"/>
+      <w:bookmarkEnd w:id="6"/>
     </w:p>
     <w:p>
       <w:pPr>
         <w:pStyle w:val="Tiumccp1"/>
       </w:pPr>
-      <w:bookmarkStart w:id="13" w:name="_Toc387692911"/>
+      <w:bookmarkStart w:id="7" w:name="_Toc36281463"/>
       <w:r>
         <w:t xml:space="preserve">1.1 </w:t>
       </w:r>
-      <w:bookmarkEnd w:id="13"/>
       <w:r>
         <w:t>Khảo sát tình hình quảng ba</w:t>
       </w:r>
       <w:r>
         <w:t>́ nông sản của VIỆT NAM hiện nay</w:t>
       </w:r>
+      <w:bookmarkEnd w:id="7"/>
     </w:p>
     <w:p>
       <w:pPr>
@@ -4077,14 +4905,14 @@
       <w:pPr>
         <w:pStyle w:val="Tiumccp1"/>
       </w:pPr>
-      <w:bookmarkStart w:id="14" w:name="_Toc387692916"/>
+      <w:bookmarkStart w:id="8" w:name="_Toc36281464"/>
       <w:r>
         <w:t xml:space="preserve">1.2 </w:t>
       </w:r>
-      <w:bookmarkEnd w:id="14"/>
       <w:r>
         <w:t>Mục tiêu của hệ thống hướng tới</w:t>
       </w:r>
+      <w:bookmarkEnd w:id="8"/>
     </w:p>
     <w:p>
       <w:pPr>
@@ -4112,6 +4940,7 @@
       <w:pPr>
         <w:pStyle w:val="Tiumccp1"/>
       </w:pPr>
+      <w:bookmarkStart w:id="9" w:name="_Toc36281465"/>
       <w:proofErr w:type="gramStart"/>
       <w:r>
         <w:t>1.3</w:t>
@@ -4120,6 +4949,7 @@
       <w:r>
         <w:t xml:space="preserve"> Đối tượng nghiên cứu</w:t>
       </w:r>
+      <w:bookmarkEnd w:id="9"/>
     </w:p>
     <w:p>
       <w:pPr>
@@ -4152,9 +4982,11 @@
       <w:pPr>
         <w:pStyle w:val="Tiumccp1"/>
       </w:pPr>
+      <w:bookmarkStart w:id="10" w:name="_Toc36281466"/>
       <w:r>
         <w:t>1.4 Mục tiêu nghiên cứu</w:t>
       </w:r>
+      <w:bookmarkEnd w:id="10"/>
     </w:p>
     <w:p>
       <w:pPr>
@@ -4192,6 +5024,7 @@
       <w:pPr>
         <w:pStyle w:val="Chng"/>
       </w:pPr>
+      <w:bookmarkStart w:id="11" w:name="_Toc36281467"/>
       <w:r>
         <w:lastRenderedPageBreak/>
         <w:t xml:space="preserve">CHƯƠNG 2 – PHÂN </w:t>
@@ -4199,22 +5032,27 @@
       <w:r>
         <w:t>TÍCH THIẾT KẾ HỆ THỐNG</w:t>
       </w:r>
+      <w:bookmarkEnd w:id="11"/>
     </w:p>
     <w:p>
       <w:pPr>
         <w:pStyle w:val="Tiumccp1"/>
       </w:pPr>
+      <w:bookmarkStart w:id="12" w:name="_Toc36281468"/>
       <w:r>
         <w:t>2.1 Chức năng chính của hệ thống</w:t>
       </w:r>
+      <w:bookmarkEnd w:id="12"/>
     </w:p>
     <w:p>
       <w:pPr>
         <w:pStyle w:val="Tiumccp2"/>
       </w:pPr>
+      <w:bookmarkStart w:id="13" w:name="_Toc36281469"/>
       <w:r>
         <w:t>2.1.1 Yêu cầu chức năng.</w:t>
       </w:r>
+      <w:bookmarkEnd w:id="13"/>
     </w:p>
     <w:p>
       <w:pPr>
@@ -4295,9 +5133,11 @@
       <w:pPr>
         <w:pStyle w:val="Tiumccp2"/>
       </w:pPr>
+      <w:bookmarkStart w:id="14" w:name="_Toc36281470"/>
       <w:r>
         <w:t>2.1.2 Yêu cầu phi chức năng.</w:t>
       </w:r>
+      <w:bookmarkEnd w:id="14"/>
     </w:p>
     <w:p>
       <w:pPr>
@@ -4306,9 +5146,11 @@
       <w:r>
         <w:br/>
       </w:r>
+      <w:bookmarkStart w:id="15" w:name="_Toc36281471"/>
       <w:r>
         <w:t>2.2 Khảo sát hệ thống</w:t>
       </w:r>
+      <w:bookmarkEnd w:id="15"/>
     </w:p>
     <w:p>
       <w:pPr>
@@ -6021,8 +6863,6 @@
       <w:pPr>
         <w:pStyle w:val="Nidungvnbn"/>
       </w:pPr>
-      <w:bookmarkStart w:id="15" w:name="_GoBack"/>
-      <w:bookmarkEnd w:id="15"/>
       <w:r>
         <w:br w:type="page"/>
       </w:r>
@@ -6031,18 +6871,22 @@
       <w:pPr>
         <w:pStyle w:val="Chng"/>
       </w:pPr>
+      <w:bookmarkStart w:id="16" w:name="_Toc36281472"/>
       <w:r>
         <w:lastRenderedPageBreak/>
         <w:t>CHƯƠNG 3- THIẾT KẾ VÀ XÂY DỰNG HỆ THỐNG</w:t>
       </w:r>
+      <w:bookmarkEnd w:id="16"/>
     </w:p>
     <w:p>
       <w:pPr>
         <w:pStyle w:val="Tiumccp1"/>
       </w:pPr>
+      <w:bookmarkStart w:id="17" w:name="_Toc36281473"/>
       <w:r>
         <w:t>3.1 Danh sách Actor</w:t>
       </w:r>
+      <w:bookmarkEnd w:id="17"/>
     </w:p>
     <w:tbl>
       <w:tblPr>
@@ -6366,9 +7210,11 @@
       <w:pPr>
         <w:pStyle w:val="Tiumccp1"/>
       </w:pPr>
+      <w:bookmarkStart w:id="18" w:name="_Toc36281474"/>
       <w:r>
         <w:t>3.2 Danh sách use case</w:t>
       </w:r>
+      <w:bookmarkEnd w:id="18"/>
     </w:p>
     <w:tbl>
       <w:tblPr>
@@ -6855,6 +7701,7 @@
       <w:pPr>
         <w:pStyle w:val="Tiumccp1"/>
       </w:pPr>
+      <w:bookmarkStart w:id="19" w:name="_Toc36281475"/>
       <w:r>
         <w:t>3</w:t>
       </w:r>
@@ -6864,6 +7711,7 @@
       <w:r>
         <w:t xml:space="preserve"> Sơ đồ use case</w:t>
       </w:r>
+      <w:bookmarkEnd w:id="19"/>
     </w:p>
     <w:p>
       <w:pPr>
@@ -6903,7 +7751,7 @@
                     <pic:cNvPicPr/>
                   </pic:nvPicPr>
                   <pic:blipFill>
-                    <a:blip r:embed="rId13"/>
+                    <a:blip r:embed="rId11"/>
                     <a:stretch>
                       <a:fillRect/>
                     </a:stretch>
@@ -7169,22 +8017,29 @@
       <w:pPr>
         <w:pStyle w:val="Tiumccp1"/>
       </w:pPr>
+      <w:bookmarkStart w:id="20" w:name="_Toc36281476"/>
       <w:proofErr w:type="gramStart"/>
       <w:r>
         <w:t>3.4</w:t>
       </w:r>
       <w:proofErr w:type="gramEnd"/>
       <w:r>
-        <w:t xml:space="preserve"> Đặc tả use case </w:t>
+        <w:t xml:space="preserve"> Đặc tả use case</w:t>
+      </w:r>
+      <w:bookmarkEnd w:id="20"/>
+      <w:r>
+        <w:t xml:space="preserve"> </w:t>
       </w:r>
     </w:p>
     <w:p>
       <w:pPr>
         <w:pStyle w:val="Tiumccp2"/>
       </w:pPr>
+      <w:bookmarkStart w:id="21" w:name="_Toc36281477"/>
       <w:r>
         <w:t>3.4.1 Đăng nhập.</w:t>
       </w:r>
+      <w:bookmarkEnd w:id="21"/>
     </w:p>
     <w:tbl>
       <w:tblPr>
@@ -7779,9 +8634,11 @@
       <w:pPr>
         <w:pStyle w:val="Tiumccp2"/>
       </w:pPr>
+      <w:bookmarkStart w:id="22" w:name="_Toc36281478"/>
       <w:r>
         <w:t>3.4.2 Upload farmer produce</w:t>
       </w:r>
+      <w:bookmarkEnd w:id="22"/>
     </w:p>
     <w:tbl>
       <w:tblPr>
@@ -8414,9 +9271,11 @@
       <w:pPr>
         <w:pStyle w:val="Tiumccp2"/>
       </w:pPr>
+      <w:bookmarkStart w:id="23" w:name="_Toc36281479"/>
       <w:r>
         <w:t>3.4.3 View faemer produce</w:t>
       </w:r>
+      <w:bookmarkEnd w:id="23"/>
     </w:p>
     <w:tbl>
       <w:tblPr>
@@ -9021,18 +9880,26 @@
       <w:pPr>
         <w:pStyle w:val="Chng"/>
       </w:pPr>
+      <w:bookmarkStart w:id="24" w:name="_Toc36281480"/>
       <w:r>
         <w:lastRenderedPageBreak/>
         <w:t>CHƯƠNG 4- SƠ ĐỒ HOẠT ĐỘNG</w:t>
       </w:r>
       <w:r>
-        <w:t xml:space="preserve"> (ACTIVITY DIAGRAM) OR SEQUENCE </w:t>
-      </w:r>
-      <w:proofErr w:type="gramStart"/>
-      <w:r>
-        <w:t>DIAGRAM .</w:t>
-      </w:r>
-      <w:proofErr w:type="gramEnd"/>
+        <w:t xml:space="preserve"> (ACTIVITY DIAGRAM).</w:t>
+      </w:r>
+      <w:bookmarkEnd w:id="24"/>
+    </w:p>
+    <w:p>
+      <w:pPr>
+        <w:pStyle w:val="Nidungvnbn"/>
+      </w:pPr>
+      <w:r>
+        <w:t>Activity Diagram là bản vẽ tập trung vào mô tả các hoạt động, luồng xử lý bên trong hệ thống. Nó có thể được sử dụng để mô tả các qui trình nghiệp vụ trong hệ thống, các luồng của một chức năng hoặc các hoạt động của một đối tượng</w:t>
+      </w:r>
+      <w:r>
+        <w:t>.</w:t>
+      </w:r>
     </w:p>
     <w:p>
       <w:pPr>
@@ -9042,6 +9909,7 @@
           <w:bCs/>
         </w:rPr>
       </w:pPr>
+      <w:bookmarkStart w:id="25" w:name="_Toc36281481"/>
       <w:r>
         <w:t>4.1 Sơ đồ hoạt động chức năng “Đăng nhập</w:t>
       </w:r>
@@ -9052,6 +9920,7 @@
         </w:rPr>
         <w:t>”</w:t>
       </w:r>
+      <w:bookmarkEnd w:id="25"/>
     </w:p>
     <w:p>
       <w:pPr>
@@ -9075,7 +9944,7 @@
                     <pic:cNvPicPr/>
                   </pic:nvPicPr>
                   <pic:blipFill>
-                    <a:blip r:embed="rId14">
+                    <a:blip r:embed="rId12">
                       <a:extLst>
                         <a:ext uri="{28A0092B-C50C-407E-A947-70E740481C1C}">
                           <a14:useLocalDpi xmlns:a14="http://schemas.microsoft.com/office/drawing/2010/main" val="0"/>
@@ -9128,9 +9997,11 @@
       <w:pPr>
         <w:pStyle w:val="Tiumccp1"/>
       </w:pPr>
+      <w:bookmarkStart w:id="26" w:name="_Toc36281482"/>
       <w:r>
         <w:t>4.2 Sơ đồ hoạt động chức năng “Đăng Xuất”</w:t>
       </w:r>
+      <w:bookmarkEnd w:id="26"/>
     </w:p>
     <w:p>
       <w:pPr>
@@ -9155,7 +10026,7 @@
                     <pic:cNvPicPr/>
                   </pic:nvPicPr>
                   <pic:blipFill>
-                    <a:blip r:embed="rId15">
+                    <a:blip r:embed="rId13">
                       <a:extLst>
                         <a:ext uri="{28A0092B-C50C-407E-A947-70E740481C1C}">
                           <a14:useLocalDpi xmlns:a14="http://schemas.microsoft.com/office/drawing/2010/main" val="0"/>
@@ -9200,9 +10071,11 @@
       <w:pPr>
         <w:pStyle w:val="Tiumccp1"/>
       </w:pPr>
+      <w:bookmarkStart w:id="27" w:name="_Toc36281483"/>
       <w:r>
         <w:t>4.3 Sơ đồ hoạt dộng chức năng “đổi password”</w:t>
       </w:r>
+      <w:bookmarkEnd w:id="27"/>
     </w:p>
     <w:p>
       <w:pPr>
@@ -9227,7 +10100,7 @@
                     <pic:cNvPicPr/>
                   </pic:nvPicPr>
                   <pic:blipFill>
-                    <a:blip r:embed="rId16">
+                    <a:blip r:embed="rId14">
                       <a:extLst>
                         <a:ext uri="{28A0092B-C50C-407E-A947-70E740481C1C}">
                           <a14:useLocalDpi xmlns:a14="http://schemas.microsoft.com/office/drawing/2010/main" val="0"/>
@@ -9276,12 +10149,14 @@
       <w:pPr>
         <w:pStyle w:val="Tiumccp1"/>
       </w:pPr>
+      <w:bookmarkStart w:id="28" w:name="_Toc36281484"/>
       <w:r>
         <w:t>4.4</w:t>
       </w:r>
       <w:r>
         <w:t xml:space="preserve"> Sơ đồ hoạt động chức năng Upload Farmer’s Produce.</w:t>
       </w:r>
+      <w:bookmarkEnd w:id="28"/>
     </w:p>
     <w:p>
       <w:pPr>
@@ -9297,6 +10172,171 @@
             <wp:extent cx="5000625" cy="4505325"/>
             <wp:effectExtent l="0" t="0" r="9525" b="9525"/>
             <wp:docPr id="7" name="Picture 7"/>
+            <wp:cNvGraphicFramePr>
+              <a:graphicFrameLocks xmlns:a="http://schemas.openxmlformats.org/drawingml/2006/main" noChangeAspect="1"/>
+            </wp:cNvGraphicFramePr>
+            <a:graphic xmlns:a="http://schemas.openxmlformats.org/drawingml/2006/main">
+              <a:graphicData uri="http://schemas.openxmlformats.org/drawingml/2006/picture">
+                <pic:pic xmlns:pic="http://schemas.openxmlformats.org/drawingml/2006/picture">
+                  <pic:nvPicPr>
+                    <pic:cNvPr id="1" name=""/>
+                    <pic:cNvPicPr/>
+                  </pic:nvPicPr>
+                  <pic:blipFill>
+                    <a:blip r:embed="rId15"/>
+                    <a:stretch>
+                      <a:fillRect/>
+                    </a:stretch>
+                  </pic:blipFill>
+                  <pic:spPr>
+                    <a:xfrm>
+                      <a:off x="0" y="0"/>
+                      <a:ext cx="5000625" cy="4505325"/>
+                    </a:xfrm>
+                    <a:prstGeom prst="rect">
+                      <a:avLst/>
+                    </a:prstGeom>
+                  </pic:spPr>
+                </pic:pic>
+              </a:graphicData>
+            </a:graphic>
+          </wp:inline>
+        </w:drawing>
+      </w:r>
+    </w:p>
+    <w:p>
+      <w:pPr>
+        <w:pStyle w:val="Nidungvnbn"/>
+        <w:jc w:val="center"/>
+      </w:pPr>
+      <w:r>
+        <w:t xml:space="preserve">Hình 5: </w:t>
+      </w:r>
+      <w:proofErr w:type="gramStart"/>
+      <w:r>
+        <w:t>Sơ</w:t>
+      </w:r>
+      <w:proofErr w:type="gramEnd"/>
+      <w:r>
+        <w:t xml:space="preserve"> đồ activity upload</w:t>
+      </w:r>
+    </w:p>
+    <w:p>
+      <w:pPr>
+        <w:rPr>
+          <w:sz w:val="28"/>
+          <w:szCs w:val="28"/>
+        </w:rPr>
+      </w:pPr>
+    </w:p>
+    <w:p>
+      <w:pPr>
+        <w:pStyle w:val="Tiumccp1"/>
+      </w:pPr>
+      <w:bookmarkStart w:id="29" w:name="_Toc36281485"/>
+      <w:r>
+        <w:t xml:space="preserve">4.5 Sơ đồ hoạt động chức năng </w:t>
+      </w:r>
+      <w:proofErr w:type="gramStart"/>
+      <w:r>
+        <w:t>“ Xem</w:t>
+      </w:r>
+      <w:proofErr w:type="gramEnd"/>
+      <w:r>
+        <w:t xml:space="preserve"> nông sản”</w:t>
+      </w:r>
+      <w:bookmarkEnd w:id="29"/>
+    </w:p>
+    <w:p>
+      <w:pPr>
+        <w:pStyle w:val="Nidungvnbn"/>
+        <w:rPr>
+          <w:b/>
+        </w:rPr>
+      </w:pPr>
+      <w:r>
+        <w:rPr>
+          <w:noProof/>
+        </w:rPr>
+        <w:lastRenderedPageBreak/>
+        <w:drawing>
+          <wp:inline distT="0" distB="0" distL="0" distR="0" wp14:anchorId="53F16F05" wp14:editId="703CF39F">
+            <wp:extent cx="5572125" cy="4562475"/>
+            <wp:effectExtent l="0" t="0" r="9525" b="9525"/>
+            <wp:docPr id="8" name="Picture 8"/>
+            <wp:cNvGraphicFramePr>
+              <a:graphicFrameLocks xmlns:a="http://schemas.openxmlformats.org/drawingml/2006/main" noChangeAspect="1"/>
+            </wp:cNvGraphicFramePr>
+            <a:graphic xmlns:a="http://schemas.openxmlformats.org/drawingml/2006/main">
+              <a:graphicData uri="http://schemas.openxmlformats.org/drawingml/2006/picture">
+                <pic:pic xmlns:pic="http://schemas.openxmlformats.org/drawingml/2006/picture">
+                  <pic:nvPicPr>
+                    <pic:cNvPr id="1" name=""/>
+                    <pic:cNvPicPr/>
+                  </pic:nvPicPr>
+                  <pic:blipFill>
+                    <a:blip r:embed="rId16"/>
+                    <a:stretch>
+                      <a:fillRect/>
+                    </a:stretch>
+                  </pic:blipFill>
+                  <pic:spPr>
+                    <a:xfrm>
+                      <a:off x="0" y="0"/>
+                      <a:ext cx="5572125" cy="4562475"/>
+                    </a:xfrm>
+                    <a:prstGeom prst="rect">
+                      <a:avLst/>
+                    </a:prstGeom>
+                  </pic:spPr>
+                </pic:pic>
+              </a:graphicData>
+            </a:graphic>
+          </wp:inline>
+        </w:drawing>
+      </w:r>
+    </w:p>
+    <w:p>
+      <w:pPr>
+        <w:pStyle w:val="Nidungvnbn"/>
+        <w:jc w:val="center"/>
+      </w:pPr>
+      <w:r>
+        <w:t xml:space="preserve">Hình </w:t>
+      </w:r>
+      <w:proofErr w:type="gramStart"/>
+      <w:r>
+        <w:t>6 :</w:t>
+      </w:r>
+      <w:proofErr w:type="gramEnd"/>
+      <w:r>
+        <w:t xml:space="preserve"> Sơ đồ activity xem nông sản</w:t>
+      </w:r>
+    </w:p>
+    <w:p>
+      <w:pPr>
+        <w:pStyle w:val="Tiumccp1"/>
+      </w:pPr>
+      <w:bookmarkStart w:id="30" w:name="_Toc36281486"/>
+      <w:r>
+        <w:t>4.6 Sơ đồ hoạt động chức năng “sửa thông tin bài đăng”</w:t>
+      </w:r>
+      <w:bookmarkEnd w:id="30"/>
+    </w:p>
+    <w:p>
+      <w:pPr>
+        <w:pStyle w:val="Nidungvnbn"/>
+      </w:pPr>
+      <w:r>
+        <w:rPr>
+          <w:noProof/>
+        </w:rPr>
+        <w:lastRenderedPageBreak/>
+        <w:drawing>
+          <wp:inline distT="0" distB="0" distL="0" distR="0" wp14:anchorId="2D0D0D09" wp14:editId="68B9D87A">
+            <wp:extent cx="5743575" cy="5153025"/>
+            <wp:effectExtent l="0" t="0" r="9525" b="9525"/>
+            <wp:docPr id="9" name="Picture 9"/>
             <wp:cNvGraphicFramePr>
               <a:graphicFrameLocks xmlns:a="http://schemas.openxmlformats.org/drawingml/2006/main" noChangeAspect="1"/>
             </wp:cNvGraphicFramePr>
@@ -9316,167 +10356,6 @@
                   <pic:spPr>
                     <a:xfrm>
                       <a:off x="0" y="0"/>
-                      <a:ext cx="5000625" cy="4505325"/>
-                    </a:xfrm>
-                    <a:prstGeom prst="rect">
-                      <a:avLst/>
-                    </a:prstGeom>
-                  </pic:spPr>
-                </pic:pic>
-              </a:graphicData>
-            </a:graphic>
-          </wp:inline>
-        </w:drawing>
-      </w:r>
-    </w:p>
-    <w:p>
-      <w:pPr>
-        <w:pStyle w:val="Nidungvnbn"/>
-        <w:jc w:val="center"/>
-      </w:pPr>
-      <w:r>
-        <w:t xml:space="preserve">Hình 5: </w:t>
-      </w:r>
-      <w:proofErr w:type="gramStart"/>
-      <w:r>
-        <w:t>Sơ</w:t>
-      </w:r>
-      <w:proofErr w:type="gramEnd"/>
-      <w:r>
-        <w:t xml:space="preserve"> đồ activity upload</w:t>
-      </w:r>
-    </w:p>
-    <w:p>
-      <w:pPr>
-        <w:rPr>
-          <w:sz w:val="28"/>
-          <w:szCs w:val="28"/>
-        </w:rPr>
-      </w:pPr>
-    </w:p>
-    <w:p>
-      <w:pPr>
-        <w:pStyle w:val="Tiumccp1"/>
-      </w:pPr>
-      <w:r>
-        <w:t xml:space="preserve">4.5 Sơ đồ hoạt động chức năng </w:t>
-      </w:r>
-      <w:proofErr w:type="gramStart"/>
-      <w:r>
-        <w:t>“ Xem</w:t>
-      </w:r>
-      <w:proofErr w:type="gramEnd"/>
-      <w:r>
-        <w:t xml:space="preserve"> nông sản”</w:t>
-      </w:r>
-    </w:p>
-    <w:p>
-      <w:pPr>
-        <w:pStyle w:val="Nidungvnbn"/>
-        <w:rPr>
-          <w:b/>
-        </w:rPr>
-      </w:pPr>
-      <w:r>
-        <w:rPr>
-          <w:noProof/>
-        </w:rPr>
-        <w:lastRenderedPageBreak/>
-        <w:drawing>
-          <wp:inline distT="0" distB="0" distL="0" distR="0" wp14:anchorId="53F16F05" wp14:editId="703CF39F">
-            <wp:extent cx="5572125" cy="4562475"/>
-            <wp:effectExtent l="0" t="0" r="9525" b="9525"/>
-            <wp:docPr id="8" name="Picture 8"/>
-            <wp:cNvGraphicFramePr>
-              <a:graphicFrameLocks xmlns:a="http://schemas.openxmlformats.org/drawingml/2006/main" noChangeAspect="1"/>
-            </wp:cNvGraphicFramePr>
-            <a:graphic xmlns:a="http://schemas.openxmlformats.org/drawingml/2006/main">
-              <a:graphicData uri="http://schemas.openxmlformats.org/drawingml/2006/picture">
-                <pic:pic xmlns:pic="http://schemas.openxmlformats.org/drawingml/2006/picture">
-                  <pic:nvPicPr>
-                    <pic:cNvPr id="1" name=""/>
-                    <pic:cNvPicPr/>
-                  </pic:nvPicPr>
-                  <pic:blipFill>
-                    <a:blip r:embed="rId18"/>
-                    <a:stretch>
-                      <a:fillRect/>
-                    </a:stretch>
-                  </pic:blipFill>
-                  <pic:spPr>
-                    <a:xfrm>
-                      <a:off x="0" y="0"/>
-                      <a:ext cx="5572125" cy="4562475"/>
-                    </a:xfrm>
-                    <a:prstGeom prst="rect">
-                      <a:avLst/>
-                    </a:prstGeom>
-                  </pic:spPr>
-                </pic:pic>
-              </a:graphicData>
-            </a:graphic>
-          </wp:inline>
-        </w:drawing>
-      </w:r>
-    </w:p>
-    <w:p>
-      <w:pPr>
-        <w:pStyle w:val="Nidungvnbn"/>
-        <w:jc w:val="center"/>
-      </w:pPr>
-      <w:r>
-        <w:t xml:space="preserve">Hình </w:t>
-      </w:r>
-      <w:proofErr w:type="gramStart"/>
-      <w:r>
-        <w:t>6 :</w:t>
-      </w:r>
-      <w:proofErr w:type="gramEnd"/>
-      <w:r>
-        <w:t xml:space="preserve"> Sơ đồ activity xem nông sản</w:t>
-      </w:r>
-    </w:p>
-    <w:p>
-      <w:pPr>
-        <w:pStyle w:val="Tiumccp1"/>
-      </w:pPr>
-      <w:r>
-        <w:t>4.6 Sơ đồ hoạt động chức năng “sửa thông tin bài đăng”</w:t>
-      </w:r>
-    </w:p>
-    <w:p>
-      <w:pPr>
-        <w:pStyle w:val="Nidungvnbn"/>
-      </w:pPr>
-      <w:r>
-        <w:rPr>
-          <w:noProof/>
-        </w:rPr>
-        <w:lastRenderedPageBreak/>
-        <w:drawing>
-          <wp:inline distT="0" distB="0" distL="0" distR="0" wp14:anchorId="2D0D0D09" wp14:editId="68B9D87A">
-            <wp:extent cx="5743575" cy="5153025"/>
-            <wp:effectExtent l="0" t="0" r="9525" b="9525"/>
-            <wp:docPr id="9" name="Picture 9"/>
-            <wp:cNvGraphicFramePr>
-              <a:graphicFrameLocks xmlns:a="http://schemas.openxmlformats.org/drawingml/2006/main" noChangeAspect="1"/>
-            </wp:cNvGraphicFramePr>
-            <a:graphic xmlns:a="http://schemas.openxmlformats.org/drawingml/2006/main">
-              <a:graphicData uri="http://schemas.openxmlformats.org/drawingml/2006/picture">
-                <pic:pic xmlns:pic="http://schemas.openxmlformats.org/drawingml/2006/picture">
-                  <pic:nvPicPr>
-                    <pic:cNvPr id="1" name=""/>
-                    <pic:cNvPicPr/>
-                  </pic:nvPicPr>
-                  <pic:blipFill>
-                    <a:blip r:embed="rId19"/>
-                    <a:stretch>
-                      <a:fillRect/>
-                    </a:stretch>
-                  </pic:blipFill>
-                  <pic:spPr>
-                    <a:xfrm>
-                      <a:off x="0" y="0"/>
                       <a:ext cx="5743575" cy="5153025"/>
                     </a:xfrm>
                     <a:prstGeom prst="rect">
@@ -9517,9 +10396,11 @@
       <w:pPr>
         <w:pStyle w:val="Chng"/>
       </w:pPr>
+      <w:bookmarkStart w:id="31" w:name="_Toc36281487"/>
       <w:r>
         <w:t>CHƯƠNG 5- SƠ ĐỒ LỚP (CLASS DIAGRAM)</w:t>
       </w:r>
+      <w:bookmarkEnd w:id="31"/>
     </w:p>
     <w:p>
       <w:pPr>
@@ -9545,10 +10426,12 @@
       <w:pPr>
         <w:pStyle w:val="Chng"/>
       </w:pPr>
+      <w:bookmarkStart w:id="32" w:name="_Toc36281488"/>
       <w:r>
         <w:lastRenderedPageBreak/>
         <w:t>CHƯƠNG 6- SƠ ĐỒ ERD (ERD DIAGRAM)</w:t>
       </w:r>
+      <w:bookmarkEnd w:id="32"/>
     </w:p>
     <w:p>
       <w:pPr>
@@ -9577,10 +10460,12 @@
       <w:pPr>
         <w:pStyle w:val="Chng"/>
       </w:pPr>
+      <w:bookmarkStart w:id="33" w:name="_Toc36281489"/>
       <w:r>
         <w:lastRenderedPageBreak/>
         <w:t>CHƯƠNG 7- SƠ ĐỒ QUAN HỆ</w:t>
       </w:r>
+      <w:bookmarkEnd w:id="33"/>
     </w:p>
     <w:p>
       <w:pPr>
@@ -9982,7 +10867,7 @@
       </w:r>
     </w:p>
     <w:sectPr>
-      <w:headerReference w:type="default" r:id="rId20"/>
+      <w:headerReference w:type="default" r:id="rId18"/>
       <w:pgSz w:w="12240" w:h="15840"/>
       <w:pgMar w:top="1985" w:right="1134" w:bottom="1701" w:left="1985" w:header="720" w:footer="720" w:gutter="0"/>
       <w:pgNumType w:start="1"/>
@@ -9991,181 +10876,6 @@
     </w:sectPr>
   </w:body>
 </w:document>
-</file>
-
-<file path=word/comments.xml><?xml version="1.0" encoding="utf-8"?>
-<w:comments xmlns:wpc="http://schemas.microsoft.com/office/word/2010/wordprocessingCanvas" xmlns:cx="http://schemas.microsoft.com/office/drawing/2014/chartex" xmlns:cx1="http://schemas.microsoft.com/office/drawing/2015/9/8/chartex" xmlns:mc="http://schemas.openxmlformats.org/markup-compatibility/2006" xmlns:o="urn:schemas-microsoft-com:office:office" xmlns:r="http://schemas.openxmlformats.org/officeDocument/2006/relationships" xmlns:m="http://schemas.openxmlformats.org/officeDocument/2006/math" xmlns:v="urn:schemas-microsoft-com:vml" xmlns:wp14="http://schemas.microsoft.com/office/word/2010/wordprocessingDrawing" xmlns:wp="http://schemas.openxmlformats.org/drawingml/2006/wordprocessingDrawing" xmlns:w10="urn:schemas-microsoft-com:office:word" xmlns:w="http://schemas.openxmlformats.org/wordprocessingml/2006/main" xmlns:w14="http://schemas.microsoft.com/office/word/2010/wordml" xmlns:w15="http://schemas.microsoft.com/office/word/2012/wordml" xmlns:w16se="http://schemas.microsoft.com/office/word/2015/wordml/symex" xmlns:wpg="http://schemas.microsoft.com/office/word/2010/wordprocessingGroup" xmlns:wpi="http://schemas.microsoft.com/office/word/2010/wordprocessingInk" xmlns:wne="http://schemas.microsoft.com/office/word/2006/wordml" xmlns:wps="http://schemas.microsoft.com/office/word/2010/wordprocessingShape" mc:Ignorable="w14 w15 w16se wp14">
-  <w:comment w:id="1" w:author="Tran Tin" w:date="2014-05-11T10:51:00Z" w:initials="TT">
-    <w:p>
-      <w:pPr>
-        <w:pStyle w:val="CommentText"/>
-      </w:pPr>
-      <w:r>
-        <w:rPr>
-          <w:rStyle w:val="CommentReference"/>
-        </w:rPr>
-        <w:annotationRef/>
-      </w:r>
-      <w:r>
-        <w:t>Bold, font size 16</w:t>
-      </w:r>
-    </w:p>
-  </w:comment>
-  <w:comment w:id="2" w:author="Tran Tin" w:date="2014-05-12T20:58:00Z" w:initials="TT">
-    <w:p>
-      <w:pPr>
-        <w:pStyle w:val="CommentText"/>
-        <w:rPr>
-          <w:lang w:val="fr-FR"/>
-        </w:rPr>
-      </w:pPr>
-      <w:r>
-        <w:rPr>
-          <w:rStyle w:val="CommentReference"/>
-        </w:rPr>
-        <w:annotationRef/>
-      </w:r>
-      <w:r>
-        <w:rPr>
-          <w:lang w:val="fr-FR"/>
-        </w:rPr>
-        <w:t>Nếu là 2 sinh viên</w:t>
-      </w:r>
-    </w:p>
-  </w:comment>
-  <w:comment w:id="3" w:author="Tran Tin" w:date="2014-05-10T22:56:00Z" w:initials="TT">
-    <w:p>
-      <w:pPr>
-        <w:pStyle w:val="CommentText"/>
-        <w:rPr>
-          <w:lang w:val="fr-FR"/>
-        </w:rPr>
-      </w:pPr>
-      <w:r>
-        <w:rPr>
-          <w:rStyle w:val="CommentReference"/>
-        </w:rPr>
-        <w:annotationRef/>
-      </w:r>
-      <w:r>
-        <w:rPr>
-          <w:lang w:val="fr-FR"/>
-        </w:rPr>
-        <w:t>Tên sinh viên 1</w:t>
-      </w:r>
-    </w:p>
-  </w:comment>
-  <w:comment w:id="4" w:author="Tran Tin" w:date="2014-05-10T23:03:00Z" w:initials="TT">
-    <w:p>
-      <w:pPr>
-        <w:pStyle w:val="CommentText"/>
-        <w:rPr>
-          <w:lang w:val="fr-FR"/>
-        </w:rPr>
-      </w:pPr>
-      <w:r>
-        <w:rPr>
-          <w:rStyle w:val="CommentReference"/>
-        </w:rPr>
-        <w:annotationRef/>
-      </w:r>
-      <w:r>
-        <w:rPr>
-          <w:lang w:val="fr-FR"/>
-        </w:rPr>
-        <w:t>Tên sinh viên 2</w:t>
-      </w:r>
-    </w:p>
-  </w:comment>
-  <w:comment w:id="8" w:author="Tran Tin" w:date="2014-05-11T10:22:00Z" w:initials="TT">
-    <w:p>
-      <w:pPr>
-        <w:pStyle w:val="CommentText"/>
-        <w:rPr>
-          <w:lang w:val="fr-FR"/>
-        </w:rPr>
-      </w:pPr>
-      <w:r>
-        <w:rPr>
-          <w:rStyle w:val="CommentReference"/>
-        </w:rPr>
-        <w:annotationRef/>
-      </w:r>
-      <w:r>
-        <w:rPr>
-          <w:lang w:val="fr-FR"/>
-        </w:rPr>
-        <w:t>Chứa các tiểu mục và số trang</w:t>
-      </w:r>
-    </w:p>
-  </w:comment>
-  <w:comment w:id="9" w:author="Tran Tin" w:date="2014-05-11T10:21:00Z" w:initials="TT">
-    <w:p>
-      <w:pPr>
-        <w:pStyle w:val="CommentText"/>
-        <w:rPr>
-          <w:lang w:val="fr-FR"/>
-        </w:rPr>
-      </w:pPr>
-      <w:r>
-        <w:rPr>
-          <w:rStyle w:val="CommentReference"/>
-        </w:rPr>
-        <w:annotationRef/>
-      </w:r>
-      <w:r>
-        <w:rPr>
-          <w:sz w:val="26"/>
-          <w:szCs w:val="26"/>
-          <w:lang w:val="fr-FR"/>
-        </w:rPr>
-        <w:t>Khi cần update thì chọn Update field \ Update entire table, ta sẽ có mục lục mới.</w:t>
-      </w:r>
-    </w:p>
-  </w:comment>
-  <w:comment w:id="11" w:author="Tran Tin" w:date="2014-05-12T20:08:00Z" w:initials="TT">
-    <w:p>
-      <w:pPr>
-        <w:pStyle w:val="Nidungvnbn"/>
-        <w:rPr>
-          <w:lang w:val="fr-FR"/>
-        </w:rPr>
-      </w:pPr>
-      <w:r>
-        <w:rPr>
-          <w:rStyle w:val="CommentReference"/>
-        </w:rPr>
-        <w:annotationRef/>
-      </w:r>
-      <w:r>
-        <w:rPr>
-          <w:lang w:val="fr-FR"/>
-        </w:rPr>
-        <w:t>Danh mục các bảng, biểu, hình vẽ, đồ thị (nếu có).</w:t>
-      </w:r>
-    </w:p>
-    <w:p>
-      <w:pPr>
-        <w:pStyle w:val="CommentText"/>
-        <w:rPr>
-          <w:lang w:val="fr-FR"/>
-        </w:rPr>
-      </w:pPr>
-    </w:p>
-  </w:comment>
-</w:comments>
-</file>
-
-<file path=word/commentsExtended.xml><?xml version="1.0" encoding="utf-8"?>
-<w15:commentsEx xmlns:wpc="http://schemas.microsoft.com/office/word/2010/wordprocessingCanvas" xmlns:cx="http://schemas.microsoft.com/office/drawing/2014/chartex" xmlns:cx1="http://schemas.microsoft.com/office/drawing/2015/9/8/chartex" xmlns:mc="http://schemas.openxmlformats.org/markup-compatibility/2006" xmlns:o="urn:schemas-microsoft-com:office:office" xmlns:r="http://schemas.openxmlformats.org/officeDocument/2006/relationships" xmlns:m="http://schemas.openxmlformats.org/officeDocument/2006/math" xmlns:v="urn:schemas-microsoft-com:vml" xmlns:wp14="http://schemas.microsoft.com/office/word/2010/wordprocessingDrawing" xmlns:wp="http://schemas.openxmlformats.org/drawingml/2006/wordprocessingDrawing" xmlns:w10="urn:schemas-microsoft-com:office:word" xmlns:w="http://schemas.openxmlformats.org/wordprocessingml/2006/main" xmlns:w14="http://schemas.microsoft.com/office/word/2010/wordml" xmlns:w15="http://schemas.microsoft.com/office/word/2012/wordml" xmlns:w16se="http://schemas.microsoft.com/office/word/2015/wordml/symex" xmlns:wpg="http://schemas.microsoft.com/office/word/2010/wordprocessingGroup" xmlns:wpi="http://schemas.microsoft.com/office/word/2010/wordprocessingInk" xmlns:wne="http://schemas.microsoft.com/office/word/2006/wordml" xmlns:wps="http://schemas.microsoft.com/office/word/2010/wordprocessingShape" mc:Ignorable="w14 w15 w16se wp14">
-  <w15:commentEx w15:paraId="10406F1A" w15:done="0"/>
-  <w15:commentEx w15:paraId="12F2E315" w15:done="0"/>
-  <w15:commentEx w15:paraId="0AFE5DAC" w15:done="0"/>
-  <w15:commentEx w15:paraId="5B5C3612" w15:done="0"/>
-  <w15:commentEx w15:paraId="7B933F48" w15:done="0"/>
-  <w15:commentEx w15:paraId="5AEF98D4" w15:done="0"/>
-  <w15:commentEx w15:paraId="4B4A1FF0" w15:done="0"/>
-</w15:commentsEx>
 </file>
 
 <file path=word/endnotes.xml><?xml version="1.0" encoding="utf-8"?>
@@ -10309,7 +11019,7 @@
           <w:rPr>
             <w:noProof/>
           </w:rPr>
-          <w:t>5</w:t>
+          <w:t>1</w:t>
         </w:r>
         <w:r>
           <w:rPr>
@@ -12477,6 +13187,7 @@
   <w:style w:type="character" w:default="1" w:styleId="DefaultParagraphFont">
     <w:name w:val="Default Paragraph Font"/>
     <w:uiPriority w:val="1"/>
+    <w:semiHidden/>
     <w:unhideWhenUsed/>
   </w:style>
   <w:style w:type="table" w:default="1" w:styleId="TableNormal">
@@ -13385,7 +14096,7 @@
 </file>
 
 <file path=customXml/itemProps1.xml><?xml version="1.0" encoding="utf-8"?>
-<ds:datastoreItem xmlns:ds="http://schemas.openxmlformats.org/officeDocument/2006/customXml" ds:itemID="{8514C438-3665-49AC-B3F4-EDE8584FEE94}">
+<ds:datastoreItem xmlns:ds="http://schemas.openxmlformats.org/officeDocument/2006/customXml" ds:itemID="{DD5C9A30-836C-4B38-A76C-ECBDDBF41B70}">
   <ds:schemaRefs>
     <ds:schemaRef ds:uri="http://schemas.openxmlformats.org/officeDocument/2006/bibliography"/>
   </ds:schemaRefs>

</xml_diff>

<commit_message>
sua word day du hon va xem phan admin
</commit_message>
<xml_diff>
--- a/BaoCaoCNPM.docx
+++ b/BaoCaoCNPM.docx
@@ -447,13 +447,36 @@
         <w:autoSpaceDE w:val="0"/>
         <w:autoSpaceDN w:val="0"/>
         <w:adjustRightInd w:val="0"/>
-        <w:jc w:val="both"/>
+        <w:jc w:val="right"/>
+        <w:rPr>
+          <w:sz w:val="28"/>
+          <w:szCs w:val="28"/>
+        </w:rPr>
+      </w:pPr>
+      <w:r>
+        <w:rPr>
+          <w:sz w:val="28"/>
+          <w:szCs w:val="28"/>
+          <w:lang w:val="en"/>
+        </w:rPr>
+        <w:t>Người h</w:t>
+      </w:r>
+      <w:r>
+        <w:rPr>
+          <w:sz w:val="28"/>
+          <w:szCs w:val="28"/>
+          <w:lang w:val="vi-VN"/>
+        </w:rPr>
+        <w:t xml:space="preserve">ướng dẫn: </w:t>
+      </w:r>
+      <w:r>
         <w:rPr>
           <w:b/>
-          <w:bCs/>
-          <w:lang w:val="en"/>
-        </w:rPr>
-      </w:pPr>
+          <w:sz w:val="28"/>
+          <w:szCs w:val="28"/>
+        </w:rPr>
+        <w:t>GV TRẦN THANH PHƯỚC</w:t>
+      </w:r>
     </w:p>
     <w:p>
       <w:pPr>
@@ -463,26 +486,38 @@
         <w:adjustRightInd w:val="0"/>
         <w:jc w:val="right"/>
         <w:rPr>
+          <w:b/>
+          <w:bCs/>
+          <w:sz w:val="28"/>
+          <w:szCs w:val="28"/>
+        </w:rPr>
+      </w:pPr>
+      <w:r>
+        <w:rPr>
           <w:sz w:val="28"/>
           <w:szCs w:val="28"/>
           <w:lang w:val="vi-VN"/>
         </w:rPr>
-      </w:pPr>
-      <w:r>
-        <w:rPr>
-          <w:sz w:val="28"/>
-          <w:szCs w:val="28"/>
-          <w:lang w:val="en"/>
-        </w:rPr>
-        <w:t>Người h</w:t>
-      </w:r>
-      <w:r>
-        <w:rPr>
+        <w:t>Người thực hiện:</w:t>
+      </w:r>
+      <w:r>
+        <w:rPr>
+          <w:b/>
+          <w:bCs/>
           <w:sz w:val="28"/>
           <w:szCs w:val="28"/>
           <w:lang w:val="vi-VN"/>
         </w:rPr>
-        <w:t xml:space="preserve">ướng dẫn: </w:t>
+        <w:t xml:space="preserve">    </w:t>
+      </w:r>
+      <w:r>
+        <w:rPr>
+          <w:b/>
+          <w:bCs/>
+          <w:sz w:val="28"/>
+          <w:szCs w:val="28"/>
+        </w:rPr>
+        <w:t>LÊ CAO ĐỨC HUY – 51703096</w:t>
       </w:r>
     </w:p>
     <w:p>
@@ -497,16 +532,38 @@
           <w:bCs/>
           <w:sz w:val="28"/>
           <w:szCs w:val="28"/>
-          <w:lang w:val="vi-VN"/>
-        </w:rPr>
-      </w:pPr>
-      <w:r>
+        </w:rPr>
+      </w:pPr>
+      <w:r>
+        <w:rPr>
+          <w:b/>
+          <w:bCs/>
+          <w:sz w:val="28"/>
+          <w:szCs w:val="28"/>
+        </w:rPr>
+        <w:t>LÊ ĐĂNG TRƯỜNG - 51703212</w:t>
+      </w:r>
+    </w:p>
+    <w:p>
+      <w:pPr>
+        <w:suppressAutoHyphens/>
+        <w:autoSpaceDE w:val="0"/>
+        <w:autoSpaceDN w:val="0"/>
+        <w:adjustRightInd w:val="0"/>
+        <w:jc w:val="right"/>
         <w:rPr>
           <w:sz w:val="28"/>
           <w:szCs w:val="28"/>
           <w:lang w:val="vi-VN"/>
         </w:rPr>
-        <w:t>Người thực hiện:</w:t>
+      </w:pPr>
+      <w:r>
+        <w:rPr>
+          <w:sz w:val="28"/>
+          <w:szCs w:val="28"/>
+          <w:lang w:val="vi-VN"/>
+        </w:rPr>
+        <w:t xml:space="preserve">Lớp       </w:t>
       </w:r>
       <w:r>
         <w:rPr>
@@ -516,6 +573,25 @@
           <w:szCs w:val="28"/>
           <w:lang w:val="vi-VN"/>
         </w:rPr>
+        <w:t>:</w:t>
+      </w:r>
+      <w:r>
+        <w:rPr>
+          <w:b/>
+          <w:bCs/>
+          <w:sz w:val="28"/>
+          <w:szCs w:val="28"/>
+        </w:rPr>
+        <w:t>17050302</w:t>
+      </w:r>
+      <w:r>
+        <w:rPr>
+          <w:b/>
+          <w:bCs/>
+          <w:sz w:val="28"/>
+          <w:szCs w:val="28"/>
+          <w:lang w:val="vi-VN"/>
+        </w:rPr>
         <w:t xml:space="preserve">    </w:t>
       </w:r>
     </w:p>
@@ -538,7 +614,7 @@
           <w:szCs w:val="28"/>
           <w:lang w:val="vi-VN"/>
         </w:rPr>
-        <w:t xml:space="preserve">Lớp       </w:t>
+        <w:t xml:space="preserve">Khoá    </w:t>
       </w:r>
       <w:r>
         <w:rPr>
@@ -548,29 +624,16 @@
           <w:szCs w:val="28"/>
           <w:lang w:val="vi-VN"/>
         </w:rPr>
-        <w:t xml:space="preserve">:    </w:t>
-      </w:r>
-    </w:p>
-    <w:p>
-      <w:pPr>
-        <w:suppressAutoHyphens/>
-        <w:autoSpaceDE w:val="0"/>
-        <w:autoSpaceDN w:val="0"/>
-        <w:adjustRightInd w:val="0"/>
-        <w:jc w:val="right"/>
-        <w:rPr>
+        <w:t xml:space="preserve"> :</w:t>
+      </w:r>
+      <w:r>
+        <w:rPr>
+          <w:b/>
+          <w:bCs/>
           <w:sz w:val="28"/>
           <w:szCs w:val="28"/>
-          <w:lang w:val="vi-VN"/>
-        </w:rPr>
-      </w:pPr>
-      <w:r>
-        <w:rPr>
-          <w:sz w:val="28"/>
-          <w:szCs w:val="28"/>
-          <w:lang w:val="vi-VN"/>
-        </w:rPr>
-        <w:t xml:space="preserve">Khoá    </w:t>
+        </w:rPr>
+        <w:t>21</w:t>
       </w:r>
       <w:r>
         <w:rPr>
@@ -580,7 +643,7 @@
           <w:szCs w:val="28"/>
           <w:lang w:val="vi-VN"/>
         </w:rPr>
-        <w:t xml:space="preserve"> :    </w:t>
+        <w:t xml:space="preserve">    </w:t>
       </w:r>
     </w:p>
     <w:p>
@@ -1102,13 +1165,36 @@
         <w:autoSpaceDE w:val="0"/>
         <w:autoSpaceDN w:val="0"/>
         <w:adjustRightInd w:val="0"/>
-        <w:jc w:val="both"/>
+        <w:jc w:val="right"/>
+        <w:rPr>
+          <w:sz w:val="28"/>
+          <w:szCs w:val="28"/>
+        </w:rPr>
+      </w:pPr>
+      <w:r>
+        <w:rPr>
+          <w:sz w:val="28"/>
+          <w:szCs w:val="28"/>
+          <w:lang w:val="en"/>
+        </w:rPr>
+        <w:t>Người h</w:t>
+      </w:r>
+      <w:r>
+        <w:rPr>
+          <w:sz w:val="28"/>
+          <w:szCs w:val="28"/>
+          <w:lang w:val="vi-VN"/>
+        </w:rPr>
+        <w:t xml:space="preserve">ướng dẫn: </w:t>
+      </w:r>
+      <w:r>
         <w:rPr>
           <w:b/>
-          <w:bCs/>
-          <w:lang w:val="en"/>
-        </w:rPr>
-      </w:pPr>
+          <w:sz w:val="28"/>
+          <w:szCs w:val="28"/>
+        </w:rPr>
+        <w:t>GV TRẦN THANH PHƯỚC</w:t>
+      </w:r>
     </w:p>
     <w:p>
       <w:pPr>
@@ -1118,26 +1204,38 @@
         <w:adjustRightInd w:val="0"/>
         <w:jc w:val="right"/>
         <w:rPr>
+          <w:b/>
+          <w:bCs/>
+          <w:sz w:val="28"/>
+          <w:szCs w:val="28"/>
+        </w:rPr>
+      </w:pPr>
+      <w:r>
+        <w:rPr>
           <w:sz w:val="28"/>
           <w:szCs w:val="28"/>
           <w:lang w:val="vi-VN"/>
         </w:rPr>
-      </w:pPr>
-      <w:r>
-        <w:rPr>
-          <w:sz w:val="28"/>
-          <w:szCs w:val="28"/>
-          <w:lang w:val="en"/>
-        </w:rPr>
-        <w:t>Người h</w:t>
-      </w:r>
-      <w:r>
-        <w:rPr>
+        <w:t>Người thực hiện:</w:t>
+      </w:r>
+      <w:r>
+        <w:rPr>
+          <w:b/>
+          <w:bCs/>
           <w:sz w:val="28"/>
           <w:szCs w:val="28"/>
           <w:lang w:val="vi-VN"/>
         </w:rPr>
-        <w:t xml:space="preserve">ướng dẫn: </w:t>
+        <w:t xml:space="preserve">    </w:t>
+      </w:r>
+      <w:r>
+        <w:rPr>
+          <w:b/>
+          <w:bCs/>
+          <w:sz w:val="28"/>
+          <w:szCs w:val="28"/>
+        </w:rPr>
+        <w:t>LÊ CAO ĐỨC HUY – 51703096</w:t>
       </w:r>
     </w:p>
     <w:p>
@@ -1152,16 +1250,38 @@
           <w:bCs/>
           <w:sz w:val="28"/>
           <w:szCs w:val="28"/>
-          <w:lang w:val="vi-VN"/>
-        </w:rPr>
-      </w:pPr>
-      <w:r>
+        </w:rPr>
+      </w:pPr>
+      <w:r>
+        <w:rPr>
+          <w:b/>
+          <w:bCs/>
+          <w:sz w:val="28"/>
+          <w:szCs w:val="28"/>
+        </w:rPr>
+        <w:t>LÊ ĐĂNG TRƯỜNG - 51703212</w:t>
+      </w:r>
+    </w:p>
+    <w:p>
+      <w:pPr>
+        <w:suppressAutoHyphens/>
+        <w:autoSpaceDE w:val="0"/>
+        <w:autoSpaceDN w:val="0"/>
+        <w:adjustRightInd w:val="0"/>
+        <w:jc w:val="right"/>
         <w:rPr>
           <w:sz w:val="28"/>
           <w:szCs w:val="28"/>
           <w:lang w:val="vi-VN"/>
         </w:rPr>
-        <w:t>Người thực hiện:</w:t>
+      </w:pPr>
+      <w:r>
+        <w:rPr>
+          <w:sz w:val="28"/>
+          <w:szCs w:val="28"/>
+          <w:lang w:val="vi-VN"/>
+        </w:rPr>
+        <w:t xml:space="preserve">Lớp       </w:t>
       </w:r>
       <w:r>
         <w:rPr>
@@ -1171,6 +1291,25 @@
           <w:szCs w:val="28"/>
           <w:lang w:val="vi-VN"/>
         </w:rPr>
+        <w:t>:</w:t>
+      </w:r>
+      <w:r>
+        <w:rPr>
+          <w:b/>
+          <w:bCs/>
+          <w:sz w:val="28"/>
+          <w:szCs w:val="28"/>
+        </w:rPr>
+        <w:t xml:space="preserve"> 17050302</w:t>
+      </w:r>
+      <w:r>
+        <w:rPr>
+          <w:b/>
+          <w:bCs/>
+          <w:sz w:val="28"/>
+          <w:szCs w:val="28"/>
+          <w:lang w:val="vi-VN"/>
+        </w:rPr>
         <w:t xml:space="preserve">    </w:t>
       </w:r>
     </w:p>
@@ -1193,7 +1332,7 @@
           <w:szCs w:val="28"/>
           <w:lang w:val="vi-VN"/>
         </w:rPr>
-        <w:t xml:space="preserve">Lớp       </w:t>
+        <w:t xml:space="preserve">Khoá    </w:t>
       </w:r>
       <w:r>
         <w:rPr>
@@ -1203,29 +1342,16 @@
           <w:szCs w:val="28"/>
           <w:lang w:val="vi-VN"/>
         </w:rPr>
-        <w:t xml:space="preserve">:    </w:t>
-      </w:r>
-    </w:p>
-    <w:p>
-      <w:pPr>
-        <w:suppressAutoHyphens/>
-        <w:autoSpaceDE w:val="0"/>
-        <w:autoSpaceDN w:val="0"/>
-        <w:adjustRightInd w:val="0"/>
-        <w:jc w:val="right"/>
-        <w:rPr>
+        <w:t xml:space="preserve"> :</w:t>
+      </w:r>
+      <w:r>
+        <w:rPr>
+          <w:b/>
+          <w:bCs/>
           <w:sz w:val="28"/>
           <w:szCs w:val="28"/>
-          <w:lang w:val="vi-VN"/>
-        </w:rPr>
-      </w:pPr>
-      <w:r>
-        <w:rPr>
-          <w:sz w:val="28"/>
-          <w:szCs w:val="28"/>
-          <w:lang w:val="vi-VN"/>
-        </w:rPr>
-        <w:t xml:space="preserve">Khoá    </w:t>
+        </w:rPr>
+        <w:t xml:space="preserve"> 21</w:t>
       </w:r>
       <w:r>
         <w:rPr>
@@ -1235,7 +1361,7 @@
           <w:szCs w:val="28"/>
           <w:lang w:val="vi-VN"/>
         </w:rPr>
-        <w:t xml:space="preserve"> :    </w:t>
+        <w:t xml:space="preserve">    </w:t>
       </w:r>
     </w:p>
     <w:p>
@@ -1335,7 +1461,7 @@
           <w:lang w:val="vi-VN"/>
         </w:rPr>
       </w:pPr>
-      <w:bookmarkStart w:id="0" w:name="_Toc36281457"/>
+      <w:bookmarkStart w:id="0" w:name="_Toc36506072"/>
       <w:r>
         <w:rPr>
           <w:lang w:val="vi-VN"/>
@@ -1344,6 +1470,57 @@
         <w:t>LỜI CẢM ƠN</w:t>
       </w:r>
       <w:bookmarkEnd w:id="0"/>
+    </w:p>
+    <w:p>
+      <w:pPr>
+        <w:pStyle w:val="Nidungvnbn"/>
+        <w:rPr>
+          <w:lang w:val="vi-VN"/>
+        </w:rPr>
+      </w:pPr>
+      <w:r>
+        <w:rPr>
+          <w:lang w:val="vi-VN"/>
+        </w:rPr>
+        <w:t xml:space="preserve">Để hoàn thành tốt đề tài này chúng tôi xin cảm ơn quý thầy cô trường Đại học Tôn Đức Thắng đã tạo điều kiện cho chúng tôi nghiên cứu và hoàn thành đề tài. Tiếp đến, chúng tôi xin trân trọng cảm ơn GV </w:t>
+      </w:r>
+      <w:r>
+        <w:t>Trần Thanh Phước</w:t>
+      </w:r>
+      <w:r>
+        <w:rPr>
+          <w:lang w:val="vi-VN"/>
+        </w:rPr>
+        <w:t xml:space="preserve"> đã tận tình giúp đỡ, chỉ bảo hướng dẫn chúng tôi trong suốt quá trình thực hiện đề tài. </w:t>
+      </w:r>
+    </w:p>
+    <w:p>
+      <w:pPr>
+        <w:pStyle w:val="Nidungvnbn"/>
+        <w:rPr>
+          <w:lang w:val="vi-VN"/>
+        </w:rPr>
+      </w:pPr>
+      <w:r>
+        <w:rPr>
+          <w:lang w:val="vi-VN"/>
+        </w:rPr>
+        <w:t xml:space="preserve">Vì thời gian học tập trên lớp không nhiều và năng lực còn hạn chế nên không thể tránh khỏi những sai sót trong khi thực hiện đề tài nghiên cứu của mình. Rất mong được sự góp ý bổ sung của thầy để đề tài của chúng tôi ngày càng hoàn thiện hơn. </w:t>
+      </w:r>
+    </w:p>
+    <w:p>
+      <w:pPr>
+        <w:pStyle w:val="Nidungvnbn"/>
+        <w:rPr>
+          <w:lang w:val="vi-VN"/>
+        </w:rPr>
+      </w:pPr>
+      <w:r>
+        <w:rPr>
+          <w:lang w:val="vi-VN"/>
+        </w:rPr>
+        <w:t>Chúng tôi xin chân thành cảm ơn!</w:t>
+      </w:r>
     </w:p>
     <w:p>
       <w:pPr>
@@ -1356,35 +1533,6 @@
           <w:lang w:val="vi-VN"/>
         </w:rPr>
       </w:pPr>
-      <w:r>
-        <w:rPr>
-          <w:lang w:val="vi-VN"/>
-        </w:rPr>
-        <w:t xml:space="preserve">Đây là phần tác giả </w:t>
-      </w:r>
-      <w:r>
-        <w:rPr>
-          <w:b/>
-          <w:lang w:val="vi-VN"/>
-        </w:rPr>
-        <w:t>tự viết</w:t>
-      </w:r>
-      <w:r>
-        <w:rPr>
-          <w:lang w:val="vi-VN"/>
-        </w:rPr>
-        <w:t xml:space="preserve"> ngắn gọn, thể hiện sự biết ơn của mình đối với những người đã giúp mình hoàn thành Luận văn/Luận án. Tuyệt đối không sao chép theo mẫu những “lời cảm ơn” đã có.</w:t>
-      </w:r>
-      <w:r>
-        <w:rPr>
-          <w:b/>
-          <w:bCs/>
-          <w:sz w:val="32"/>
-          <w:szCs w:val="32"/>
-          <w:lang w:val="vi-VN"/>
-        </w:rPr>
-        <w:t xml:space="preserve"> </w:t>
-      </w:r>
       <w:r>
         <w:rPr>
           <w:b/>
@@ -1731,7 +1879,6 @@
           <w:i/>
           <w:sz w:val="26"/>
           <w:szCs w:val="26"/>
-          <w:lang w:val="vi-VN"/>
         </w:rPr>
       </w:pPr>
       <w:r>
@@ -1742,7 +1889,14 @@
           <w:lang w:val="vi-VN"/>
         </w:rPr>
         <w:tab/>
-        <w:t>Nguyễn Văn B</w:t>
+      </w:r>
+      <w:r>
+        <w:rPr>
+          <w:i/>
+          <w:sz w:val="26"/>
+          <w:szCs w:val="26"/>
+        </w:rPr>
+        <w:t>Lê Cao Đức Huy</w:t>
       </w:r>
     </w:p>
     <w:p>
@@ -1797,7 +1951,6 @@
           <w:i/>
           <w:sz w:val="26"/>
           <w:szCs w:val="26"/>
-          <w:lang w:val="vi-VN"/>
         </w:rPr>
       </w:pPr>
       <w:r>
@@ -1808,7 +1961,14 @@
           <w:lang w:val="vi-VN"/>
         </w:rPr>
         <w:tab/>
-        <w:t>Trần Văn C</w:t>
+      </w:r>
+      <w:r>
+        <w:rPr>
+          <w:i/>
+          <w:sz w:val="26"/>
+          <w:szCs w:val="26"/>
+        </w:rPr>
+        <w:t>Lê Đăng Trường</w:t>
       </w:r>
     </w:p>
     <w:p>
@@ -1839,7 +1999,7 @@
           <w:lang w:val="vi-VN"/>
         </w:rPr>
       </w:pPr>
-      <w:bookmarkStart w:id="1" w:name="_Toc36281458"/>
+      <w:bookmarkStart w:id="1" w:name="_Toc36506073"/>
       <w:r>
         <w:rPr>
           <w:lang w:val="vi-VN"/>
@@ -2045,7 +2205,7 @@
           <w:lang w:val="vi-VN"/>
         </w:rPr>
       </w:pPr>
-      <w:bookmarkStart w:id="2" w:name="_Toc36281459"/>
+      <w:bookmarkStart w:id="2" w:name="_Toc36506074"/>
       <w:r>
         <w:rPr>
           <w:lang w:val="vi-VN"/>
@@ -2066,39 +2226,37 @@
     <w:p>
       <w:pPr>
         <w:pStyle w:val="Nidungvnbn"/>
+      </w:pPr>
+      <w:r>
+        <w:t xml:space="preserve">Đồ </w:t>
+      </w:r>
+      <w:proofErr w:type="gramStart"/>
+      <w:r>
+        <w:t>án</w:t>
+      </w:r>
+      <w:proofErr w:type="gramEnd"/>
+      <w:r>
+        <w:t xml:space="preserve"> được thực hiện thông qua việc các nông sản của người dân thường được rất ít thương lái biết đến và bị ép giá triệt để</w:t>
+      </w:r>
+      <w:r>
         <w:rPr>
           <w:lang w:val="vi-VN"/>
         </w:rPr>
-      </w:pPr>
-      <w:r>
-        <w:rPr>
-          <w:lang w:val="vi-VN"/>
-        </w:rPr>
-        <w:t>Trình bày tóm tắt vấn đề nghiên cứu, các h</w:t>
-      </w:r>
-      <w:r>
-        <w:rPr>
-          <w:lang w:val="vi-VN"/>
-        </w:rPr>
-        <w:t>ướng tiếp cận, cách giải quyết vấn đề và một số kết quả đạt đượ</w:t>
-      </w:r>
-      <w:r>
-        <w:rPr>
-          <w:lang w:val="vi-VN"/>
-        </w:rPr>
-        <w:t>c, những phát hiện cơ bản</w:t>
-      </w:r>
-      <w:r>
-        <w:rPr>
-          <w:lang w:val="vi-VN"/>
-        </w:rPr>
-        <w:t xml:space="preserve"> trong v</w:t>
-      </w:r>
-      <w:r>
-        <w:rPr>
-          <w:lang w:val="vi-VN"/>
-        </w:rPr>
-        <w:t>òng 1 -2 trang.</w:t>
+        <w:t>.</w:t>
+      </w:r>
+      <w:r>
+        <w:t xml:space="preserve"> Cho nên </w:t>
+      </w:r>
+      <w:r>
+        <w:t xml:space="preserve">đồ </w:t>
+      </w:r>
+      <w:proofErr w:type="gramStart"/>
+      <w:r>
+        <w:t>án</w:t>
+      </w:r>
+      <w:proofErr w:type="gramEnd"/>
+      <w:r>
+        <w:t xml:space="preserve"> được viết lên nhằm mục đích giúp người nông dân quảng bá sản phẩm một cách tốt nhất .Giúp thương lái và nông dân có mối liên hệ chặt chẽ hơn.</w:t>
       </w:r>
     </w:p>
     <w:p>
@@ -2132,13 +2290,15 @@
         <w:pStyle w:val="Chng"/>
         <w:jc w:val="center"/>
       </w:pPr>
-      <w:bookmarkStart w:id="3" w:name="_Toc36281460"/>
+      <w:bookmarkStart w:id="3" w:name="_Toc36506075"/>
       <w:r>
         <w:lastRenderedPageBreak/>
         <w:t>MỤC LỤC</w:t>
       </w:r>
       <w:bookmarkEnd w:id="3"/>
     </w:p>
+    <w:bookmarkStart w:id="4" w:name="_GoBack"/>
+    <w:bookmarkEnd w:id="4"/>
     <w:p>
       <w:pPr>
         <w:pStyle w:val="TOC1"/>
@@ -2170,109 +2330,64 @@
         </w:rPr>
         <w:fldChar w:fldCharType="separate"/>
       </w:r>
-      <w:r>
-        <w:rPr>
-          <w:rStyle w:val="Hyperlink"/>
-          <w:noProof/>
-        </w:rPr>
-        <w:fldChar w:fldCharType="begin"/>
-      </w:r>
-      <w:r>
-        <w:rPr>
-          <w:rStyle w:val="Hyperlink"/>
-          <w:noProof/>
-        </w:rPr>
-        <w:instrText xml:space="preserve"> </w:instrText>
-      </w:r>
-      <w:r>
-        <w:rPr>
-          <w:noProof/>
-        </w:rPr>
-        <w:instrText>HYPERLINK \l "_Toc36281457"</w:instrText>
-      </w:r>
-      <w:r>
-        <w:rPr>
-          <w:rStyle w:val="Hyperlink"/>
-          <w:noProof/>
-        </w:rPr>
-        <w:instrText xml:space="preserve"> </w:instrText>
-      </w:r>
-      <w:r>
-        <w:rPr>
-          <w:rStyle w:val="Hyperlink"/>
-          <w:noProof/>
-        </w:rPr>
-      </w:r>
-      <w:r>
-        <w:rPr>
-          <w:rStyle w:val="Hyperlink"/>
-          <w:noProof/>
-        </w:rPr>
-        <w:fldChar w:fldCharType="separate"/>
-      </w:r>
-      <w:r>
-        <w:rPr>
-          <w:rStyle w:val="Hyperlink"/>
-          <w:noProof/>
-          <w:lang w:val="vi-VN"/>
-        </w:rPr>
-        <w:t>LỜI CẢM ƠN</w:t>
-      </w:r>
-      <w:r>
-        <w:rPr>
-          <w:noProof/>
-          <w:webHidden/>
-        </w:rPr>
-        <w:tab/>
-      </w:r>
-      <w:r>
-        <w:rPr>
-          <w:noProof/>
-          <w:webHidden/>
-        </w:rPr>
-        <w:fldChar w:fldCharType="begin"/>
-      </w:r>
-      <w:r>
-        <w:rPr>
-          <w:noProof/>
-          <w:webHidden/>
-        </w:rPr>
-        <w:instrText xml:space="preserve"> PAGEREF _Toc36281457 \h </w:instrText>
-      </w:r>
-      <w:r>
-        <w:rPr>
-          <w:noProof/>
-          <w:webHidden/>
-        </w:rPr>
-      </w:r>
-      <w:r>
-        <w:rPr>
-          <w:noProof/>
-          <w:webHidden/>
-        </w:rPr>
-        <w:fldChar w:fldCharType="separate"/>
-      </w:r>
-      <w:r>
-        <w:rPr>
-          <w:noProof/>
-          <w:webHidden/>
-        </w:rPr>
-        <w:t>i</w:t>
-      </w:r>
-      <w:r>
-        <w:rPr>
-          <w:noProof/>
-          <w:webHidden/>
-        </w:rPr>
-        <w:fldChar w:fldCharType="end"/>
-      </w:r>
-      <w:r>
-        <w:rPr>
-          <w:rStyle w:val="Hyperlink"/>
-          <w:noProof/>
-        </w:rPr>
-        <w:fldChar w:fldCharType="end"/>
-      </w:r>
+      <w:hyperlink w:anchor="_Toc36506072" w:history="1">
+        <w:r>
+          <w:rPr>
+            <w:rStyle w:val="Hyperlink"/>
+            <w:noProof/>
+            <w:lang w:val="vi-VN"/>
+          </w:rPr>
+          <w:t>LỜI CẢM ƠN</w:t>
+        </w:r>
+        <w:r>
+          <w:rPr>
+            <w:noProof/>
+            <w:webHidden/>
+          </w:rPr>
+          <w:tab/>
+        </w:r>
+        <w:r>
+          <w:rPr>
+            <w:noProof/>
+            <w:webHidden/>
+          </w:rPr>
+          <w:fldChar w:fldCharType="begin"/>
+        </w:r>
+        <w:r>
+          <w:rPr>
+            <w:noProof/>
+            <w:webHidden/>
+          </w:rPr>
+          <w:instrText xml:space="preserve"> PAGEREF _Toc36506072 \h </w:instrText>
+        </w:r>
+        <w:r>
+          <w:rPr>
+            <w:noProof/>
+            <w:webHidden/>
+          </w:rPr>
+        </w:r>
+        <w:r>
+          <w:rPr>
+            <w:noProof/>
+            <w:webHidden/>
+          </w:rPr>
+          <w:fldChar w:fldCharType="separate"/>
+        </w:r>
+        <w:r>
+          <w:rPr>
+            <w:noProof/>
+            <w:webHidden/>
+          </w:rPr>
+          <w:t>i</w:t>
+        </w:r>
+        <w:r>
+          <w:rPr>
+            <w:noProof/>
+            <w:webHidden/>
+          </w:rPr>
+          <w:fldChar w:fldCharType="end"/>
+        </w:r>
+      </w:hyperlink>
     </w:p>
     <w:p>
       <w:pPr>
@@ -2287,7 +2402,7 @@
           <w:szCs w:val="22"/>
         </w:rPr>
       </w:pPr>
-      <w:hyperlink w:anchor="_Toc36281458" w:history="1">
+      <w:hyperlink w:anchor="_Toc36506073" w:history="1">
         <w:r>
           <w:rPr>
             <w:rStyle w:val="Hyperlink"/>
@@ -2315,7 +2430,7 @@
             <w:noProof/>
             <w:webHidden/>
           </w:rPr>
-          <w:instrText xml:space="preserve"> PAGEREF _Toc36281458 \h </w:instrText>
+          <w:instrText xml:space="preserve"> PAGEREF _Toc36506073 \h </w:instrText>
         </w:r>
         <w:r>
           <w:rPr>
@@ -2359,7 +2474,7 @@
           <w:szCs w:val="22"/>
         </w:rPr>
       </w:pPr>
-      <w:hyperlink w:anchor="_Toc36281459" w:history="1">
+      <w:hyperlink w:anchor="_Toc36506074" w:history="1">
         <w:r>
           <w:rPr>
             <w:rStyle w:val="Hyperlink"/>
@@ -2387,7 +2502,7 @@
             <w:noProof/>
             <w:webHidden/>
           </w:rPr>
-          <w:instrText xml:space="preserve"> PAGEREF _Toc36281459 \h </w:instrText>
+          <w:instrText xml:space="preserve"> PAGEREF _Toc36506074 \h </w:instrText>
         </w:r>
         <w:r>
           <w:rPr>
@@ -2431,7 +2546,7 @@
           <w:szCs w:val="22"/>
         </w:rPr>
       </w:pPr>
-      <w:hyperlink w:anchor="_Toc36281460" w:history="1">
+      <w:hyperlink w:anchor="_Toc36506075" w:history="1">
         <w:r>
           <w:rPr>
             <w:rStyle w:val="Hyperlink"/>
@@ -2458,7 +2573,7 @@
             <w:noProof/>
             <w:webHidden/>
           </w:rPr>
-          <w:instrText xml:space="preserve"> PAGEREF _Toc36281460 \h </w:instrText>
+          <w:instrText xml:space="preserve"> PAGEREF _Toc36506075 \h </w:instrText>
         </w:r>
         <w:r>
           <w:rPr>
@@ -2502,7 +2617,7 @@
           <w:szCs w:val="22"/>
         </w:rPr>
       </w:pPr>
-      <w:hyperlink w:anchor="_Toc36281461" w:history="1">
+      <w:hyperlink w:anchor="_Toc36506076" w:history="1">
         <w:r>
           <w:rPr>
             <w:rStyle w:val="Hyperlink"/>
@@ -2529,7 +2644,7 @@
             <w:noProof/>
             <w:webHidden/>
           </w:rPr>
-          <w:instrText xml:space="preserve"> PAGEREF _Toc36281461 \h </w:instrText>
+          <w:instrText xml:space="preserve"> PAGEREF _Toc36506076 \h </w:instrText>
         </w:r>
         <w:r>
           <w:rPr>
@@ -2573,7 +2688,7 @@
           <w:szCs w:val="22"/>
         </w:rPr>
       </w:pPr>
-      <w:hyperlink w:anchor="_Toc36281462" w:history="1">
+      <w:hyperlink w:anchor="_Toc36506077" w:history="1">
         <w:r>
           <w:rPr>
             <w:rStyle w:val="Hyperlink"/>
@@ -2600,7 +2715,7 @@
             <w:noProof/>
             <w:webHidden/>
           </w:rPr>
-          <w:instrText xml:space="preserve"> PAGEREF _Toc36281462 \h </w:instrText>
+          <w:instrText xml:space="preserve"> PAGEREF _Toc36506077 \h </w:instrText>
         </w:r>
         <w:r>
           <w:rPr>
@@ -2644,22 +2759,13 @@
           <w:szCs w:val="22"/>
         </w:rPr>
       </w:pPr>
-      <w:hyperlink w:anchor="_Toc36281463" w:history="1">
+      <w:hyperlink w:anchor="_Toc36506078" w:history="1">
         <w:r>
           <w:rPr>
             <w:rStyle w:val="Hyperlink"/>
             <w:noProof/>
           </w:rPr>
-          <w:t xml:space="preserve">1.1 Khảo sát tình hình quảng bá nông sản của </w:t>
-        </w:r>
-        <w:bookmarkStart w:id="4" w:name="_GoBack"/>
-        <w:bookmarkEnd w:id="4"/>
-        <w:r>
-          <w:rPr>
-            <w:rStyle w:val="Hyperlink"/>
-            <w:noProof/>
-          </w:rPr>
-          <w:t>VIỆT NAM hiện nay</w:t>
+          <w:t>1.1 Khảo sát tình hình quảng bá nông sản của VIỆT NAM hiện nay</w:t>
         </w:r>
         <w:r>
           <w:rPr>
@@ -2680,7 +2786,7 @@
             <w:noProof/>
             <w:webHidden/>
           </w:rPr>
-          <w:instrText xml:space="preserve"> PAGEREF _Toc36281463 \h </w:instrText>
+          <w:instrText xml:space="preserve"> PAGEREF _Toc36506078 \h </w:instrText>
         </w:r>
         <w:r>
           <w:rPr>
@@ -2724,7 +2830,7 @@
           <w:szCs w:val="22"/>
         </w:rPr>
       </w:pPr>
-      <w:hyperlink w:anchor="_Toc36281464" w:history="1">
+      <w:hyperlink w:anchor="_Toc36506079" w:history="1">
         <w:r>
           <w:rPr>
             <w:rStyle w:val="Hyperlink"/>
@@ -2751,7 +2857,7 @@
             <w:noProof/>
             <w:webHidden/>
           </w:rPr>
-          <w:instrText xml:space="preserve"> PAGEREF _Toc36281464 \h </w:instrText>
+          <w:instrText xml:space="preserve"> PAGEREF _Toc36506079 \h </w:instrText>
         </w:r>
         <w:r>
           <w:rPr>
@@ -2795,7 +2901,7 @@
           <w:szCs w:val="22"/>
         </w:rPr>
       </w:pPr>
-      <w:hyperlink w:anchor="_Toc36281465" w:history="1">
+      <w:hyperlink w:anchor="_Toc36506080" w:history="1">
         <w:r>
           <w:rPr>
             <w:rStyle w:val="Hyperlink"/>
@@ -2822,7 +2928,7 @@
             <w:noProof/>
             <w:webHidden/>
           </w:rPr>
-          <w:instrText xml:space="preserve"> PAGEREF _Toc36281465 \h </w:instrText>
+          <w:instrText xml:space="preserve"> PAGEREF _Toc36506080 \h </w:instrText>
         </w:r>
         <w:r>
           <w:rPr>
@@ -2866,7 +2972,7 @@
           <w:szCs w:val="22"/>
         </w:rPr>
       </w:pPr>
-      <w:hyperlink w:anchor="_Toc36281466" w:history="1">
+      <w:hyperlink w:anchor="_Toc36506081" w:history="1">
         <w:r>
           <w:rPr>
             <w:rStyle w:val="Hyperlink"/>
@@ -2893,7 +2999,7 @@
             <w:noProof/>
             <w:webHidden/>
           </w:rPr>
-          <w:instrText xml:space="preserve"> PAGEREF _Toc36281466 \h </w:instrText>
+          <w:instrText xml:space="preserve"> PAGEREF _Toc36506081 \h </w:instrText>
         </w:r>
         <w:r>
           <w:rPr>
@@ -2937,7 +3043,7 @@
           <w:szCs w:val="22"/>
         </w:rPr>
       </w:pPr>
-      <w:hyperlink w:anchor="_Toc36281467" w:history="1">
+      <w:hyperlink w:anchor="_Toc36506082" w:history="1">
         <w:r>
           <w:rPr>
             <w:rStyle w:val="Hyperlink"/>
@@ -2964,7 +3070,7 @@
             <w:noProof/>
             <w:webHidden/>
           </w:rPr>
-          <w:instrText xml:space="preserve"> PAGEREF _Toc36281467 \h </w:instrText>
+          <w:instrText xml:space="preserve"> PAGEREF _Toc36506082 \h </w:instrText>
         </w:r>
         <w:r>
           <w:rPr>
@@ -3008,7 +3114,7 @@
           <w:szCs w:val="22"/>
         </w:rPr>
       </w:pPr>
-      <w:hyperlink w:anchor="_Toc36281468" w:history="1">
+      <w:hyperlink w:anchor="_Toc36506083" w:history="1">
         <w:r>
           <w:rPr>
             <w:rStyle w:val="Hyperlink"/>
@@ -3035,7 +3141,7 @@
             <w:noProof/>
             <w:webHidden/>
           </w:rPr>
-          <w:instrText xml:space="preserve"> PAGEREF _Toc36281468 \h </w:instrText>
+          <w:instrText xml:space="preserve"> PAGEREF _Toc36506083 \h </w:instrText>
         </w:r>
         <w:r>
           <w:rPr>
@@ -3079,7 +3185,7 @@
           <w:szCs w:val="22"/>
         </w:rPr>
       </w:pPr>
-      <w:hyperlink w:anchor="_Toc36281469" w:history="1">
+      <w:hyperlink w:anchor="_Toc36506084" w:history="1">
         <w:r>
           <w:rPr>
             <w:rStyle w:val="Hyperlink"/>
@@ -3106,7 +3212,7 @@
             <w:noProof/>
             <w:webHidden/>
           </w:rPr>
-          <w:instrText xml:space="preserve"> PAGEREF _Toc36281469 \h </w:instrText>
+          <w:instrText xml:space="preserve"> PAGEREF _Toc36506084 \h </w:instrText>
         </w:r>
         <w:r>
           <w:rPr>
@@ -3150,7 +3256,7 @@
           <w:szCs w:val="22"/>
         </w:rPr>
       </w:pPr>
-      <w:hyperlink w:anchor="_Toc36281470" w:history="1">
+      <w:hyperlink w:anchor="_Toc36506085" w:history="1">
         <w:r>
           <w:rPr>
             <w:rStyle w:val="Hyperlink"/>
@@ -3177,7 +3283,7 @@
             <w:noProof/>
             <w:webHidden/>
           </w:rPr>
-          <w:instrText xml:space="preserve"> PAGEREF _Toc36281470 \h </w:instrText>
+          <w:instrText xml:space="preserve"> PAGEREF _Toc36506085 \h </w:instrText>
         </w:r>
         <w:r>
           <w:rPr>
@@ -3221,7 +3327,7 @@
           <w:szCs w:val="22"/>
         </w:rPr>
       </w:pPr>
-      <w:hyperlink w:anchor="_Toc36281471" w:history="1">
+      <w:hyperlink w:anchor="_Toc36506086" w:history="1">
         <w:r>
           <w:rPr>
             <w:rStyle w:val="Hyperlink"/>
@@ -3248,7 +3354,7 @@
             <w:noProof/>
             <w:webHidden/>
           </w:rPr>
-          <w:instrText xml:space="preserve"> PAGEREF _Toc36281471 \h </w:instrText>
+          <w:instrText xml:space="preserve"> PAGEREF _Toc36506086 \h </w:instrText>
         </w:r>
         <w:r>
           <w:rPr>
@@ -3292,7 +3398,7 @@
           <w:szCs w:val="22"/>
         </w:rPr>
       </w:pPr>
-      <w:hyperlink w:anchor="_Toc36281472" w:history="1">
+      <w:hyperlink w:anchor="_Toc36506087" w:history="1">
         <w:r>
           <w:rPr>
             <w:rStyle w:val="Hyperlink"/>
@@ -3319,7 +3425,7 @@
             <w:noProof/>
             <w:webHidden/>
           </w:rPr>
-          <w:instrText xml:space="preserve"> PAGEREF _Toc36281472 \h </w:instrText>
+          <w:instrText xml:space="preserve"> PAGEREF _Toc36506087 \h </w:instrText>
         </w:r>
         <w:r>
           <w:rPr>
@@ -3363,7 +3469,7 @@
           <w:szCs w:val="22"/>
         </w:rPr>
       </w:pPr>
-      <w:hyperlink w:anchor="_Toc36281473" w:history="1">
+      <w:hyperlink w:anchor="_Toc36506088" w:history="1">
         <w:r>
           <w:rPr>
             <w:rStyle w:val="Hyperlink"/>
@@ -3390,7 +3496,7 @@
             <w:noProof/>
             <w:webHidden/>
           </w:rPr>
-          <w:instrText xml:space="preserve"> PAGEREF _Toc36281473 \h </w:instrText>
+          <w:instrText xml:space="preserve"> PAGEREF _Toc36506088 \h </w:instrText>
         </w:r>
         <w:r>
           <w:rPr>
@@ -3434,7 +3540,7 @@
           <w:szCs w:val="22"/>
         </w:rPr>
       </w:pPr>
-      <w:hyperlink w:anchor="_Toc36281474" w:history="1">
+      <w:hyperlink w:anchor="_Toc36506089" w:history="1">
         <w:r>
           <w:rPr>
             <w:rStyle w:val="Hyperlink"/>
@@ -3461,7 +3567,7 @@
             <w:noProof/>
             <w:webHidden/>
           </w:rPr>
-          <w:instrText xml:space="preserve"> PAGEREF _Toc36281474 \h </w:instrText>
+          <w:instrText xml:space="preserve"> PAGEREF _Toc36506089 \h </w:instrText>
         </w:r>
         <w:r>
           <w:rPr>
@@ -3505,7 +3611,7 @@
           <w:szCs w:val="22"/>
         </w:rPr>
       </w:pPr>
-      <w:hyperlink w:anchor="_Toc36281475" w:history="1">
+      <w:hyperlink w:anchor="_Toc36506090" w:history="1">
         <w:r>
           <w:rPr>
             <w:rStyle w:val="Hyperlink"/>
@@ -3532,7 +3638,7 @@
             <w:noProof/>
             <w:webHidden/>
           </w:rPr>
-          <w:instrText xml:space="preserve"> PAGEREF _Toc36281475 \h </w:instrText>
+          <w:instrText xml:space="preserve"> PAGEREF _Toc36506090 \h </w:instrText>
         </w:r>
         <w:r>
           <w:rPr>
@@ -3576,7 +3682,7 @@
           <w:szCs w:val="22"/>
         </w:rPr>
       </w:pPr>
-      <w:hyperlink w:anchor="_Toc36281476" w:history="1">
+      <w:hyperlink w:anchor="_Toc36506091" w:history="1">
         <w:r>
           <w:rPr>
             <w:rStyle w:val="Hyperlink"/>
@@ -3603,7 +3709,7 @@
             <w:noProof/>
             <w:webHidden/>
           </w:rPr>
-          <w:instrText xml:space="preserve"> PAGEREF _Toc36281476 \h </w:instrText>
+          <w:instrText xml:space="preserve"> PAGEREF _Toc36506091 \h </w:instrText>
         </w:r>
         <w:r>
           <w:rPr>
@@ -3647,7 +3753,7 @@
           <w:szCs w:val="22"/>
         </w:rPr>
       </w:pPr>
-      <w:hyperlink w:anchor="_Toc36281477" w:history="1">
+      <w:hyperlink w:anchor="_Toc36506092" w:history="1">
         <w:r>
           <w:rPr>
             <w:rStyle w:val="Hyperlink"/>
@@ -3674,7 +3780,7 @@
             <w:noProof/>
             <w:webHidden/>
           </w:rPr>
-          <w:instrText xml:space="preserve"> PAGEREF _Toc36281477 \h </w:instrText>
+          <w:instrText xml:space="preserve"> PAGEREF _Toc36506092 \h </w:instrText>
         </w:r>
         <w:r>
           <w:rPr>
@@ -3718,7 +3824,7 @@
           <w:szCs w:val="22"/>
         </w:rPr>
       </w:pPr>
-      <w:hyperlink w:anchor="_Toc36281478" w:history="1">
+      <w:hyperlink w:anchor="_Toc36506093" w:history="1">
         <w:r>
           <w:rPr>
             <w:rStyle w:val="Hyperlink"/>
@@ -3745,7 +3851,7 @@
             <w:noProof/>
             <w:webHidden/>
           </w:rPr>
-          <w:instrText xml:space="preserve"> PAGEREF _Toc36281478 \h </w:instrText>
+          <w:instrText xml:space="preserve"> PAGEREF _Toc36506093 \h </w:instrText>
         </w:r>
         <w:r>
           <w:rPr>
@@ -3789,7 +3895,7 @@
           <w:szCs w:val="22"/>
         </w:rPr>
       </w:pPr>
-      <w:hyperlink w:anchor="_Toc36281479" w:history="1">
+      <w:hyperlink w:anchor="_Toc36506094" w:history="1">
         <w:r>
           <w:rPr>
             <w:rStyle w:val="Hyperlink"/>
@@ -3816,7 +3922,7 @@
             <w:noProof/>
             <w:webHidden/>
           </w:rPr>
-          <w:instrText xml:space="preserve"> PAGEREF _Toc36281479 \h </w:instrText>
+          <w:instrText xml:space="preserve"> PAGEREF _Toc36506094 \h </w:instrText>
         </w:r>
         <w:r>
           <w:rPr>
@@ -3837,6 +3943,148 @@
             <w:webHidden/>
           </w:rPr>
           <w:t>12</w:t>
+        </w:r>
+        <w:r>
+          <w:rPr>
+            <w:noProof/>
+            <w:webHidden/>
+          </w:rPr>
+          <w:fldChar w:fldCharType="end"/>
+        </w:r>
+      </w:hyperlink>
+    </w:p>
+    <w:p>
+      <w:pPr>
+        <w:pStyle w:val="TOC3"/>
+        <w:tabs>
+          <w:tab w:val="right" w:leader="dot" w:pos="9111"/>
+        </w:tabs>
+        <w:rPr>
+          <w:rFonts w:asciiTheme="minorHAnsi" w:eastAsiaTheme="minorEastAsia" w:hAnsiTheme="minorHAnsi" w:cstheme="minorBidi"/>
+          <w:noProof/>
+          <w:sz w:val="22"/>
+          <w:szCs w:val="22"/>
+        </w:rPr>
+      </w:pPr>
+      <w:hyperlink w:anchor="_Toc36506095" w:history="1">
+        <w:r>
+          <w:rPr>
+            <w:rStyle w:val="Hyperlink"/>
+            <w:noProof/>
+          </w:rPr>
+          <w:t>3.4.5 Quản lý user</w:t>
+        </w:r>
+        <w:r>
+          <w:rPr>
+            <w:noProof/>
+            <w:webHidden/>
+          </w:rPr>
+          <w:tab/>
+        </w:r>
+        <w:r>
+          <w:rPr>
+            <w:noProof/>
+            <w:webHidden/>
+          </w:rPr>
+          <w:fldChar w:fldCharType="begin"/>
+        </w:r>
+        <w:r>
+          <w:rPr>
+            <w:noProof/>
+            <w:webHidden/>
+          </w:rPr>
+          <w:instrText xml:space="preserve"> PAGEREF _Toc36506095 \h </w:instrText>
+        </w:r>
+        <w:r>
+          <w:rPr>
+            <w:noProof/>
+            <w:webHidden/>
+          </w:rPr>
+        </w:r>
+        <w:r>
+          <w:rPr>
+            <w:noProof/>
+            <w:webHidden/>
+          </w:rPr>
+          <w:fldChar w:fldCharType="separate"/>
+        </w:r>
+        <w:r>
+          <w:rPr>
+            <w:noProof/>
+            <w:webHidden/>
+          </w:rPr>
+          <w:t>13</w:t>
+        </w:r>
+        <w:r>
+          <w:rPr>
+            <w:noProof/>
+            <w:webHidden/>
+          </w:rPr>
+          <w:fldChar w:fldCharType="end"/>
+        </w:r>
+      </w:hyperlink>
+    </w:p>
+    <w:p>
+      <w:pPr>
+        <w:pStyle w:val="TOC3"/>
+        <w:tabs>
+          <w:tab w:val="right" w:leader="dot" w:pos="9111"/>
+        </w:tabs>
+        <w:rPr>
+          <w:rFonts w:asciiTheme="minorHAnsi" w:eastAsiaTheme="minorEastAsia" w:hAnsiTheme="minorHAnsi" w:cstheme="minorBidi"/>
+          <w:noProof/>
+          <w:sz w:val="22"/>
+          <w:szCs w:val="22"/>
+        </w:rPr>
+      </w:pPr>
+      <w:hyperlink w:anchor="_Toc36506096" w:history="1">
+        <w:r>
+          <w:rPr>
+            <w:rStyle w:val="Hyperlink"/>
+            <w:noProof/>
+          </w:rPr>
+          <w:t>3.4.6 Lập phiếu in</w:t>
+        </w:r>
+        <w:r>
+          <w:rPr>
+            <w:noProof/>
+            <w:webHidden/>
+          </w:rPr>
+          <w:tab/>
+        </w:r>
+        <w:r>
+          <w:rPr>
+            <w:noProof/>
+            <w:webHidden/>
+          </w:rPr>
+          <w:fldChar w:fldCharType="begin"/>
+        </w:r>
+        <w:r>
+          <w:rPr>
+            <w:noProof/>
+            <w:webHidden/>
+          </w:rPr>
+          <w:instrText xml:space="preserve"> PAGEREF _Toc36506096 \h </w:instrText>
+        </w:r>
+        <w:r>
+          <w:rPr>
+            <w:noProof/>
+            <w:webHidden/>
+          </w:rPr>
+        </w:r>
+        <w:r>
+          <w:rPr>
+            <w:noProof/>
+            <w:webHidden/>
+          </w:rPr>
+          <w:fldChar w:fldCharType="separate"/>
+        </w:r>
+        <w:r>
+          <w:rPr>
+            <w:noProof/>
+            <w:webHidden/>
+          </w:rPr>
+          <w:t>13</w:t>
         </w:r>
         <w:r>
           <w:rPr>
@@ -3860,7 +4108,7 @@
           <w:szCs w:val="22"/>
         </w:rPr>
       </w:pPr>
-      <w:hyperlink w:anchor="_Toc36281480" w:history="1">
+      <w:hyperlink w:anchor="_Toc36506097" w:history="1">
         <w:r>
           <w:rPr>
             <w:rStyle w:val="Hyperlink"/>
@@ -3887,7 +4135,7 @@
             <w:noProof/>
             <w:webHidden/>
           </w:rPr>
-          <w:instrText xml:space="preserve"> PAGEREF _Toc36281480 \h </w:instrText>
+          <w:instrText xml:space="preserve"> PAGEREF _Toc36506097 \h </w:instrText>
         </w:r>
         <w:r>
           <w:rPr>
@@ -3907,7 +4155,7 @@
             <w:noProof/>
             <w:webHidden/>
           </w:rPr>
-          <w:t>13</w:t>
+          <w:t>15</w:t>
         </w:r>
         <w:r>
           <w:rPr>
@@ -3931,7 +4179,7 @@
           <w:szCs w:val="22"/>
         </w:rPr>
       </w:pPr>
-      <w:hyperlink w:anchor="_Toc36281481" w:history="1">
+      <w:hyperlink w:anchor="_Toc36506098" w:history="1">
         <w:r>
           <w:rPr>
             <w:rStyle w:val="Hyperlink"/>
@@ -3966,7 +4214,7 @@
             <w:noProof/>
             <w:webHidden/>
           </w:rPr>
-          <w:instrText xml:space="preserve"> PAGEREF _Toc36281481 \h </w:instrText>
+          <w:instrText xml:space="preserve"> PAGEREF _Toc36506098 \h </w:instrText>
         </w:r>
         <w:r>
           <w:rPr>
@@ -3986,7 +4234,7 @@
             <w:noProof/>
             <w:webHidden/>
           </w:rPr>
-          <w:t>13</w:t>
+          <w:t>15</w:t>
         </w:r>
         <w:r>
           <w:rPr>
@@ -4010,7 +4258,7 @@
           <w:szCs w:val="22"/>
         </w:rPr>
       </w:pPr>
-      <w:hyperlink w:anchor="_Toc36281482" w:history="1">
+      <w:hyperlink w:anchor="_Toc36506099" w:history="1">
         <w:r>
           <w:rPr>
             <w:rStyle w:val="Hyperlink"/>
@@ -4037,7 +4285,7 @@
             <w:noProof/>
             <w:webHidden/>
           </w:rPr>
-          <w:instrText xml:space="preserve"> PAGEREF _Toc36281482 \h </w:instrText>
+          <w:instrText xml:space="preserve"> PAGEREF _Toc36506099 \h </w:instrText>
         </w:r>
         <w:r>
           <w:rPr>
@@ -4057,7 +4305,7 @@
             <w:noProof/>
             <w:webHidden/>
           </w:rPr>
-          <w:t>13</w:t>
+          <w:t>15</w:t>
         </w:r>
         <w:r>
           <w:rPr>
@@ -4081,7 +4329,7 @@
           <w:szCs w:val="22"/>
         </w:rPr>
       </w:pPr>
-      <w:hyperlink w:anchor="_Toc36281483" w:history="1">
+      <w:hyperlink w:anchor="_Toc36506100" w:history="1">
         <w:r>
           <w:rPr>
             <w:rStyle w:val="Hyperlink"/>
@@ -4108,7 +4356,7 @@
             <w:noProof/>
             <w:webHidden/>
           </w:rPr>
-          <w:instrText xml:space="preserve"> PAGEREF _Toc36281483 \h </w:instrText>
+          <w:instrText xml:space="preserve"> PAGEREF _Toc36506100 \h </w:instrText>
         </w:r>
         <w:r>
           <w:rPr>
@@ -4128,7 +4376,7 @@
             <w:noProof/>
             <w:webHidden/>
           </w:rPr>
-          <w:t>14</w:t>
+          <w:t>16</w:t>
         </w:r>
         <w:r>
           <w:rPr>
@@ -4152,7 +4400,7 @@
           <w:szCs w:val="22"/>
         </w:rPr>
       </w:pPr>
-      <w:hyperlink w:anchor="_Toc36281484" w:history="1">
+      <w:hyperlink w:anchor="_Toc36506101" w:history="1">
         <w:r>
           <w:rPr>
             <w:rStyle w:val="Hyperlink"/>
@@ -4179,7 +4427,7 @@
             <w:noProof/>
             <w:webHidden/>
           </w:rPr>
-          <w:instrText xml:space="preserve"> PAGEREF _Toc36281484 \h </w:instrText>
+          <w:instrText xml:space="preserve"> PAGEREF _Toc36506101 \h </w:instrText>
         </w:r>
         <w:r>
           <w:rPr>
@@ -4199,7 +4447,7 @@
             <w:noProof/>
             <w:webHidden/>
           </w:rPr>
-          <w:t>15</w:t>
+          <w:t>17</w:t>
         </w:r>
         <w:r>
           <w:rPr>
@@ -4223,7 +4471,7 @@
           <w:szCs w:val="22"/>
         </w:rPr>
       </w:pPr>
-      <w:hyperlink w:anchor="_Toc36281485" w:history="1">
+      <w:hyperlink w:anchor="_Toc36506102" w:history="1">
         <w:r>
           <w:rPr>
             <w:rStyle w:val="Hyperlink"/>
@@ -4250,7 +4498,7 @@
             <w:noProof/>
             <w:webHidden/>
           </w:rPr>
-          <w:instrText xml:space="preserve"> PAGEREF _Toc36281485 \h </w:instrText>
+          <w:instrText xml:space="preserve"> PAGEREF _Toc36506102 \h </w:instrText>
         </w:r>
         <w:r>
           <w:rPr>
@@ -4270,7 +4518,7 @@
             <w:noProof/>
             <w:webHidden/>
           </w:rPr>
-          <w:t>16</w:t>
+          <w:t>18</w:t>
         </w:r>
         <w:r>
           <w:rPr>
@@ -4294,7 +4542,7 @@
           <w:szCs w:val="22"/>
         </w:rPr>
       </w:pPr>
-      <w:hyperlink w:anchor="_Toc36281486" w:history="1">
+      <w:hyperlink w:anchor="_Toc36506103" w:history="1">
         <w:r>
           <w:rPr>
             <w:rStyle w:val="Hyperlink"/>
@@ -4321,7 +4569,7 @@
             <w:noProof/>
             <w:webHidden/>
           </w:rPr>
-          <w:instrText xml:space="preserve"> PAGEREF _Toc36281486 \h </w:instrText>
+          <w:instrText xml:space="preserve"> PAGEREF _Toc36506103 \h </w:instrText>
         </w:r>
         <w:r>
           <w:rPr>
@@ -4341,7 +4589,78 @@
             <w:noProof/>
             <w:webHidden/>
           </w:rPr>
-          <w:t>17</w:t>
+          <w:t>19</w:t>
+        </w:r>
+        <w:r>
+          <w:rPr>
+            <w:noProof/>
+            <w:webHidden/>
+          </w:rPr>
+          <w:fldChar w:fldCharType="end"/>
+        </w:r>
+      </w:hyperlink>
+    </w:p>
+    <w:p>
+      <w:pPr>
+        <w:pStyle w:val="TOC2"/>
+        <w:tabs>
+          <w:tab w:val="right" w:leader="dot" w:pos="9111"/>
+        </w:tabs>
+        <w:rPr>
+          <w:rFonts w:asciiTheme="minorHAnsi" w:eastAsiaTheme="minorEastAsia" w:hAnsiTheme="minorHAnsi" w:cstheme="minorBidi"/>
+          <w:noProof/>
+          <w:sz w:val="22"/>
+          <w:szCs w:val="22"/>
+        </w:rPr>
+      </w:pPr>
+      <w:hyperlink w:anchor="_Toc36506104" w:history="1">
+        <w:r>
+          <w:rPr>
+            <w:rStyle w:val="Hyperlink"/>
+            <w:noProof/>
+          </w:rPr>
+          <w:t>4.7 Sơ đồ hoạt động chức năng “quản lý user</w:t>
+        </w:r>
+        <w:r>
+          <w:rPr>
+            <w:noProof/>
+            <w:webHidden/>
+          </w:rPr>
+          <w:tab/>
+        </w:r>
+        <w:r>
+          <w:rPr>
+            <w:noProof/>
+            <w:webHidden/>
+          </w:rPr>
+          <w:fldChar w:fldCharType="begin"/>
+        </w:r>
+        <w:r>
+          <w:rPr>
+            <w:noProof/>
+            <w:webHidden/>
+          </w:rPr>
+          <w:instrText xml:space="preserve"> PAGEREF _Toc36506104 \h </w:instrText>
+        </w:r>
+        <w:r>
+          <w:rPr>
+            <w:noProof/>
+            <w:webHidden/>
+          </w:rPr>
+        </w:r>
+        <w:r>
+          <w:rPr>
+            <w:noProof/>
+            <w:webHidden/>
+          </w:rPr>
+          <w:fldChar w:fldCharType="separate"/>
+        </w:r>
+        <w:r>
+          <w:rPr>
+            <w:noProof/>
+            <w:webHidden/>
+          </w:rPr>
+          <w:t>20</w:t>
         </w:r>
         <w:r>
           <w:rPr>
@@ -4365,7 +4684,7 @@
           <w:szCs w:val="22"/>
         </w:rPr>
       </w:pPr>
-      <w:hyperlink w:anchor="_Toc36281487" w:history="1">
+      <w:hyperlink w:anchor="_Toc36506105" w:history="1">
         <w:r>
           <w:rPr>
             <w:rStyle w:val="Hyperlink"/>
@@ -4392,7 +4711,7 @@
             <w:noProof/>
             <w:webHidden/>
           </w:rPr>
-          <w:instrText xml:space="preserve"> PAGEREF _Toc36281487 \h </w:instrText>
+          <w:instrText xml:space="preserve"> PAGEREF _Toc36506105 \h </w:instrText>
         </w:r>
         <w:r>
           <w:rPr>
@@ -4412,7 +4731,7 @@
             <w:noProof/>
             <w:webHidden/>
           </w:rPr>
-          <w:t>19</w:t>
+          <w:t>22</w:t>
         </w:r>
         <w:r>
           <w:rPr>
@@ -4436,7 +4755,7 @@
           <w:szCs w:val="22"/>
         </w:rPr>
       </w:pPr>
-      <w:hyperlink w:anchor="_Toc36281488" w:history="1">
+      <w:hyperlink w:anchor="_Toc36506106" w:history="1">
         <w:r>
           <w:rPr>
             <w:rStyle w:val="Hyperlink"/>
@@ -4463,7 +4782,7 @@
             <w:noProof/>
             <w:webHidden/>
           </w:rPr>
-          <w:instrText xml:space="preserve"> PAGEREF _Toc36281488 \h </w:instrText>
+          <w:instrText xml:space="preserve"> PAGEREF _Toc36506106 \h </w:instrText>
         </w:r>
         <w:r>
           <w:rPr>
@@ -4483,7 +4802,7 @@
             <w:noProof/>
             <w:webHidden/>
           </w:rPr>
-          <w:t>20</w:t>
+          <w:t>23</w:t>
         </w:r>
         <w:r>
           <w:rPr>
@@ -4507,7 +4826,7 @@
           <w:szCs w:val="22"/>
         </w:rPr>
       </w:pPr>
-      <w:hyperlink w:anchor="_Toc36281489" w:history="1">
+      <w:hyperlink w:anchor="_Toc36506107" w:history="1">
         <w:r>
           <w:rPr>
             <w:rStyle w:val="Hyperlink"/>
@@ -4534,7 +4853,7 @@
             <w:noProof/>
             <w:webHidden/>
           </w:rPr>
-          <w:instrText xml:space="preserve"> PAGEREF _Toc36281489 \h </w:instrText>
+          <w:instrText xml:space="preserve"> PAGEREF _Toc36506107 \h </w:instrText>
         </w:r>
         <w:r>
           <w:rPr>
@@ -4554,7 +4873,7 @@
             <w:noProof/>
             <w:webHidden/>
           </w:rPr>
-          <w:t>21</w:t>
+          <w:t>24</w:t>
         </w:r>
         <w:r>
           <w:rPr>
@@ -4769,7 +5088,7 @@
         <w:pStyle w:val="Chng"/>
         <w:jc w:val="center"/>
       </w:pPr>
-      <w:bookmarkStart w:id="5" w:name="_Toc36281461"/>
+      <w:bookmarkStart w:id="5" w:name="_Toc36506076"/>
       <w:r>
         <w:lastRenderedPageBreak/>
         <w:t>DANH MỤC CÁC BẢNG BIỂU, HÌNH VẼ, ĐỒ THỊ</w:t>
@@ -4833,7 +5152,7 @@
       <w:pPr>
         <w:pStyle w:val="Chng"/>
       </w:pPr>
-      <w:bookmarkStart w:id="6" w:name="_Toc36281462"/>
+      <w:bookmarkStart w:id="6" w:name="_Toc36506077"/>
       <w:r>
         <w:lastRenderedPageBreak/>
         <w:t>C</w:t>
@@ -4853,7 +5172,7 @@
       <w:pPr>
         <w:pStyle w:val="Tiumccp1"/>
       </w:pPr>
-      <w:bookmarkStart w:id="7" w:name="_Toc36281463"/>
+      <w:bookmarkStart w:id="7" w:name="_Toc36506078"/>
       <w:r>
         <w:t xml:space="preserve">1.1 </w:t>
       </w:r>
@@ -4905,7 +5224,7 @@
       <w:pPr>
         <w:pStyle w:val="Tiumccp1"/>
       </w:pPr>
-      <w:bookmarkStart w:id="8" w:name="_Toc36281464"/>
+      <w:bookmarkStart w:id="8" w:name="_Toc36506079"/>
       <w:r>
         <w:t xml:space="preserve">1.2 </w:t>
       </w:r>
@@ -4940,7 +5259,7 @@
       <w:pPr>
         <w:pStyle w:val="Tiumccp1"/>
       </w:pPr>
-      <w:bookmarkStart w:id="9" w:name="_Toc36281465"/>
+      <w:bookmarkStart w:id="9" w:name="_Toc36506080"/>
       <w:proofErr w:type="gramStart"/>
       <w:r>
         <w:t>1.3</w:t>
@@ -4982,7 +5301,7 @@
       <w:pPr>
         <w:pStyle w:val="Tiumccp1"/>
       </w:pPr>
-      <w:bookmarkStart w:id="10" w:name="_Toc36281466"/>
+      <w:bookmarkStart w:id="10" w:name="_Toc36506081"/>
       <w:r>
         <w:t>1.4 Mục tiêu nghiên cứu</w:t>
       </w:r>
@@ -5024,7 +5343,7 @@
       <w:pPr>
         <w:pStyle w:val="Chng"/>
       </w:pPr>
-      <w:bookmarkStart w:id="11" w:name="_Toc36281467"/>
+      <w:bookmarkStart w:id="11" w:name="_Toc36506082"/>
       <w:r>
         <w:lastRenderedPageBreak/>
         <w:t xml:space="preserve">CHƯƠNG 2 – PHÂN </w:t>
@@ -5038,7 +5357,7 @@
       <w:pPr>
         <w:pStyle w:val="Tiumccp1"/>
       </w:pPr>
-      <w:bookmarkStart w:id="12" w:name="_Toc36281468"/>
+      <w:bookmarkStart w:id="12" w:name="_Toc36506083"/>
       <w:r>
         <w:t>2.1 Chức năng chính của hệ thống</w:t>
       </w:r>
@@ -5048,7 +5367,7 @@
       <w:pPr>
         <w:pStyle w:val="Tiumccp2"/>
       </w:pPr>
-      <w:bookmarkStart w:id="13" w:name="_Toc36281469"/>
+      <w:bookmarkStart w:id="13" w:name="_Toc36506084"/>
       <w:r>
         <w:t>2.1.1 Yêu cầu chức năng.</w:t>
       </w:r>
@@ -5128,12 +5447,23 @@
       <w:r>
         <w:t xml:space="preserve">- </w:t>
       </w:r>
+      <w:r>
+        <w:t xml:space="preserve">Admin quản </w:t>
+      </w:r>
+      <w:proofErr w:type="gramStart"/>
+      <w:r>
+        <w:t>lý  tất</w:t>
+      </w:r>
+      <w:proofErr w:type="gramEnd"/>
+      <w:r>
+        <w:t xml:space="preserve"> cả.</w:t>
+      </w:r>
     </w:p>
     <w:p>
       <w:pPr>
         <w:pStyle w:val="Tiumccp2"/>
       </w:pPr>
-      <w:bookmarkStart w:id="14" w:name="_Toc36281470"/>
+      <w:bookmarkStart w:id="14" w:name="_Toc36506085"/>
       <w:r>
         <w:t>2.1.2 Yêu cầu phi chức năng.</w:t>
       </w:r>
@@ -5141,12 +5471,49 @@
     </w:p>
     <w:p>
       <w:pPr>
+        <w:pStyle w:val="Nidungvnbn"/>
+      </w:pPr>
+      <w:r>
+        <w:t xml:space="preserve">- Số lượng tài </w:t>
+      </w:r>
+      <w:proofErr w:type="gramStart"/>
+      <w:r>
+        <w:t>khoản  nhiều</w:t>
+      </w:r>
+      <w:proofErr w:type="gramEnd"/>
+    </w:p>
+    <w:p>
+      <w:pPr>
+        <w:pStyle w:val="Nidungvnbn"/>
+      </w:pPr>
+      <w:r>
+        <w:t>- Tính bảo mật cao</w:t>
+      </w:r>
+    </w:p>
+    <w:p>
+      <w:pPr>
+        <w:pStyle w:val="Nidungvnbn"/>
+      </w:pPr>
+      <w:r>
+        <w:t>- Khả năng tương tác giữa thương lái và nông dân cao</w:t>
+      </w:r>
+    </w:p>
+    <w:p>
+      <w:pPr>
+        <w:pStyle w:val="Nidungvnbn"/>
+      </w:pPr>
+      <w:r>
+        <w:t>- Khắc phục lỗi nếu có vẫn đề</w:t>
+      </w:r>
+    </w:p>
+    <w:p>
+      <w:pPr>
         <w:pStyle w:val="Tiumccp1"/>
       </w:pPr>
       <w:r>
         <w:br/>
       </w:r>
-      <w:bookmarkStart w:id="15" w:name="_Toc36281471"/>
+      <w:bookmarkStart w:id="15" w:name="_Toc36506086"/>
       <w:r>
         <w:t>2.2 Khảo sát hệ thống</w:t>
       </w:r>
@@ -5157,7 +5524,7 @@
         <w:pStyle w:val="Nidungvnbn"/>
       </w:pPr>
       <w:r>
-        <w:t xml:space="preserve">2.2.1 Phỏng vấn </w:t>
+        <w:t xml:space="preserve">Phỏng vấn </w:t>
       </w:r>
     </w:p>
     <w:tbl>
@@ -5397,6 +5764,7 @@
                 <w:sz w:val="26"/>
                 <w:szCs w:val="26"/>
               </w:rPr>
+              <w:lastRenderedPageBreak/>
               <w:t>Và thuyết phục mọi người tin vào ứng dụng đem lại hiệu quả cao.</w:t>
             </w:r>
           </w:p>
@@ -5419,6 +5787,7 @@
                 <w:sz w:val="26"/>
                 <w:szCs w:val="26"/>
               </w:rPr>
+              <w:lastRenderedPageBreak/>
               <w:t>Nội dung</w:t>
             </w:r>
           </w:p>
@@ -5538,7 +5907,6 @@
                 <w:sz w:val="26"/>
                 <w:szCs w:val="26"/>
               </w:rPr>
-              <w:lastRenderedPageBreak/>
               <w:t>Xin phép được ghi chép lại các yêu cầu</w:t>
             </w:r>
           </w:p>
@@ -5626,7 +5994,6 @@
                 <w:sz w:val="26"/>
                 <w:szCs w:val="26"/>
               </w:rPr>
-              <w:lastRenderedPageBreak/>
               <w:t>30 phút</w:t>
             </w:r>
           </w:p>
@@ -5797,7 +6164,6 @@
                 <w:sz w:val="26"/>
                 <w:szCs w:val="26"/>
               </w:rPr>
-              <w:lastRenderedPageBreak/>
               <w:t>Dự kiến giao lưu và phỏng vấn hết 2 tiếng</w:t>
             </w:r>
           </w:p>
@@ -6275,7 +6641,15 @@
                 <w:sz w:val="26"/>
                 <w:szCs w:val="26"/>
               </w:rPr>
-              <w:t>Chuyện này sảy ra rất thường xuyên vì chúng tôi không hề biết đến các thương lái ở nơi xa, mà các thương lái cũng không biết đến chúng tôi nên cần có mấy anh cò tìm giùm thương lái, chúng tôi phải chịu giá thấp hơn còn phải gửi tiền cho những người dẫn thương lái tới nữa.</w:t>
+              <w:t xml:space="preserve">Chuyện này sảy ra rất thường xuyên vì chúng tôi không hề biết đến các thương lái ở nơi xa, mà các thương lái cũng không biết đến chúng tôi nên cần có mấy anh cò tìm giùm thương lái, chúng tôi phải chịu giá thấp hơn còn phải </w:t>
+            </w:r>
+            <w:r>
+              <w:rPr>
+                <w:sz w:val="26"/>
+                <w:szCs w:val="26"/>
+              </w:rPr>
+              <w:lastRenderedPageBreak/>
+              <w:t>gửi tiền cho những người dẫn thương lái tới nữa.</w:t>
             </w:r>
           </w:p>
         </w:tc>
@@ -6300,6 +6674,7 @@
                 <w:sz w:val="26"/>
                 <w:szCs w:val="26"/>
               </w:rPr>
+              <w:lastRenderedPageBreak/>
               <w:t>Câu hỏi 4:</w:t>
             </w:r>
           </w:p>
@@ -6426,15 +6801,7 @@
                 <w:sz w:val="26"/>
                 <w:szCs w:val="26"/>
               </w:rPr>
-              <w:t xml:space="preserve"> uống và nuôi con cái ăn học nữa. </w:t>
-            </w:r>
-            <w:r>
-              <w:rPr>
-                <w:sz w:val="26"/>
-                <w:szCs w:val="26"/>
-              </w:rPr>
-              <w:lastRenderedPageBreak/>
-              <w:t>Thì chúng tôi chỉ cần bán được là bán chứ cần gì biết thương lái là ai.</w:t>
+              <w:t xml:space="preserve"> uống và nuôi con cái ăn học nữa. Thì chúng tôi chỉ cần bán được là bán chứ cần gì biết thương lái là ai.</w:t>
             </w:r>
           </w:p>
         </w:tc>
@@ -6459,7 +6826,6 @@
                 <w:sz w:val="26"/>
                 <w:szCs w:val="26"/>
               </w:rPr>
-              <w:lastRenderedPageBreak/>
               <w:t xml:space="preserve">Câu hỏi </w:t>
             </w:r>
             <w:proofErr w:type="gramStart"/>
@@ -6871,7 +7237,7 @@
       <w:pPr>
         <w:pStyle w:val="Chng"/>
       </w:pPr>
-      <w:bookmarkStart w:id="16" w:name="_Toc36281472"/>
+      <w:bookmarkStart w:id="16" w:name="_Toc36506087"/>
       <w:r>
         <w:lastRenderedPageBreak/>
         <w:t>CHƯƠNG 3- THIẾT KẾ VÀ XÂY DỰNG HỆ THỐNG</w:t>
@@ -6882,7 +7248,7 @@
       <w:pPr>
         <w:pStyle w:val="Tiumccp1"/>
       </w:pPr>
-      <w:bookmarkStart w:id="17" w:name="_Toc36281473"/>
+      <w:bookmarkStart w:id="17" w:name="_Toc36506088"/>
       <w:r>
         <w:t>3.1 Danh sách Actor</w:t>
       </w:r>
@@ -7210,7 +7576,7 @@
       <w:pPr>
         <w:pStyle w:val="Tiumccp1"/>
       </w:pPr>
-      <w:bookmarkStart w:id="18" w:name="_Toc36281474"/>
+      <w:bookmarkStart w:id="18" w:name="_Toc36506089"/>
       <w:r>
         <w:t>3.2 Danh sách use case</w:t>
       </w:r>
@@ -7696,12 +8062,138 @@
           </w:p>
         </w:tc>
       </w:tr>
+      <w:tr>
+        <w:tc>
+          <w:tcPr>
+            <w:tcW w:w="746" w:type="dxa"/>
+          </w:tcPr>
+          <w:p>
+            <w:pPr>
+              <w:jc w:val="center"/>
+              <w:rPr>
+                <w:sz w:val="26"/>
+                <w:szCs w:val="26"/>
+              </w:rPr>
+            </w:pPr>
+            <w:r>
+              <w:rPr>
+                <w:sz w:val="26"/>
+                <w:szCs w:val="26"/>
+              </w:rPr>
+              <w:t>7</w:t>
+            </w:r>
+          </w:p>
+        </w:tc>
+        <w:tc>
+          <w:tcPr>
+            <w:tcW w:w="3502" w:type="dxa"/>
+          </w:tcPr>
+          <w:p>
+            <w:pPr>
+              <w:rPr>
+                <w:sz w:val="26"/>
+                <w:szCs w:val="26"/>
+              </w:rPr>
+            </w:pPr>
+            <w:r>
+              <w:rPr>
+                <w:sz w:val="26"/>
+                <w:szCs w:val="26"/>
+              </w:rPr>
+              <w:t>Quản lý nông sản</w:t>
+            </w:r>
+          </w:p>
+        </w:tc>
+        <w:tc>
+          <w:tcPr>
+            <w:tcW w:w="4961" w:type="dxa"/>
+          </w:tcPr>
+          <w:p>
+            <w:pPr>
+              <w:rPr>
+                <w:sz w:val="26"/>
+                <w:szCs w:val="26"/>
+              </w:rPr>
+            </w:pPr>
+            <w:r>
+              <w:rPr>
+                <w:sz w:val="26"/>
+                <w:szCs w:val="26"/>
+              </w:rPr>
+              <w:t>Quản lý nguồn nông sản khi quảng bá</w:t>
+            </w:r>
+          </w:p>
+        </w:tc>
+      </w:tr>
+      <w:tr>
+        <w:tc>
+          <w:tcPr>
+            <w:tcW w:w="746" w:type="dxa"/>
+          </w:tcPr>
+          <w:p>
+            <w:pPr>
+              <w:jc w:val="center"/>
+              <w:rPr>
+                <w:sz w:val="26"/>
+                <w:szCs w:val="26"/>
+              </w:rPr>
+            </w:pPr>
+            <w:r>
+              <w:rPr>
+                <w:sz w:val="26"/>
+                <w:szCs w:val="26"/>
+              </w:rPr>
+              <w:t>8</w:t>
+            </w:r>
+          </w:p>
+        </w:tc>
+        <w:tc>
+          <w:tcPr>
+            <w:tcW w:w="3502" w:type="dxa"/>
+          </w:tcPr>
+          <w:p>
+            <w:pPr>
+              <w:rPr>
+                <w:sz w:val="26"/>
+                <w:szCs w:val="26"/>
+              </w:rPr>
+            </w:pPr>
+            <w:r>
+              <w:rPr>
+                <w:sz w:val="26"/>
+                <w:szCs w:val="26"/>
+              </w:rPr>
+              <w:t>Quản lý user</w:t>
+            </w:r>
+          </w:p>
+        </w:tc>
+        <w:tc>
+          <w:tcPr>
+            <w:tcW w:w="4961" w:type="dxa"/>
+          </w:tcPr>
+          <w:p>
+            <w:pPr>
+              <w:rPr>
+                <w:sz w:val="26"/>
+                <w:szCs w:val="26"/>
+              </w:rPr>
+            </w:pPr>
+            <w:r>
+              <w:rPr>
+                <w:sz w:val="26"/>
+                <w:szCs w:val="26"/>
+              </w:rPr>
+              <w:t>Quản lý các user khi được tạo</w:t>
+            </w:r>
+          </w:p>
+        </w:tc>
+      </w:tr>
     </w:tbl>
     <w:p>
       <w:pPr>
         <w:pStyle w:val="Tiumccp1"/>
       </w:pPr>
-      <w:bookmarkStart w:id="19" w:name="_Toc36281475"/>
+      <w:bookmarkStart w:id="19" w:name="_Toc36506090"/>
       <w:r>
         <w:t>3</w:t>
       </w:r>
@@ -8017,7 +8509,7 @@
       <w:pPr>
         <w:pStyle w:val="Tiumccp1"/>
       </w:pPr>
-      <w:bookmarkStart w:id="20" w:name="_Toc36281476"/>
+      <w:bookmarkStart w:id="20" w:name="_Toc36506091"/>
       <w:proofErr w:type="gramStart"/>
       <w:r>
         <w:t>3.4</w:t>
@@ -8035,7 +8527,7 @@
       <w:pPr>
         <w:pStyle w:val="Tiumccp2"/>
       </w:pPr>
-      <w:bookmarkStart w:id="21" w:name="_Toc36281477"/>
+      <w:bookmarkStart w:id="21" w:name="_Toc36506092"/>
       <w:r>
         <w:t>3.4.1 Đăng nhập.</w:t>
       </w:r>
@@ -8634,7 +9126,7 @@
       <w:pPr>
         <w:pStyle w:val="Tiumccp2"/>
       </w:pPr>
-      <w:bookmarkStart w:id="22" w:name="_Toc36281478"/>
+      <w:bookmarkStart w:id="22" w:name="_Toc36506093"/>
       <w:r>
         <w:t>3.4.2 Upload farmer produce</w:t>
       </w:r>
@@ -9271,7 +9763,7 @@
       <w:pPr>
         <w:pStyle w:val="Tiumccp2"/>
       </w:pPr>
-      <w:bookmarkStart w:id="23" w:name="_Toc36281479"/>
+      <w:bookmarkStart w:id="23" w:name="_Toc36506094"/>
       <w:r>
         <w:t>3.4.3 View faemer produce</w:t>
       </w:r>
@@ -9878,9 +10370,1694 @@
     </w:tbl>
     <w:p>
       <w:pPr>
+        <w:pStyle w:val="Tiumccp2"/>
+      </w:pPr>
+      <w:bookmarkStart w:id="24" w:name="_Toc36506095"/>
+      <w:r>
+        <w:lastRenderedPageBreak/>
+        <w:t>3.4.5 Quản lý user</w:t>
+      </w:r>
+      <w:bookmarkEnd w:id="24"/>
+      <w:r>
+        <w:t xml:space="preserve"> </w:t>
+      </w:r>
+    </w:p>
+    <w:tbl>
+      <w:tblPr>
+        <w:tblStyle w:val="TableGrid"/>
+        <w:tblW w:w="0" w:type="auto"/>
+        <w:tblLook w:val="04A0" w:firstRow="1" w:lastRow="0" w:firstColumn="1" w:lastColumn="0" w:noHBand="0" w:noVBand="1"/>
+      </w:tblPr>
+      <w:tblGrid>
+        <w:gridCol w:w="1838"/>
+        <w:gridCol w:w="3589"/>
+        <w:gridCol w:w="3589"/>
+      </w:tblGrid>
+      <w:tr>
+        <w:tc>
+          <w:tcPr>
+            <w:tcW w:w="1838" w:type="dxa"/>
+          </w:tcPr>
+          <w:p>
+            <w:pPr>
+              <w:rPr>
+                <w:b/>
+                <w:bCs/>
+                <w:sz w:val="26"/>
+                <w:szCs w:val="26"/>
+              </w:rPr>
+            </w:pPr>
+            <w:r>
+              <w:rPr>
+                <w:b/>
+                <w:bCs/>
+                <w:sz w:val="26"/>
+                <w:szCs w:val="26"/>
+              </w:rPr>
+              <w:t>Tên use case</w:t>
+            </w:r>
+          </w:p>
+        </w:tc>
+        <w:tc>
+          <w:tcPr>
+            <w:tcW w:w="7178" w:type="dxa"/>
+            <w:gridSpan w:val="2"/>
+          </w:tcPr>
+          <w:p>
+            <w:pPr>
+              <w:rPr>
+                <w:sz w:val="26"/>
+                <w:szCs w:val="26"/>
+              </w:rPr>
+            </w:pPr>
+            <w:r>
+              <w:rPr>
+                <w:sz w:val="26"/>
+                <w:szCs w:val="26"/>
+              </w:rPr>
+              <w:t>Quản lý user</w:t>
+            </w:r>
+          </w:p>
+        </w:tc>
+      </w:tr>
+      <w:tr>
+        <w:tc>
+          <w:tcPr>
+            <w:tcW w:w="1838" w:type="dxa"/>
+          </w:tcPr>
+          <w:p>
+            <w:pPr>
+              <w:rPr>
+                <w:b/>
+                <w:bCs/>
+                <w:sz w:val="26"/>
+                <w:szCs w:val="26"/>
+              </w:rPr>
+            </w:pPr>
+            <w:r>
+              <w:rPr>
+                <w:b/>
+                <w:bCs/>
+                <w:sz w:val="26"/>
+                <w:szCs w:val="26"/>
+              </w:rPr>
+              <w:t>Tác nhân</w:t>
+            </w:r>
+          </w:p>
+        </w:tc>
+        <w:tc>
+          <w:tcPr>
+            <w:tcW w:w="7178" w:type="dxa"/>
+            <w:gridSpan w:val="2"/>
+          </w:tcPr>
+          <w:p>
+            <w:pPr>
+              <w:rPr>
+                <w:sz w:val="26"/>
+                <w:szCs w:val="26"/>
+              </w:rPr>
+            </w:pPr>
+            <w:r>
+              <w:rPr>
+                <w:sz w:val="26"/>
+                <w:szCs w:val="26"/>
+              </w:rPr>
+              <w:t>Admin</w:t>
+            </w:r>
+          </w:p>
+        </w:tc>
+      </w:tr>
+      <w:tr>
+        <w:tc>
+          <w:tcPr>
+            <w:tcW w:w="1838" w:type="dxa"/>
+          </w:tcPr>
+          <w:p>
+            <w:pPr>
+              <w:rPr>
+                <w:b/>
+                <w:bCs/>
+                <w:sz w:val="26"/>
+                <w:szCs w:val="26"/>
+              </w:rPr>
+            </w:pPr>
+            <w:r>
+              <w:rPr>
+                <w:b/>
+                <w:bCs/>
+                <w:sz w:val="26"/>
+                <w:szCs w:val="26"/>
+              </w:rPr>
+              <w:t>Mô tả</w:t>
+            </w:r>
+          </w:p>
+        </w:tc>
+        <w:tc>
+          <w:tcPr>
+            <w:tcW w:w="7178" w:type="dxa"/>
+            <w:gridSpan w:val="2"/>
+          </w:tcPr>
+          <w:p>
+            <w:pPr>
+              <w:rPr>
+                <w:sz w:val="26"/>
+                <w:szCs w:val="26"/>
+              </w:rPr>
+            </w:pPr>
+            <w:r>
+              <w:rPr>
+                <w:sz w:val="26"/>
+                <w:szCs w:val="26"/>
+              </w:rPr>
+              <w:t>Quản lý hoạt động của các user</w:t>
+            </w:r>
+          </w:p>
+        </w:tc>
+      </w:tr>
+      <w:tr>
+        <w:tc>
+          <w:tcPr>
+            <w:tcW w:w="1838" w:type="dxa"/>
+          </w:tcPr>
+          <w:p>
+            <w:pPr>
+              <w:rPr>
+                <w:b/>
+                <w:bCs/>
+                <w:sz w:val="26"/>
+                <w:szCs w:val="26"/>
+              </w:rPr>
+            </w:pPr>
+            <w:r>
+              <w:rPr>
+                <w:b/>
+                <w:bCs/>
+                <w:sz w:val="26"/>
+                <w:szCs w:val="26"/>
+              </w:rPr>
+              <w:t>Trigger</w:t>
+            </w:r>
+          </w:p>
+        </w:tc>
+        <w:tc>
+          <w:tcPr>
+            <w:tcW w:w="7178" w:type="dxa"/>
+            <w:gridSpan w:val="2"/>
+          </w:tcPr>
+          <w:p>
+            <w:pPr>
+              <w:rPr>
+                <w:sz w:val="26"/>
+                <w:szCs w:val="26"/>
+              </w:rPr>
+            </w:pPr>
+            <w:r>
+              <w:rPr>
+                <w:sz w:val="26"/>
+                <w:szCs w:val="26"/>
+              </w:rPr>
+              <w:t>Người dùng có thể liên hệ để sửa user</w:t>
+            </w:r>
+          </w:p>
+        </w:tc>
+      </w:tr>
+      <w:tr>
+        <w:tc>
+          <w:tcPr>
+            <w:tcW w:w="1838" w:type="dxa"/>
+          </w:tcPr>
+          <w:p>
+            <w:pPr>
+              <w:rPr>
+                <w:b/>
+                <w:bCs/>
+                <w:sz w:val="26"/>
+                <w:szCs w:val="26"/>
+              </w:rPr>
+            </w:pPr>
+            <w:r>
+              <w:rPr>
+                <w:b/>
+                <w:bCs/>
+                <w:sz w:val="26"/>
+                <w:szCs w:val="26"/>
+              </w:rPr>
+              <w:t>Relationship</w:t>
+            </w:r>
+          </w:p>
+        </w:tc>
+        <w:tc>
+          <w:tcPr>
+            <w:tcW w:w="7178" w:type="dxa"/>
+            <w:gridSpan w:val="2"/>
+          </w:tcPr>
+          <w:p>
+            <w:pPr>
+              <w:rPr>
+                <w:sz w:val="26"/>
+                <w:szCs w:val="26"/>
+              </w:rPr>
+            </w:pPr>
+            <w:r>
+              <w:rPr>
+                <w:sz w:val="26"/>
+                <w:szCs w:val="26"/>
+              </w:rPr>
+              <w:t xml:space="preserve">+Association: </w:t>
+            </w:r>
+          </w:p>
+        </w:tc>
+      </w:tr>
+      <w:tr>
+        <w:trPr>
+          <w:trHeight w:val="416"/>
+        </w:trPr>
+        <w:tc>
+          <w:tcPr>
+            <w:tcW w:w="1838" w:type="dxa"/>
+            <w:vMerge w:val="restart"/>
+          </w:tcPr>
+          <w:p>
+            <w:pPr>
+              <w:rPr>
+                <w:b/>
+                <w:bCs/>
+                <w:sz w:val="26"/>
+                <w:szCs w:val="26"/>
+              </w:rPr>
+            </w:pPr>
+            <w:r>
+              <w:rPr>
+                <w:b/>
+                <w:bCs/>
+                <w:sz w:val="26"/>
+                <w:szCs w:val="26"/>
+              </w:rPr>
+              <w:t>Luồng sự kiện</w:t>
+            </w:r>
+          </w:p>
+        </w:tc>
+        <w:tc>
+          <w:tcPr>
+            <w:tcW w:w="3589" w:type="dxa"/>
+          </w:tcPr>
+          <w:p>
+            <w:pPr>
+              <w:jc w:val="center"/>
+              <w:rPr>
+                <w:b/>
+                <w:bCs/>
+                <w:sz w:val="26"/>
+                <w:szCs w:val="26"/>
+              </w:rPr>
+            </w:pPr>
+            <w:r>
+              <w:rPr>
+                <w:b/>
+                <w:bCs/>
+                <w:sz w:val="26"/>
+                <w:szCs w:val="26"/>
+              </w:rPr>
+              <w:t>Actor</w:t>
+            </w:r>
+          </w:p>
+        </w:tc>
+        <w:tc>
+          <w:tcPr>
+            <w:tcW w:w="3589" w:type="dxa"/>
+          </w:tcPr>
+          <w:p>
+            <w:pPr>
+              <w:jc w:val="center"/>
+              <w:rPr>
+                <w:b/>
+                <w:bCs/>
+                <w:sz w:val="26"/>
+                <w:szCs w:val="26"/>
+              </w:rPr>
+            </w:pPr>
+            <w:r>
+              <w:rPr>
+                <w:b/>
+                <w:bCs/>
+                <w:sz w:val="26"/>
+                <w:szCs w:val="26"/>
+              </w:rPr>
+              <w:t>System</w:t>
+            </w:r>
+          </w:p>
+        </w:tc>
+      </w:tr>
+      <w:tr>
+        <w:trPr>
+          <w:trHeight w:val="2478"/>
+        </w:trPr>
+        <w:tc>
+          <w:tcPr>
+            <w:tcW w:w="1838" w:type="dxa"/>
+            <w:vMerge/>
+          </w:tcPr>
+          <w:p>
+            <w:pPr>
+              <w:rPr>
+                <w:b/>
+                <w:bCs/>
+                <w:sz w:val="26"/>
+                <w:szCs w:val="26"/>
+              </w:rPr>
+            </w:pPr>
+          </w:p>
+        </w:tc>
+        <w:tc>
+          <w:tcPr>
+            <w:tcW w:w="3589" w:type="dxa"/>
+          </w:tcPr>
+          <w:p>
+            <w:pPr>
+              <w:rPr>
+                <w:sz w:val="26"/>
+                <w:szCs w:val="26"/>
+              </w:rPr>
+            </w:pPr>
+            <w:r>
+              <w:rPr>
+                <w:sz w:val="26"/>
+                <w:szCs w:val="26"/>
+              </w:rPr>
+              <w:t xml:space="preserve">1. Người dùng chọn mục quản lý </w:t>
+            </w:r>
+            <w:r>
+              <w:rPr>
+                <w:sz w:val="26"/>
+                <w:szCs w:val="26"/>
+              </w:rPr>
+              <w:t>user</w:t>
+            </w:r>
+          </w:p>
+          <w:p>
+            <w:pPr>
+              <w:rPr>
+                <w:sz w:val="26"/>
+                <w:szCs w:val="26"/>
+              </w:rPr>
+            </w:pPr>
+            <w:r>
+              <w:rPr>
+                <w:sz w:val="26"/>
+                <w:szCs w:val="26"/>
+              </w:rPr>
+              <w:t xml:space="preserve">3. Người dùng chọn chức năng xem danh sách </w:t>
+            </w:r>
+            <w:r>
+              <w:rPr>
+                <w:sz w:val="26"/>
+                <w:szCs w:val="26"/>
+              </w:rPr>
+              <w:t>user</w:t>
+            </w:r>
+          </w:p>
+          <w:p>
+            <w:pPr>
+              <w:rPr>
+                <w:sz w:val="26"/>
+                <w:szCs w:val="26"/>
+              </w:rPr>
+            </w:pPr>
+          </w:p>
+          <w:p>
+            <w:pPr>
+              <w:rPr>
+                <w:sz w:val="26"/>
+                <w:szCs w:val="26"/>
+              </w:rPr>
+            </w:pPr>
+            <w:r>
+              <w:rPr>
+                <w:sz w:val="26"/>
+                <w:szCs w:val="26"/>
+              </w:rPr>
+              <w:t>5. Kết thúc use case</w:t>
+            </w:r>
+          </w:p>
+        </w:tc>
+        <w:tc>
+          <w:tcPr>
+            <w:tcW w:w="3589" w:type="dxa"/>
+          </w:tcPr>
+          <w:p>
+            <w:pPr>
+              <w:jc w:val="both"/>
+              <w:rPr>
+                <w:sz w:val="26"/>
+                <w:szCs w:val="26"/>
+                <w:lang w:val="vi-VN"/>
+              </w:rPr>
+            </w:pPr>
+            <w:r>
+              <w:rPr>
+                <w:sz w:val="26"/>
+                <w:szCs w:val="26"/>
+                <w:lang w:val="vi-VN"/>
+              </w:rPr>
+              <w:t xml:space="preserve">2. Hệ thống sẽ hiển thị form quản lý </w:t>
+            </w:r>
+            <w:r>
+              <w:rPr>
+                <w:sz w:val="26"/>
+                <w:szCs w:val="26"/>
+              </w:rPr>
+              <w:t>user</w:t>
+            </w:r>
+            <w:r>
+              <w:rPr>
+                <w:sz w:val="26"/>
+                <w:szCs w:val="26"/>
+                <w:lang w:val="vi-VN"/>
+              </w:rPr>
+              <w:t xml:space="preserve"> </w:t>
+            </w:r>
+          </w:p>
+          <w:p>
+            <w:pPr>
+              <w:jc w:val="both"/>
+              <w:rPr>
+                <w:sz w:val="26"/>
+                <w:szCs w:val="26"/>
+                <w:lang w:val="vi-VN"/>
+              </w:rPr>
+            </w:pPr>
+            <w:r>
+              <w:rPr>
+                <w:sz w:val="26"/>
+                <w:szCs w:val="26"/>
+                <w:lang w:val="vi-VN"/>
+              </w:rPr>
+              <w:t xml:space="preserve">4. Hệ thống sẽ hiện danh sách </w:t>
+            </w:r>
+            <w:r>
+              <w:rPr>
+                <w:sz w:val="26"/>
+                <w:szCs w:val="26"/>
+              </w:rPr>
+              <w:t>user</w:t>
+            </w:r>
+            <w:r>
+              <w:rPr>
+                <w:sz w:val="26"/>
+                <w:szCs w:val="26"/>
+                <w:lang w:val="vi-VN"/>
+              </w:rPr>
+              <w:t xml:space="preserve"> </w:t>
+            </w:r>
+          </w:p>
+          <w:p>
+            <w:pPr>
+              <w:jc w:val="both"/>
+              <w:rPr>
+                <w:sz w:val="26"/>
+                <w:szCs w:val="26"/>
+                <w:lang w:val="vi-VN"/>
+              </w:rPr>
+            </w:pPr>
+          </w:p>
+          <w:p>
+            <w:pPr>
+              <w:jc w:val="both"/>
+              <w:rPr>
+                <w:sz w:val="26"/>
+                <w:szCs w:val="26"/>
+                <w:lang w:val="vi-VN"/>
+              </w:rPr>
+            </w:pPr>
+          </w:p>
+          <w:p>
+            <w:pPr>
+              <w:jc w:val="both"/>
+              <w:rPr>
+                <w:sz w:val="26"/>
+                <w:szCs w:val="26"/>
+                <w:lang w:val="vi-VN"/>
+              </w:rPr>
+            </w:pPr>
+          </w:p>
+          <w:p>
+            <w:pPr>
+              <w:jc w:val="both"/>
+              <w:rPr>
+                <w:sz w:val="26"/>
+                <w:szCs w:val="26"/>
+              </w:rPr>
+            </w:pPr>
+          </w:p>
+        </w:tc>
+      </w:tr>
+      <w:tr>
+        <w:tc>
+          <w:tcPr>
+            <w:tcW w:w="1838" w:type="dxa"/>
+          </w:tcPr>
+          <w:p>
+            <w:pPr>
+              <w:rPr>
+                <w:b/>
+                <w:bCs/>
+                <w:sz w:val="26"/>
+                <w:szCs w:val="26"/>
+              </w:rPr>
+            </w:pPr>
+            <w:r>
+              <w:rPr>
+                <w:b/>
+                <w:bCs/>
+                <w:sz w:val="26"/>
+                <w:szCs w:val="26"/>
+              </w:rPr>
+              <w:t>Luồng thay thế và ngoại lệ</w:t>
+            </w:r>
+          </w:p>
+        </w:tc>
+        <w:tc>
+          <w:tcPr>
+            <w:tcW w:w="7178" w:type="dxa"/>
+            <w:gridSpan w:val="2"/>
+          </w:tcPr>
+          <w:p>
+            <w:pPr>
+              <w:rPr>
+                <w:sz w:val="26"/>
+                <w:szCs w:val="26"/>
+              </w:rPr>
+            </w:pPr>
+            <w:r>
+              <w:rPr>
+                <w:sz w:val="26"/>
+                <w:szCs w:val="26"/>
+              </w:rPr>
+              <w:t>Không</w:t>
+            </w:r>
+          </w:p>
+        </w:tc>
+      </w:tr>
+      <w:tr>
+        <w:trPr>
+          <w:trHeight w:val="918"/>
+        </w:trPr>
+        <w:tc>
+          <w:tcPr>
+            <w:tcW w:w="1838" w:type="dxa"/>
+          </w:tcPr>
+          <w:p>
+            <w:pPr>
+              <w:rPr>
+                <w:b/>
+                <w:bCs/>
+                <w:sz w:val="26"/>
+                <w:szCs w:val="26"/>
+              </w:rPr>
+            </w:pPr>
+            <w:r>
+              <w:rPr>
+                <w:b/>
+                <w:bCs/>
+                <w:sz w:val="26"/>
+                <w:szCs w:val="26"/>
+              </w:rPr>
+              <w:t>Điều kiện tiên quyết</w:t>
+            </w:r>
+          </w:p>
+        </w:tc>
+        <w:tc>
+          <w:tcPr>
+            <w:tcW w:w="7178" w:type="dxa"/>
+            <w:gridSpan w:val="2"/>
+          </w:tcPr>
+          <w:p>
+            <w:pPr>
+              <w:rPr>
+                <w:sz w:val="26"/>
+                <w:szCs w:val="26"/>
+              </w:rPr>
+            </w:pPr>
+            <w:r>
+              <w:rPr>
+                <w:sz w:val="26"/>
+                <w:szCs w:val="26"/>
+              </w:rPr>
+              <w:t>Là tài khoản Admin</w:t>
+            </w:r>
+          </w:p>
+        </w:tc>
+      </w:tr>
+      <w:tr>
+        <w:trPr>
+          <w:trHeight w:val="642"/>
+        </w:trPr>
+        <w:tc>
+          <w:tcPr>
+            <w:tcW w:w="1838" w:type="dxa"/>
+          </w:tcPr>
+          <w:p>
+            <w:pPr>
+              <w:rPr>
+                <w:b/>
+                <w:bCs/>
+                <w:sz w:val="26"/>
+                <w:szCs w:val="26"/>
+              </w:rPr>
+            </w:pPr>
+            <w:r>
+              <w:rPr>
+                <w:b/>
+                <w:bCs/>
+                <w:sz w:val="26"/>
+                <w:szCs w:val="26"/>
+              </w:rPr>
+              <w:t>Điều kiện sau</w:t>
+            </w:r>
+          </w:p>
+        </w:tc>
+        <w:tc>
+          <w:tcPr>
+            <w:tcW w:w="7178" w:type="dxa"/>
+            <w:gridSpan w:val="2"/>
+          </w:tcPr>
+          <w:p>
+            <w:pPr>
+              <w:rPr>
+                <w:sz w:val="26"/>
+                <w:szCs w:val="26"/>
+              </w:rPr>
+            </w:pPr>
+          </w:p>
+        </w:tc>
+      </w:tr>
+    </w:tbl>
+    <w:p>
+      <w:pPr>
+        <w:pStyle w:val="Tiumccp2"/>
+      </w:pPr>
+      <w:bookmarkStart w:id="25" w:name="_Toc36506096"/>
+      <w:r>
+        <w:t>3.4.6 Lập phiếu in</w:t>
+      </w:r>
+      <w:bookmarkEnd w:id="25"/>
+      <w:r>
+        <w:t xml:space="preserve"> </w:t>
+      </w:r>
+    </w:p>
+    <w:tbl>
+      <w:tblPr>
+        <w:tblStyle w:val="TableGrid"/>
+        <w:tblW w:w="0" w:type="auto"/>
+        <w:tblLook w:val="04A0" w:firstRow="1" w:lastRow="0" w:firstColumn="1" w:lastColumn="0" w:noHBand="0" w:noVBand="1"/>
+      </w:tblPr>
+      <w:tblGrid>
+        <w:gridCol w:w="1838"/>
+        <w:gridCol w:w="3589"/>
+        <w:gridCol w:w="3589"/>
+      </w:tblGrid>
+      <w:tr>
+        <w:tc>
+          <w:tcPr>
+            <w:tcW w:w="1838" w:type="dxa"/>
+            <w:tcBorders>
+              <w:top w:val="single" w:sz="4" w:space="0" w:color="auto"/>
+              <w:left w:val="single" w:sz="4" w:space="0" w:color="auto"/>
+              <w:bottom w:val="single" w:sz="4" w:space="0" w:color="auto"/>
+              <w:right w:val="single" w:sz="4" w:space="0" w:color="auto"/>
+            </w:tcBorders>
+            <w:hideMark/>
+          </w:tcPr>
+          <w:p>
+            <w:pPr>
+              <w:rPr>
+                <w:b/>
+                <w:bCs/>
+                <w:sz w:val="26"/>
+                <w:szCs w:val="26"/>
+                <w:lang w:val="vi-VN"/>
+              </w:rPr>
+            </w:pPr>
+            <w:r>
+              <w:rPr>
+                <w:b/>
+                <w:bCs/>
+                <w:sz w:val="26"/>
+                <w:szCs w:val="26"/>
+                <w:lang w:val="vi-VN"/>
+              </w:rPr>
+              <w:t>Tên use case</w:t>
+            </w:r>
+          </w:p>
+        </w:tc>
+        <w:tc>
+          <w:tcPr>
+            <w:tcW w:w="7178" w:type="dxa"/>
+            <w:gridSpan w:val="2"/>
+            <w:tcBorders>
+              <w:top w:val="single" w:sz="4" w:space="0" w:color="auto"/>
+              <w:left w:val="single" w:sz="4" w:space="0" w:color="auto"/>
+              <w:bottom w:val="single" w:sz="4" w:space="0" w:color="auto"/>
+              <w:right w:val="single" w:sz="4" w:space="0" w:color="auto"/>
+            </w:tcBorders>
+            <w:hideMark/>
+          </w:tcPr>
+          <w:p>
+            <w:pPr>
+              <w:rPr>
+                <w:sz w:val="26"/>
+                <w:szCs w:val="26"/>
+                <w:lang w:val="vi-VN"/>
+              </w:rPr>
+            </w:pPr>
+            <w:r>
+              <w:rPr>
+                <w:sz w:val="26"/>
+                <w:szCs w:val="26"/>
+                <w:lang w:val="vi-VN"/>
+              </w:rPr>
+              <w:t>Lập phiếu in</w:t>
+            </w:r>
+          </w:p>
+        </w:tc>
+      </w:tr>
+      <w:tr>
+        <w:tc>
+          <w:tcPr>
+            <w:tcW w:w="1838" w:type="dxa"/>
+            <w:tcBorders>
+              <w:top w:val="single" w:sz="4" w:space="0" w:color="auto"/>
+              <w:left w:val="single" w:sz="4" w:space="0" w:color="auto"/>
+              <w:bottom w:val="single" w:sz="4" w:space="0" w:color="auto"/>
+              <w:right w:val="single" w:sz="4" w:space="0" w:color="auto"/>
+            </w:tcBorders>
+            <w:hideMark/>
+          </w:tcPr>
+          <w:p>
+            <w:pPr>
+              <w:rPr>
+                <w:b/>
+                <w:bCs/>
+                <w:sz w:val="26"/>
+                <w:szCs w:val="26"/>
+                <w:lang w:val="vi-VN"/>
+              </w:rPr>
+            </w:pPr>
+            <w:r>
+              <w:rPr>
+                <w:b/>
+                <w:bCs/>
+                <w:sz w:val="26"/>
+                <w:szCs w:val="26"/>
+                <w:lang w:val="vi-VN"/>
+              </w:rPr>
+              <w:t>Tác nhân</w:t>
+            </w:r>
+          </w:p>
+        </w:tc>
+        <w:tc>
+          <w:tcPr>
+            <w:tcW w:w="7178" w:type="dxa"/>
+            <w:gridSpan w:val="2"/>
+            <w:tcBorders>
+              <w:top w:val="single" w:sz="4" w:space="0" w:color="auto"/>
+              <w:left w:val="single" w:sz="4" w:space="0" w:color="auto"/>
+              <w:bottom w:val="single" w:sz="4" w:space="0" w:color="auto"/>
+              <w:right w:val="single" w:sz="4" w:space="0" w:color="auto"/>
+            </w:tcBorders>
+            <w:hideMark/>
+          </w:tcPr>
+          <w:p>
+            <w:pPr>
+              <w:rPr>
+                <w:sz w:val="26"/>
+                <w:szCs w:val="26"/>
+              </w:rPr>
+            </w:pPr>
+            <w:r>
+              <w:rPr>
+                <w:sz w:val="26"/>
+                <w:szCs w:val="26"/>
+              </w:rPr>
+              <w:t>Admin</w:t>
+            </w:r>
+          </w:p>
+        </w:tc>
+      </w:tr>
+      <w:tr>
+        <w:tc>
+          <w:tcPr>
+            <w:tcW w:w="1838" w:type="dxa"/>
+            <w:tcBorders>
+              <w:top w:val="single" w:sz="4" w:space="0" w:color="auto"/>
+              <w:left w:val="single" w:sz="4" w:space="0" w:color="auto"/>
+              <w:bottom w:val="single" w:sz="4" w:space="0" w:color="auto"/>
+              <w:right w:val="single" w:sz="4" w:space="0" w:color="auto"/>
+            </w:tcBorders>
+            <w:hideMark/>
+          </w:tcPr>
+          <w:p>
+            <w:pPr>
+              <w:rPr>
+                <w:b/>
+                <w:bCs/>
+                <w:sz w:val="26"/>
+                <w:szCs w:val="26"/>
+                <w:lang w:val="vi-VN"/>
+              </w:rPr>
+            </w:pPr>
+            <w:r>
+              <w:rPr>
+                <w:b/>
+                <w:bCs/>
+                <w:sz w:val="26"/>
+                <w:szCs w:val="26"/>
+                <w:lang w:val="vi-VN"/>
+              </w:rPr>
+              <w:t>Mô tả</w:t>
+            </w:r>
+          </w:p>
+        </w:tc>
+        <w:tc>
+          <w:tcPr>
+            <w:tcW w:w="7178" w:type="dxa"/>
+            <w:gridSpan w:val="2"/>
+            <w:tcBorders>
+              <w:top w:val="single" w:sz="4" w:space="0" w:color="auto"/>
+              <w:left w:val="single" w:sz="4" w:space="0" w:color="auto"/>
+              <w:bottom w:val="single" w:sz="4" w:space="0" w:color="auto"/>
+              <w:right w:val="single" w:sz="4" w:space="0" w:color="auto"/>
+            </w:tcBorders>
+            <w:hideMark/>
+          </w:tcPr>
+          <w:p>
+            <w:pPr>
+              <w:rPr>
+                <w:sz w:val="26"/>
+                <w:szCs w:val="26"/>
+              </w:rPr>
+            </w:pPr>
+            <w:r>
+              <w:rPr>
+                <w:sz w:val="26"/>
+                <w:szCs w:val="26"/>
+                <w:lang w:val="vi-VN"/>
+              </w:rPr>
+              <w:t xml:space="preserve">Cho phép </w:t>
+            </w:r>
+            <w:r>
+              <w:rPr>
+                <w:sz w:val="26"/>
+                <w:szCs w:val="26"/>
+              </w:rPr>
+              <w:t>Admin</w:t>
+            </w:r>
+            <w:r>
+              <w:rPr>
+                <w:sz w:val="26"/>
+                <w:szCs w:val="26"/>
+                <w:lang w:val="vi-VN"/>
+              </w:rPr>
+              <w:t xml:space="preserve"> lập phiếu in tổng giao dịch trong tháng</w:t>
+            </w:r>
+          </w:p>
+        </w:tc>
+      </w:tr>
+      <w:tr>
+        <w:tc>
+          <w:tcPr>
+            <w:tcW w:w="1838" w:type="dxa"/>
+            <w:tcBorders>
+              <w:top w:val="single" w:sz="4" w:space="0" w:color="auto"/>
+              <w:left w:val="single" w:sz="4" w:space="0" w:color="auto"/>
+              <w:bottom w:val="single" w:sz="4" w:space="0" w:color="auto"/>
+              <w:right w:val="single" w:sz="4" w:space="0" w:color="auto"/>
+            </w:tcBorders>
+            <w:hideMark/>
+          </w:tcPr>
+          <w:p>
+            <w:pPr>
+              <w:rPr>
+                <w:b/>
+                <w:bCs/>
+                <w:sz w:val="26"/>
+                <w:szCs w:val="26"/>
+                <w:lang w:val="vi-VN"/>
+              </w:rPr>
+            </w:pPr>
+            <w:r>
+              <w:rPr>
+                <w:b/>
+                <w:bCs/>
+                <w:sz w:val="26"/>
+                <w:szCs w:val="26"/>
+                <w:lang w:val="vi-VN"/>
+              </w:rPr>
+              <w:t>Trigger</w:t>
+            </w:r>
+          </w:p>
+        </w:tc>
+        <w:tc>
+          <w:tcPr>
+            <w:tcW w:w="7178" w:type="dxa"/>
+            <w:gridSpan w:val="2"/>
+            <w:tcBorders>
+              <w:top w:val="single" w:sz="4" w:space="0" w:color="auto"/>
+              <w:left w:val="single" w:sz="4" w:space="0" w:color="auto"/>
+              <w:bottom w:val="single" w:sz="4" w:space="0" w:color="auto"/>
+              <w:right w:val="single" w:sz="4" w:space="0" w:color="auto"/>
+            </w:tcBorders>
+            <w:hideMark/>
+          </w:tcPr>
+          <w:p>
+            <w:pPr>
+              <w:rPr>
+                <w:sz w:val="26"/>
+                <w:szCs w:val="26"/>
+              </w:rPr>
+            </w:pPr>
+            <w:r>
+              <w:rPr>
+                <w:sz w:val="26"/>
+                <w:szCs w:val="26"/>
+              </w:rPr>
+              <w:t>Xem năng suất của app</w:t>
+            </w:r>
+          </w:p>
+        </w:tc>
+      </w:tr>
+      <w:tr>
+        <w:tc>
+          <w:tcPr>
+            <w:tcW w:w="1838" w:type="dxa"/>
+            <w:tcBorders>
+              <w:top w:val="single" w:sz="4" w:space="0" w:color="auto"/>
+              <w:left w:val="single" w:sz="4" w:space="0" w:color="auto"/>
+              <w:bottom w:val="single" w:sz="4" w:space="0" w:color="auto"/>
+              <w:right w:val="single" w:sz="4" w:space="0" w:color="auto"/>
+            </w:tcBorders>
+            <w:hideMark/>
+          </w:tcPr>
+          <w:p>
+            <w:pPr>
+              <w:rPr>
+                <w:b/>
+                <w:bCs/>
+                <w:sz w:val="26"/>
+                <w:szCs w:val="26"/>
+                <w:lang w:val="vi-VN"/>
+              </w:rPr>
+            </w:pPr>
+            <w:r>
+              <w:rPr>
+                <w:b/>
+                <w:bCs/>
+                <w:sz w:val="26"/>
+                <w:szCs w:val="26"/>
+                <w:lang w:val="vi-VN"/>
+              </w:rPr>
+              <w:t>Relationship</w:t>
+            </w:r>
+          </w:p>
+        </w:tc>
+        <w:tc>
+          <w:tcPr>
+            <w:tcW w:w="7178" w:type="dxa"/>
+            <w:gridSpan w:val="2"/>
+            <w:tcBorders>
+              <w:top w:val="single" w:sz="4" w:space="0" w:color="auto"/>
+              <w:left w:val="single" w:sz="4" w:space="0" w:color="auto"/>
+              <w:bottom w:val="single" w:sz="4" w:space="0" w:color="auto"/>
+              <w:right w:val="single" w:sz="4" w:space="0" w:color="auto"/>
+            </w:tcBorders>
+            <w:hideMark/>
+          </w:tcPr>
+          <w:p>
+            <w:pPr>
+              <w:rPr>
+                <w:sz w:val="26"/>
+                <w:szCs w:val="26"/>
+                <w:lang w:val="vi-VN"/>
+              </w:rPr>
+            </w:pPr>
+            <w:r>
+              <w:rPr>
+                <w:sz w:val="26"/>
+                <w:szCs w:val="26"/>
+                <w:lang w:val="vi-VN"/>
+              </w:rPr>
+              <w:t xml:space="preserve">+ Association: </w:t>
+            </w:r>
+            <w:r>
+              <w:rPr>
+                <w:sz w:val="26"/>
+                <w:szCs w:val="26"/>
+              </w:rPr>
+              <w:t>Admin</w:t>
+            </w:r>
+            <w:r>
+              <w:rPr>
+                <w:sz w:val="26"/>
+                <w:szCs w:val="26"/>
+                <w:lang w:val="vi-VN"/>
+              </w:rPr>
+              <w:t xml:space="preserve"> </w:t>
+            </w:r>
+          </w:p>
+        </w:tc>
+      </w:tr>
+      <w:tr>
+        <w:trPr>
+          <w:trHeight w:val="416"/>
+        </w:trPr>
+        <w:tc>
+          <w:tcPr>
+            <w:tcW w:w="1838" w:type="dxa"/>
+            <w:vMerge w:val="restart"/>
+            <w:tcBorders>
+              <w:top w:val="single" w:sz="4" w:space="0" w:color="auto"/>
+              <w:left w:val="single" w:sz="4" w:space="0" w:color="auto"/>
+              <w:bottom w:val="single" w:sz="4" w:space="0" w:color="auto"/>
+              <w:right w:val="single" w:sz="4" w:space="0" w:color="auto"/>
+            </w:tcBorders>
+            <w:hideMark/>
+          </w:tcPr>
+          <w:p>
+            <w:pPr>
+              <w:rPr>
+                <w:b/>
+                <w:bCs/>
+                <w:sz w:val="26"/>
+                <w:szCs w:val="26"/>
+                <w:lang w:val="vi-VN"/>
+              </w:rPr>
+            </w:pPr>
+            <w:r>
+              <w:rPr>
+                <w:b/>
+                <w:bCs/>
+                <w:sz w:val="26"/>
+                <w:szCs w:val="26"/>
+                <w:lang w:val="vi-VN"/>
+              </w:rPr>
+              <w:t>Luồng sự kiện</w:t>
+            </w:r>
+          </w:p>
+        </w:tc>
+        <w:tc>
+          <w:tcPr>
+            <w:tcW w:w="3589" w:type="dxa"/>
+            <w:tcBorders>
+              <w:top w:val="single" w:sz="4" w:space="0" w:color="auto"/>
+              <w:left w:val="single" w:sz="4" w:space="0" w:color="auto"/>
+              <w:bottom w:val="single" w:sz="4" w:space="0" w:color="auto"/>
+              <w:right w:val="single" w:sz="4" w:space="0" w:color="auto"/>
+            </w:tcBorders>
+            <w:hideMark/>
+          </w:tcPr>
+          <w:p>
+            <w:pPr>
+              <w:jc w:val="center"/>
+              <w:rPr>
+                <w:b/>
+                <w:bCs/>
+                <w:sz w:val="26"/>
+                <w:szCs w:val="26"/>
+                <w:lang w:val="vi-VN"/>
+              </w:rPr>
+            </w:pPr>
+            <w:r>
+              <w:rPr>
+                <w:b/>
+                <w:bCs/>
+                <w:sz w:val="26"/>
+                <w:szCs w:val="26"/>
+                <w:lang w:val="vi-VN"/>
+              </w:rPr>
+              <w:t>Actor</w:t>
+            </w:r>
+          </w:p>
+        </w:tc>
+        <w:tc>
+          <w:tcPr>
+            <w:tcW w:w="3589" w:type="dxa"/>
+            <w:tcBorders>
+              <w:top w:val="single" w:sz="4" w:space="0" w:color="auto"/>
+              <w:left w:val="single" w:sz="4" w:space="0" w:color="auto"/>
+              <w:bottom w:val="single" w:sz="4" w:space="0" w:color="auto"/>
+              <w:right w:val="single" w:sz="4" w:space="0" w:color="auto"/>
+            </w:tcBorders>
+            <w:hideMark/>
+          </w:tcPr>
+          <w:p>
+            <w:pPr>
+              <w:jc w:val="center"/>
+              <w:rPr>
+                <w:b/>
+                <w:bCs/>
+                <w:sz w:val="26"/>
+                <w:szCs w:val="26"/>
+                <w:lang w:val="vi-VN"/>
+              </w:rPr>
+            </w:pPr>
+            <w:r>
+              <w:rPr>
+                <w:b/>
+                <w:bCs/>
+                <w:sz w:val="26"/>
+                <w:szCs w:val="26"/>
+                <w:lang w:val="vi-VN"/>
+              </w:rPr>
+              <w:t>System</w:t>
+            </w:r>
+          </w:p>
+        </w:tc>
+      </w:tr>
+      <w:tr>
+        <w:trPr>
+          <w:trHeight w:val="2478"/>
+        </w:trPr>
+        <w:tc>
+          <w:tcPr>
+            <w:tcW w:w="0" w:type="auto"/>
+            <w:vMerge/>
+            <w:tcBorders>
+              <w:top w:val="single" w:sz="4" w:space="0" w:color="auto"/>
+              <w:left w:val="single" w:sz="4" w:space="0" w:color="auto"/>
+              <w:bottom w:val="single" w:sz="4" w:space="0" w:color="auto"/>
+              <w:right w:val="single" w:sz="4" w:space="0" w:color="auto"/>
+            </w:tcBorders>
+            <w:vAlign w:val="center"/>
+            <w:hideMark/>
+          </w:tcPr>
+          <w:p>
+            <w:pPr>
+              <w:rPr>
+                <w:b/>
+                <w:bCs/>
+                <w:sz w:val="26"/>
+                <w:szCs w:val="26"/>
+                <w:lang w:val="vi-VN"/>
+              </w:rPr>
+            </w:pPr>
+          </w:p>
+        </w:tc>
+        <w:tc>
+          <w:tcPr>
+            <w:tcW w:w="3589" w:type="dxa"/>
+            <w:tcBorders>
+              <w:top w:val="single" w:sz="4" w:space="0" w:color="auto"/>
+              <w:left w:val="single" w:sz="4" w:space="0" w:color="auto"/>
+              <w:bottom w:val="single" w:sz="4" w:space="0" w:color="auto"/>
+              <w:right w:val="single" w:sz="4" w:space="0" w:color="auto"/>
+            </w:tcBorders>
+          </w:tcPr>
+          <w:p>
+            <w:pPr>
+              <w:rPr>
+                <w:sz w:val="26"/>
+                <w:szCs w:val="26"/>
+                <w:lang w:val="vi-VN"/>
+              </w:rPr>
+            </w:pPr>
+            <w:r>
+              <w:rPr>
+                <w:sz w:val="26"/>
+                <w:szCs w:val="26"/>
+                <w:lang w:val="vi-VN"/>
+              </w:rPr>
+              <w:t xml:space="preserve">1. Người dùng chọn chức năng </w:t>
+            </w:r>
+            <w:r>
+              <w:rPr>
+                <w:sz w:val="26"/>
+                <w:szCs w:val="26"/>
+              </w:rPr>
+              <w:t>lập phiếu in</w:t>
+            </w:r>
+            <w:r>
+              <w:rPr>
+                <w:sz w:val="26"/>
+                <w:szCs w:val="26"/>
+                <w:lang w:val="vi-VN"/>
+              </w:rPr>
+              <w:t xml:space="preserve"> </w:t>
+            </w:r>
+          </w:p>
+          <w:p>
+            <w:pPr>
+              <w:rPr>
+                <w:sz w:val="26"/>
+                <w:szCs w:val="26"/>
+                <w:lang w:val="vi-VN"/>
+              </w:rPr>
+            </w:pPr>
+            <w:r>
+              <w:rPr>
+                <w:sz w:val="26"/>
+                <w:szCs w:val="26"/>
+                <w:lang w:val="vi-VN"/>
+              </w:rPr>
+              <w:t xml:space="preserve">3. Người dùng nhập các thông tin cần thiết vào phiếu </w:t>
+            </w:r>
+            <w:r>
+              <w:rPr>
+                <w:sz w:val="26"/>
+                <w:szCs w:val="26"/>
+              </w:rPr>
+              <w:t>in</w:t>
+            </w:r>
+            <w:r>
+              <w:rPr>
+                <w:sz w:val="26"/>
+                <w:szCs w:val="26"/>
+                <w:lang w:val="vi-VN"/>
+              </w:rPr>
+              <w:t xml:space="preserve"> và nhấn nút “Xác nhận”</w:t>
+            </w:r>
+          </w:p>
+          <w:p>
+            <w:pPr>
+              <w:rPr>
+                <w:sz w:val="26"/>
+                <w:szCs w:val="26"/>
+                <w:lang w:val="vi-VN"/>
+              </w:rPr>
+            </w:pPr>
+          </w:p>
+          <w:p>
+            <w:pPr>
+              <w:rPr>
+                <w:sz w:val="26"/>
+                <w:szCs w:val="26"/>
+                <w:lang w:val="vi-VN"/>
+              </w:rPr>
+            </w:pPr>
+            <w:r>
+              <w:rPr>
+                <w:sz w:val="26"/>
+                <w:szCs w:val="26"/>
+                <w:lang w:val="vi-VN"/>
+              </w:rPr>
+              <w:t>5. Người dùng chọn nút “Print” để tiến hành in phiếu nếu cần.</w:t>
+            </w:r>
+          </w:p>
+          <w:p>
+            <w:pPr>
+              <w:rPr>
+                <w:sz w:val="26"/>
+                <w:szCs w:val="26"/>
+                <w:lang w:val="vi-VN"/>
+              </w:rPr>
+            </w:pPr>
+          </w:p>
+          <w:p>
+            <w:pPr>
+              <w:rPr>
+                <w:sz w:val="26"/>
+                <w:szCs w:val="26"/>
+                <w:lang w:val="vi-VN"/>
+              </w:rPr>
+            </w:pPr>
+            <w:r>
+              <w:rPr>
+                <w:sz w:val="26"/>
+                <w:szCs w:val="26"/>
+                <w:lang w:val="vi-VN"/>
+              </w:rPr>
+              <w:t>6. Kết thúc use case</w:t>
+            </w:r>
+          </w:p>
+          <w:p>
+            <w:pPr>
+              <w:rPr>
+                <w:sz w:val="26"/>
+                <w:szCs w:val="26"/>
+                <w:lang w:val="vi-VN"/>
+              </w:rPr>
+            </w:pPr>
+          </w:p>
+          <w:p>
+            <w:pPr>
+              <w:rPr>
+                <w:sz w:val="26"/>
+                <w:szCs w:val="26"/>
+                <w:lang w:val="vi-VN"/>
+              </w:rPr>
+            </w:pPr>
+          </w:p>
+          <w:p>
+            <w:pPr>
+              <w:rPr>
+                <w:sz w:val="26"/>
+                <w:szCs w:val="26"/>
+                <w:lang w:val="vi-VN"/>
+              </w:rPr>
+            </w:pPr>
+          </w:p>
+          <w:p>
+            <w:pPr>
+              <w:rPr>
+                <w:sz w:val="26"/>
+                <w:szCs w:val="26"/>
+                <w:lang w:val="vi-VN"/>
+              </w:rPr>
+            </w:pPr>
+          </w:p>
+          <w:p>
+            <w:pPr>
+              <w:rPr>
+                <w:sz w:val="26"/>
+                <w:szCs w:val="26"/>
+                <w:lang w:val="vi-VN"/>
+              </w:rPr>
+            </w:pPr>
+          </w:p>
+        </w:tc>
+        <w:tc>
+          <w:tcPr>
+            <w:tcW w:w="3589" w:type="dxa"/>
+            <w:tcBorders>
+              <w:top w:val="single" w:sz="4" w:space="0" w:color="auto"/>
+              <w:left w:val="single" w:sz="4" w:space="0" w:color="auto"/>
+              <w:bottom w:val="single" w:sz="4" w:space="0" w:color="auto"/>
+              <w:right w:val="single" w:sz="4" w:space="0" w:color="auto"/>
+            </w:tcBorders>
+          </w:tcPr>
+          <w:p>
+            <w:pPr>
+              <w:rPr>
+                <w:sz w:val="26"/>
+                <w:szCs w:val="26"/>
+              </w:rPr>
+            </w:pPr>
+            <w:r>
+              <w:rPr>
+                <w:sz w:val="26"/>
+                <w:szCs w:val="26"/>
+                <w:lang w:val="vi-VN"/>
+              </w:rPr>
+              <w:lastRenderedPageBreak/>
+              <w:t xml:space="preserve">2. Hệ thống sẽ hiển thị form lập </w:t>
+            </w:r>
+            <w:r>
+              <w:rPr>
+                <w:sz w:val="26"/>
+                <w:szCs w:val="26"/>
+              </w:rPr>
+              <w:t>in</w:t>
+            </w:r>
+          </w:p>
+          <w:p>
+            <w:pPr>
+              <w:rPr>
+                <w:sz w:val="26"/>
+                <w:szCs w:val="26"/>
+                <w:lang w:val="vi-VN"/>
+              </w:rPr>
+            </w:pPr>
+          </w:p>
+          <w:p>
+            <w:pPr>
+              <w:rPr>
+                <w:sz w:val="26"/>
+                <w:szCs w:val="26"/>
+                <w:lang w:val="vi-VN"/>
+              </w:rPr>
+            </w:pPr>
+            <w:r>
+              <w:rPr>
+                <w:sz w:val="26"/>
+                <w:szCs w:val="26"/>
+                <w:lang w:val="vi-VN"/>
+              </w:rPr>
+              <w:t>4. Hệ thống sẽ kiểm tra và lưu thông tin vào cơ sở dữ liệu và thông báo lập phiếu thành công</w:t>
+            </w:r>
+          </w:p>
+          <w:p>
+            <w:pPr>
+              <w:rPr>
+                <w:sz w:val="26"/>
+                <w:szCs w:val="26"/>
+                <w:lang w:val="vi-VN"/>
+              </w:rPr>
+            </w:pPr>
+          </w:p>
+          <w:p>
+            <w:pPr>
+              <w:rPr>
+                <w:sz w:val="26"/>
+                <w:szCs w:val="26"/>
+                <w:lang w:val="vi-VN"/>
+              </w:rPr>
+            </w:pPr>
+          </w:p>
+          <w:p>
+            <w:pPr>
+              <w:rPr>
+                <w:sz w:val="26"/>
+                <w:szCs w:val="26"/>
+                <w:lang w:val="vi-VN"/>
+              </w:rPr>
+            </w:pPr>
+          </w:p>
+          <w:p>
+            <w:pPr>
+              <w:jc w:val="both"/>
+              <w:rPr>
+                <w:sz w:val="26"/>
+                <w:szCs w:val="26"/>
+                <w:lang w:val="vi-VN"/>
+              </w:rPr>
+            </w:pPr>
+          </w:p>
+        </w:tc>
+      </w:tr>
+      <w:tr>
+        <w:tc>
+          <w:tcPr>
+            <w:tcW w:w="1838" w:type="dxa"/>
+            <w:tcBorders>
+              <w:top w:val="single" w:sz="4" w:space="0" w:color="auto"/>
+              <w:left w:val="single" w:sz="4" w:space="0" w:color="auto"/>
+              <w:bottom w:val="single" w:sz="4" w:space="0" w:color="auto"/>
+              <w:right w:val="single" w:sz="4" w:space="0" w:color="auto"/>
+            </w:tcBorders>
+            <w:hideMark/>
+          </w:tcPr>
+          <w:p>
+            <w:pPr>
+              <w:rPr>
+                <w:b/>
+                <w:bCs/>
+                <w:sz w:val="26"/>
+                <w:szCs w:val="26"/>
+                <w:lang w:val="vi-VN"/>
+              </w:rPr>
+            </w:pPr>
+            <w:r>
+              <w:rPr>
+                <w:b/>
+                <w:bCs/>
+                <w:sz w:val="26"/>
+                <w:szCs w:val="26"/>
+                <w:lang w:val="vi-VN"/>
+              </w:rPr>
+              <w:lastRenderedPageBreak/>
+              <w:t>Luồng thay thế và ngoại lệ</w:t>
+            </w:r>
+          </w:p>
+        </w:tc>
+        <w:tc>
+          <w:tcPr>
+            <w:tcW w:w="7178" w:type="dxa"/>
+            <w:gridSpan w:val="2"/>
+            <w:tcBorders>
+              <w:top w:val="single" w:sz="4" w:space="0" w:color="auto"/>
+              <w:left w:val="single" w:sz="4" w:space="0" w:color="auto"/>
+              <w:bottom w:val="single" w:sz="4" w:space="0" w:color="auto"/>
+              <w:right w:val="single" w:sz="4" w:space="0" w:color="auto"/>
+            </w:tcBorders>
+            <w:hideMark/>
+          </w:tcPr>
+          <w:p>
+            <w:pPr>
+              <w:rPr>
+                <w:sz w:val="26"/>
+                <w:szCs w:val="26"/>
+                <w:lang w:val="vi-VN"/>
+              </w:rPr>
+            </w:pPr>
+            <w:r>
+              <w:rPr>
+                <w:sz w:val="26"/>
+                <w:szCs w:val="26"/>
+                <w:lang w:val="vi-VN"/>
+              </w:rPr>
+              <w:t>Người dùng phải nhập đầy đủ thông tin và chính xác nếu sai hệ thống sẽ báo lỗi và yêu cầu người dùng nhập lại</w:t>
+            </w:r>
+          </w:p>
+        </w:tc>
+      </w:tr>
+      <w:tr>
+        <w:trPr>
+          <w:trHeight w:val="918"/>
+        </w:trPr>
+        <w:tc>
+          <w:tcPr>
+            <w:tcW w:w="1838" w:type="dxa"/>
+            <w:tcBorders>
+              <w:top w:val="single" w:sz="4" w:space="0" w:color="auto"/>
+              <w:left w:val="single" w:sz="4" w:space="0" w:color="auto"/>
+              <w:bottom w:val="single" w:sz="4" w:space="0" w:color="auto"/>
+              <w:right w:val="single" w:sz="4" w:space="0" w:color="auto"/>
+            </w:tcBorders>
+            <w:hideMark/>
+          </w:tcPr>
+          <w:p>
+            <w:pPr>
+              <w:rPr>
+                <w:b/>
+                <w:bCs/>
+                <w:sz w:val="26"/>
+                <w:szCs w:val="26"/>
+                <w:lang w:val="vi-VN"/>
+              </w:rPr>
+            </w:pPr>
+            <w:r>
+              <w:rPr>
+                <w:b/>
+                <w:bCs/>
+                <w:sz w:val="26"/>
+                <w:szCs w:val="26"/>
+                <w:lang w:val="vi-VN"/>
+              </w:rPr>
+              <w:t>Điều kiện tiên quyết</w:t>
+            </w:r>
+          </w:p>
+        </w:tc>
+        <w:tc>
+          <w:tcPr>
+            <w:tcW w:w="7178" w:type="dxa"/>
+            <w:gridSpan w:val="2"/>
+            <w:tcBorders>
+              <w:top w:val="single" w:sz="4" w:space="0" w:color="auto"/>
+              <w:left w:val="single" w:sz="4" w:space="0" w:color="auto"/>
+              <w:bottom w:val="single" w:sz="4" w:space="0" w:color="auto"/>
+              <w:right w:val="single" w:sz="4" w:space="0" w:color="auto"/>
+            </w:tcBorders>
+            <w:hideMark/>
+          </w:tcPr>
+          <w:p>
+            <w:pPr>
+              <w:rPr>
+                <w:sz w:val="26"/>
+                <w:szCs w:val="26"/>
+                <w:lang w:val="vi-VN"/>
+              </w:rPr>
+            </w:pPr>
+            <w:r>
+              <w:rPr>
+                <w:sz w:val="26"/>
+                <w:szCs w:val="26"/>
+                <w:lang w:val="vi-VN"/>
+              </w:rPr>
+              <w:t>Người dùng đã đăng nhập thành công vào hệ thống</w:t>
+            </w:r>
+          </w:p>
+        </w:tc>
+      </w:tr>
+      <w:tr>
+        <w:trPr>
+          <w:trHeight w:val="642"/>
+        </w:trPr>
+        <w:tc>
+          <w:tcPr>
+            <w:tcW w:w="1838" w:type="dxa"/>
+            <w:tcBorders>
+              <w:top w:val="single" w:sz="4" w:space="0" w:color="auto"/>
+              <w:left w:val="single" w:sz="4" w:space="0" w:color="auto"/>
+              <w:bottom w:val="single" w:sz="4" w:space="0" w:color="auto"/>
+              <w:right w:val="single" w:sz="4" w:space="0" w:color="auto"/>
+            </w:tcBorders>
+            <w:hideMark/>
+          </w:tcPr>
+          <w:p>
+            <w:pPr>
+              <w:rPr>
+                <w:b/>
+                <w:bCs/>
+                <w:sz w:val="26"/>
+                <w:szCs w:val="26"/>
+                <w:lang w:val="vi-VN"/>
+              </w:rPr>
+            </w:pPr>
+            <w:r>
+              <w:rPr>
+                <w:b/>
+                <w:bCs/>
+                <w:sz w:val="26"/>
+                <w:szCs w:val="26"/>
+                <w:lang w:val="vi-VN"/>
+              </w:rPr>
+              <w:t>Điều kiện sau</w:t>
+            </w:r>
+          </w:p>
+        </w:tc>
+        <w:tc>
+          <w:tcPr>
+            <w:tcW w:w="7178" w:type="dxa"/>
+            <w:gridSpan w:val="2"/>
+            <w:tcBorders>
+              <w:top w:val="single" w:sz="4" w:space="0" w:color="auto"/>
+              <w:left w:val="single" w:sz="4" w:space="0" w:color="auto"/>
+              <w:bottom w:val="single" w:sz="4" w:space="0" w:color="auto"/>
+              <w:right w:val="single" w:sz="4" w:space="0" w:color="auto"/>
+            </w:tcBorders>
+            <w:hideMark/>
+          </w:tcPr>
+          <w:p>
+            <w:pPr>
+              <w:rPr>
+                <w:sz w:val="26"/>
+                <w:szCs w:val="26"/>
+              </w:rPr>
+            </w:pPr>
+            <w:r>
+              <w:rPr>
+                <w:sz w:val="26"/>
+                <w:szCs w:val="26"/>
+                <w:lang w:val="vi-VN"/>
+              </w:rPr>
+              <w:t>Lập phiếu thành công</w:t>
+            </w:r>
+          </w:p>
+        </w:tc>
+      </w:tr>
+    </w:tbl>
+    <w:p>
+      <w:pPr>
+        <w:pStyle w:val="Tiumccp2"/>
+      </w:pPr>
+    </w:p>
+    <w:p>
+      <w:pPr>
+        <w:spacing w:after="200" w:line="276" w:lineRule="auto"/>
+        <w:rPr>
+          <w:b/>
+          <w:sz w:val="32"/>
+          <w:szCs w:val="32"/>
+        </w:rPr>
+      </w:pPr>
+      <w:r>
+        <w:br w:type="page"/>
+      </w:r>
+    </w:p>
+    <w:p>
+      <w:pPr>
         <w:pStyle w:val="Chng"/>
       </w:pPr>
-      <w:bookmarkStart w:id="24" w:name="_Toc36281480"/>
+      <w:bookmarkStart w:id="26" w:name="_Toc36506097"/>
       <w:r>
         <w:lastRenderedPageBreak/>
         <w:t>CHƯƠNG 4- SƠ ĐỒ HOẠT ĐỘNG</w:t>
@@ -9888,7 +12065,7 @@
       <w:r>
         <w:t xml:space="preserve"> (ACTIVITY DIAGRAM).</w:t>
       </w:r>
-      <w:bookmarkEnd w:id="24"/>
+      <w:bookmarkEnd w:id="26"/>
     </w:p>
     <w:p>
       <w:pPr>
@@ -9909,7 +12086,7 @@
           <w:bCs/>
         </w:rPr>
       </w:pPr>
-      <w:bookmarkStart w:id="25" w:name="_Toc36281481"/>
+      <w:bookmarkStart w:id="27" w:name="_Toc36506098"/>
       <w:r>
         <w:t>4.1 Sơ đồ hoạt động chức năng “Đăng nhập</w:t>
       </w:r>
@@ -9920,7 +12097,7 @@
         </w:rPr>
         <w:t>”</w:t>
       </w:r>
-      <w:bookmarkEnd w:id="25"/>
+      <w:bookmarkEnd w:id="27"/>
     </w:p>
     <w:p>
       <w:pPr>
@@ -9997,11 +12174,11 @@
       <w:pPr>
         <w:pStyle w:val="Tiumccp1"/>
       </w:pPr>
-      <w:bookmarkStart w:id="26" w:name="_Toc36281482"/>
+      <w:bookmarkStart w:id="28" w:name="_Toc36506099"/>
       <w:r>
         <w:t>4.2 Sơ đồ hoạt động chức năng “Đăng Xuất”</w:t>
       </w:r>
-      <w:bookmarkEnd w:id="26"/>
+      <w:bookmarkEnd w:id="28"/>
     </w:p>
     <w:p>
       <w:pPr>
@@ -10071,11 +12248,11 @@
       <w:pPr>
         <w:pStyle w:val="Tiumccp1"/>
       </w:pPr>
-      <w:bookmarkStart w:id="27" w:name="_Toc36281483"/>
+      <w:bookmarkStart w:id="29" w:name="_Toc36506100"/>
       <w:r>
         <w:t>4.3 Sơ đồ hoạt dộng chức năng “đổi password”</w:t>
       </w:r>
-      <w:bookmarkEnd w:id="27"/>
+      <w:bookmarkEnd w:id="29"/>
     </w:p>
     <w:p>
       <w:pPr>
@@ -10149,14 +12326,14 @@
       <w:pPr>
         <w:pStyle w:val="Tiumccp1"/>
       </w:pPr>
-      <w:bookmarkStart w:id="28" w:name="_Toc36281484"/>
+      <w:bookmarkStart w:id="30" w:name="_Toc36506101"/>
       <w:r>
         <w:t>4.4</w:t>
       </w:r>
       <w:r>
         <w:t xml:space="preserve"> Sơ đồ hoạt động chức năng Upload Farmer’s Produce.</w:t>
       </w:r>
-      <w:bookmarkEnd w:id="28"/>
+      <w:bookmarkEnd w:id="30"/>
     </w:p>
     <w:p>
       <w:pPr>
@@ -10233,7 +12410,7 @@
       <w:pPr>
         <w:pStyle w:val="Tiumccp1"/>
       </w:pPr>
-      <w:bookmarkStart w:id="29" w:name="_Toc36281485"/>
+      <w:bookmarkStart w:id="31" w:name="_Toc36506102"/>
       <w:r>
         <w:t xml:space="preserve">4.5 Sơ đồ hoạt động chức năng </w:t>
       </w:r>
@@ -10245,7 +12422,7 @@
       <w:r>
         <w:t xml:space="preserve"> nông sản”</w:t>
       </w:r>
-      <w:bookmarkEnd w:id="29"/>
+      <w:bookmarkEnd w:id="31"/>
     </w:p>
     <w:p>
       <w:pPr>
@@ -10317,11 +12494,11 @@
       <w:pPr>
         <w:pStyle w:val="Tiumccp1"/>
       </w:pPr>
-      <w:bookmarkStart w:id="30" w:name="_Toc36281486"/>
+      <w:bookmarkStart w:id="32" w:name="_Toc36506103"/>
       <w:r>
         <w:t>4.6 Sơ đồ hoạt động chức năng “sửa thông tin bài đăng”</w:t>
       </w:r>
-      <w:bookmarkEnd w:id="30"/>
+      <w:bookmarkEnd w:id="32"/>
     </w:p>
     <w:p>
       <w:pPr>
@@ -10377,6 +12554,73 @@
       <w:r>
         <w:t>Hình 7: Sơ đồ activity sửa thông tin</w:t>
       </w:r>
+    </w:p>
+    <w:p>
+      <w:pPr>
+        <w:pStyle w:val="Tiumccp1"/>
+      </w:pPr>
+      <w:bookmarkStart w:id="33" w:name="_Toc36506104"/>
+      <w:r>
+        <w:t>4.7 Sơ đồ hoạt động chức năng “quản lý user</w:t>
+      </w:r>
+      <w:bookmarkEnd w:id="33"/>
+    </w:p>
+    <w:p>
+      <w:pPr>
+        <w:pStyle w:val="Nidungvnbn"/>
+      </w:pPr>
+      <w:r>
+        <w:rPr>
+          <w:noProof/>
+        </w:rPr>
+        <w:lastRenderedPageBreak/>
+        <w:drawing>
+          <wp:inline distT="0" distB="0" distL="0" distR="0" wp14:anchorId="0FAEE3BA" wp14:editId="43631D4E">
+            <wp:extent cx="5000625" cy="4200525"/>
+            <wp:effectExtent l="0" t="0" r="9525" b="9525"/>
+            <wp:docPr id="1" name="Picture 1"/>
+            <wp:cNvGraphicFramePr>
+              <a:graphicFrameLocks xmlns:a="http://schemas.openxmlformats.org/drawingml/2006/main" noChangeAspect="1"/>
+            </wp:cNvGraphicFramePr>
+            <a:graphic xmlns:a="http://schemas.openxmlformats.org/drawingml/2006/main">
+              <a:graphicData uri="http://schemas.openxmlformats.org/drawingml/2006/picture">
+                <pic:pic xmlns:pic="http://schemas.openxmlformats.org/drawingml/2006/picture">
+                  <pic:nvPicPr>
+                    <pic:cNvPr id="1" name=""/>
+                    <pic:cNvPicPr/>
+                  </pic:nvPicPr>
+                  <pic:blipFill>
+                    <a:blip r:embed="rId18"/>
+                    <a:stretch>
+                      <a:fillRect/>
+                    </a:stretch>
+                  </pic:blipFill>
+                  <pic:spPr>
+                    <a:xfrm>
+                      <a:off x="0" y="0"/>
+                      <a:ext cx="5000625" cy="4200525"/>
+                    </a:xfrm>
+                    <a:prstGeom prst="rect">
+                      <a:avLst/>
+                    </a:prstGeom>
+                  </pic:spPr>
+                </pic:pic>
+              </a:graphicData>
+            </a:graphic>
+          </wp:inline>
+        </w:drawing>
+      </w:r>
+    </w:p>
+    <w:p>
+      <w:pPr>
+        <w:pStyle w:val="Caption"/>
+      </w:pPr>
+      <w:r>
+        <w:t>Hình 7: Sơ đồ activity</w:t>
+      </w:r>
+      <w:r>
+        <w:t xml:space="preserve"> quảng lý user</w:t>
+      </w:r>
       <w:r>
         <w:br w:type="page"/>
       </w:r>
@@ -10396,11 +12640,11 @@
       <w:pPr>
         <w:pStyle w:val="Chng"/>
       </w:pPr>
-      <w:bookmarkStart w:id="31" w:name="_Toc36281487"/>
+      <w:bookmarkStart w:id="34" w:name="_Toc36506105"/>
       <w:r>
         <w:t>CHƯƠNG 5- SƠ ĐỒ LỚP (CLASS DIAGRAM)</w:t>
       </w:r>
-      <w:bookmarkEnd w:id="31"/>
+      <w:bookmarkEnd w:id="34"/>
     </w:p>
     <w:p>
       <w:pPr>
@@ -10426,12 +12670,12 @@
       <w:pPr>
         <w:pStyle w:val="Chng"/>
       </w:pPr>
-      <w:bookmarkStart w:id="32" w:name="_Toc36281488"/>
+      <w:bookmarkStart w:id="35" w:name="_Toc36506106"/>
       <w:r>
         <w:lastRenderedPageBreak/>
         <w:t>CHƯƠNG 6- SƠ ĐỒ ERD (ERD DIAGRAM)</w:t>
       </w:r>
-      <w:bookmarkEnd w:id="32"/>
+      <w:bookmarkEnd w:id="35"/>
     </w:p>
     <w:p>
       <w:pPr>
@@ -10460,12 +12704,12 @@
       <w:pPr>
         <w:pStyle w:val="Chng"/>
       </w:pPr>
-      <w:bookmarkStart w:id="33" w:name="_Toc36281489"/>
+      <w:bookmarkStart w:id="36" w:name="_Toc36506107"/>
       <w:r>
         <w:lastRenderedPageBreak/>
         <w:t>CHƯƠNG 7- SƠ ĐỒ QUAN HỆ</w:t>
       </w:r>
-      <w:bookmarkEnd w:id="33"/>
+      <w:bookmarkEnd w:id="36"/>
     </w:p>
     <w:p>
       <w:pPr>
@@ -10867,7 +13111,7 @@
       </w:r>
     </w:p>
     <w:sectPr>
-      <w:headerReference w:type="default" r:id="rId18"/>
+      <w:headerReference w:type="default" r:id="rId19"/>
       <w:pgSz w:w="12240" w:h="15840"/>
       <w:pgMar w:top="1985" w:right="1134" w:bottom="1701" w:left="1985" w:header="720" w:footer="720" w:gutter="0"/>
       <w:pgNumType w:start="1"/>
@@ -11019,7 +13263,7 @@
           <w:rPr>
             <w:noProof/>
           </w:rPr>
-          <w:t>1</w:t>
+          <w:t>2</w:t>
         </w:r>
         <w:r>
           <w:rPr>
@@ -14096,7 +16340,7 @@
 </file>
 
 <file path=customXml/itemProps1.xml><?xml version="1.0" encoding="utf-8"?>
-<ds:datastoreItem xmlns:ds="http://schemas.openxmlformats.org/officeDocument/2006/customXml" ds:itemID="{DD5C9A30-836C-4B38-A76C-ECBDDBF41B70}">
+<ds:datastoreItem xmlns:ds="http://schemas.openxmlformats.org/officeDocument/2006/customXml" ds:itemID="{D3B58F74-369A-4D24-82D4-7714FA434851}">
   <ds:schemaRefs>
     <ds:schemaRef ds:uri="http://schemas.openxmlformats.org/officeDocument/2006/bibliography"/>
   </ds:schemaRefs>

</xml_diff>